<commit_message>
Submitting Data Wrangling code and text document to the repoX
</commit_message>
<xml_diff>
--- a/Capstone1_PavanPoosarla.docx
+++ b/Capstone1_PavanPoosarla.docx
@@ -1,13 +1,21 @@
 
 <file path=word/document.xml><?xml version="1.0" encoding="utf-8"?>
-<w:document xmlns:wpc="http://schemas.microsoft.com/office/word/2010/wordprocessingCanvas" xmlns:cx="http://schemas.microsoft.com/office/drawing/2014/chartex" xmlns:cx1="http://schemas.microsoft.com/office/drawing/2015/9/8/chartex" xmlns:cx2="http://schemas.microsoft.com/office/drawing/2015/10/21/chartex" xmlns:cx3="http://schemas.microsoft.com/office/drawing/2016/5/9/chartex" xmlns:cx4="http://schemas.microsoft.com/office/drawing/2016/5/10/chartex" xmlns:cx5="http://schemas.microsoft.com/office/drawing/2016/5/11/chartex" xmlns:cx6="http://schemas.microsoft.com/office/drawing/2016/5/12/chartex" xmlns:cx7="http://schemas.microsoft.com/office/drawing/2016/5/13/chartex" xmlns:cx8="http://schemas.microsoft.com/office/drawing/2016/5/14/chartex" xmlns:mc="http://schemas.openxmlformats.org/markup-compatibility/2006" xmlns:aink="http://schemas.microsoft.com/office/drawing/2016/ink" xmlns:am3d="http://schemas.microsoft.com/office/drawing/2017/model3d" xmlns:o="urn:schemas-microsoft-com:office:office" xmlns:r="http://schemas.openxmlformats.org/officeDocument/2006/relationships" xmlns:m="http://schemas.openxmlformats.org/officeDocument/2006/math" xmlns:v="urn:schemas-microsoft-com:vml" xmlns:wp14="http://schemas.microsoft.com/office/word/2010/wordprocessingDrawing" xmlns:wp="http://schemas.openxmlformats.org/drawingml/2006/wordprocessingDrawing" xmlns:w10="urn:schemas-microsoft-com:office:word" xmlns:w="http://schemas.openxmlformats.org/wordprocessingml/2006/main" xmlns:w14="http://schemas.microsoft.com/office/word/2010/wordml" xmlns:w15="http://schemas.microsoft.com/office/word/2012/wordml" xmlns:w16cex="http://schemas.microsoft.com/office/word/2018/wordml/cex" xmlns:w16cid="http://schemas.microsoft.com/office/word/2016/wordml/cid" xmlns:w16="http://schemas.microsoft.com/office/word/2018/wordml" xmlns:w16se="http://schemas.microsoft.com/office/word/2015/wordml/symex" xmlns:wpg="http://schemas.microsoft.com/office/word/2010/wordprocessingGroup" xmlns:wpi="http://schemas.microsoft.com/office/word/2010/wordprocessingInk" xmlns:wne="http://schemas.microsoft.com/office/word/2006/wordml" xmlns:wps="http://schemas.microsoft.com/office/word/2010/wordprocessingShape" mc:Ignorable="w14 w15 w16se w16cid w16 w16cex wp14">
+<w:document xmlns:wpc="http://schemas.microsoft.com/office/word/2010/wordprocessingCanvas" xmlns:cx="http://schemas.microsoft.com/office/drawing/2014/chartex" xmlns:cx1="http://schemas.microsoft.com/office/drawing/2015/9/8/chartex" xmlns:cx2="http://schemas.microsoft.com/office/drawing/2015/10/21/chartex" xmlns:cx3="http://schemas.microsoft.com/office/drawing/2016/5/9/chartex" xmlns:cx4="http://schemas.microsoft.com/office/drawing/2016/5/10/chartex" xmlns:cx5="http://schemas.microsoft.com/office/drawing/2016/5/11/chartex" xmlns:cx6="http://schemas.microsoft.com/office/drawing/2016/5/12/chartex" xmlns:cx7="http://schemas.microsoft.com/office/drawing/2016/5/13/chartex" xmlns:cx8="http://schemas.microsoft.com/office/drawing/2016/5/14/chartex" xmlns:mc="http://schemas.openxmlformats.org/markup-compatibility/2006" xmlns:aink="http://schemas.microsoft.com/office/drawing/2016/ink" xmlns:am3d="http://schemas.microsoft.com/office/drawing/2017/model3d" xmlns:o="urn:schemas-microsoft-com:office:office" xmlns:r="http://schemas.openxmlformats.org/officeDocument/2006/relationships" xmlns:m="http://schemas.openxmlformats.org/officeDocument/2006/math" xmlns:v="urn:schemas-microsoft-com:vml" xmlns:wp14="http://schemas.microsoft.com/office/word/2010/wordprocessingDrawing" xmlns:wp="http://schemas.openxmlformats.org/drawingml/2006/wordprocessingDrawing" xmlns:w10="urn:schemas-microsoft-com:office:word" xmlns:w="http://schemas.openxmlformats.org/wordprocessingml/2006/main" xmlns:w14="http://schemas.microsoft.com/office/word/2010/wordml" xmlns:w15="http://schemas.microsoft.com/office/word/2012/wordml" xmlns:w16cid="http://schemas.microsoft.com/office/word/2016/wordml/cid" xmlns:w16se="http://schemas.microsoft.com/office/word/2015/wordml/symex" xmlns:wpg="http://schemas.microsoft.com/office/word/2010/wordprocessingGroup" xmlns:wpi="http://schemas.microsoft.com/office/word/2010/wordprocessingInk" xmlns:wne="http://schemas.microsoft.com/office/word/2006/wordml" xmlns:wps="http://schemas.microsoft.com/office/word/2010/wordprocessingShape" mc:Ignorable="w14 w15 w16se w16cid wp14">
   <w:body>
     <w:p>
       <w:pPr>
         <w:pStyle w:val="Title"/>
       </w:pPr>
       <w:r>
-        <w:t>Springboard Capstone 1 : TED Talk Text Analysis</w:t>
+        <w:t xml:space="preserve">Springboard Capstone </w:t>
+      </w:r>
+      <w:proofErr w:type="gramStart"/>
+      <w:r>
+        <w:t>1 :</w:t>
+      </w:r>
+      <w:proofErr w:type="gramEnd"/>
+      <w:r>
+        <w:t xml:space="preserve"> TED Talk Text Analysis</w:t>
       </w:r>
     </w:p>
     <w:p>
@@ -52,7 +60,15 @@
         </w:rPr>
       </w:pPr>
       <w:r>
-        <w:t xml:space="preserve">Kaggle TED talk transcripts : </w:t>
+        <w:t xml:space="preserve">Kaggle TED talk </w:t>
+      </w:r>
+      <w:proofErr w:type="gramStart"/>
+      <w:r>
+        <w:t>transcripts :</w:t>
+      </w:r>
+      <w:proofErr w:type="gramEnd"/>
+      <w:r>
+        <w:t xml:space="preserve"> </w:t>
       </w:r>
       <w:hyperlink r:id="rId6" w:history="1">
         <w:r>
@@ -94,22 +110,49 @@
         </w:rPr>
         <w:t xml:space="preserve">, 2017. It has two files, </w:t>
       </w:r>
+      <w:r>
+        <w:rPr>
+          <w:rFonts w:ascii="Calibri" w:hAnsi="Calibri" w:cs="Calibri"/>
+        </w:rPr>
+        <w:t xml:space="preserve">containing information from about 2550 talks from &gt;350 individual TED and TEDx events across the world. This gives </w:t>
+      </w:r>
+      <w:proofErr w:type="gramStart"/>
+      <w:r>
+        <w:rPr>
+          <w:rFonts w:ascii="Calibri" w:hAnsi="Calibri" w:cs="Calibri"/>
+        </w:rPr>
+        <w:t>a</w:t>
+      </w:r>
+      <w:proofErr w:type="gramEnd"/>
+      <w:r>
+        <w:rPr>
+          <w:rFonts w:ascii="Calibri" w:hAnsi="Calibri" w:cs="Calibri"/>
+        </w:rPr>
+        <w:t xml:space="preserve"> excellent medium to develop text analysis and NLP techniques to automatically predict sentiments from verbal speech</w:t>
+      </w:r>
     </w:p>
     <w:p>
       <w:pPr>
+        <w:rPr>
+          <w:rFonts w:ascii="Calibri" w:hAnsi="Calibri" w:cs="Calibri"/>
+        </w:rPr>
+      </w:pPr>
+      <w:proofErr w:type="gramStart"/>
+      <w:r>
         <w:rPr>
           <w:rFonts w:ascii="Calibri" w:hAnsi="Calibri" w:cs="Calibri"/>
           <w:b/>
           <w:bCs/>
         </w:rPr>
-      </w:pPr>
+        <w:t>t</w:t>
+      </w:r>
       <w:r>
         <w:rPr>
           <w:rFonts w:ascii="Calibri" w:hAnsi="Calibri" w:cs="Calibri"/>
           <w:b/>
           <w:bCs/>
         </w:rPr>
-        <w:t>t</w:t>
+        <w:t>ed_main.csv</w:t>
       </w:r>
       <w:r>
         <w:rPr>
@@ -117,69 +160,2110 @@
           <w:b/>
           <w:bCs/>
         </w:rPr>
-        <w:t>ed_main.csv</w:t>
-      </w:r>
+        <w:t xml:space="preserve"> :</w:t>
+      </w:r>
+      <w:proofErr w:type="gramEnd"/>
       <w:r>
         <w:rPr>
           <w:rFonts w:ascii="Calibri" w:hAnsi="Calibri" w:cs="Calibri"/>
           <w:b/>
           <w:bCs/>
         </w:rPr>
-        <w:t xml:space="preserve"> : </w:t>
+        <w:t xml:space="preserve"> </w:t>
       </w:r>
       <w:r>
         <w:rPr>
           <w:rFonts w:ascii="Calibri" w:hAnsi="Calibri" w:cs="Calibri"/>
         </w:rPr>
-        <w:t>Metadata a</w:t>
+        <w:t xml:space="preserve">This file contains the metadata associated with </w:t>
       </w:r>
       <w:r>
         <w:rPr>
           <w:rFonts w:ascii="Calibri" w:hAnsi="Calibri" w:cs="Calibri"/>
         </w:rPr>
-        <w:t xml:space="preserve">ssociated with each </w:t>
-      </w:r>
-      <w:bookmarkStart w:id="0" w:name="_GoBack"/>
+        <w:t>each talk. The columns included in this file are as follows</w:t>
+      </w:r>
+    </w:p>
+    <w:tbl>
+      <w:tblPr>
+        <w:tblStyle w:val="TableGrid"/>
+        <w:tblW w:w="0" w:type="auto"/>
+        <w:tblLook w:val="04A0" w:firstRow="1" w:lastRow="0" w:firstColumn="1" w:lastColumn="0" w:noHBand="0" w:noVBand="1"/>
+      </w:tblPr>
+      <w:tblGrid>
+        <w:gridCol w:w="2155"/>
+        <w:gridCol w:w="7195"/>
+      </w:tblGrid>
+      <w:tr>
+        <w:tc>
+          <w:tcPr>
+            <w:tcW w:w="2155" w:type="dxa"/>
+          </w:tcPr>
+          <w:p>
+            <w:pPr>
+              <w:rPr>
+                <w:rFonts w:ascii="Calibri" w:hAnsi="Calibri" w:cs="Calibri"/>
+                <w:b/>
+                <w:bCs/>
+              </w:rPr>
+            </w:pPr>
+            <w:r>
+              <w:rPr>
+                <w:rFonts w:ascii="Calibri" w:hAnsi="Calibri" w:cs="Calibri"/>
+                <w:b/>
+                <w:bCs/>
+              </w:rPr>
+              <w:t>Column</w:t>
+            </w:r>
+          </w:p>
+        </w:tc>
+        <w:tc>
+          <w:tcPr>
+            <w:tcW w:w="7195" w:type="dxa"/>
+          </w:tcPr>
+          <w:p>
+            <w:pPr>
+              <w:rPr>
+                <w:rFonts w:ascii="Calibri" w:hAnsi="Calibri" w:cs="Calibri"/>
+                <w:b/>
+                <w:bCs/>
+              </w:rPr>
+            </w:pPr>
+            <w:r>
+              <w:rPr>
+                <w:rFonts w:ascii="Calibri" w:hAnsi="Calibri" w:cs="Calibri"/>
+                <w:b/>
+                <w:bCs/>
+              </w:rPr>
+              <w:t>Description</w:t>
+            </w:r>
+          </w:p>
+        </w:tc>
+      </w:tr>
+      <w:tr>
+        <w:tc>
+          <w:tcPr>
+            <w:tcW w:w="2155" w:type="dxa"/>
+          </w:tcPr>
+          <w:p>
+            <w:pPr>
+              <w:rPr>
+                <w:rFonts w:ascii="Calibri" w:hAnsi="Calibri" w:cs="Calibri"/>
+              </w:rPr>
+            </w:pPr>
+            <w:r>
+              <w:rPr>
+                <w:rFonts w:ascii="Calibri" w:hAnsi="Calibri" w:cs="Calibri"/>
+              </w:rPr>
+              <w:t>comments</w:t>
+            </w:r>
+          </w:p>
+        </w:tc>
+        <w:tc>
+          <w:tcPr>
+            <w:tcW w:w="7195" w:type="dxa"/>
+          </w:tcPr>
+          <w:p>
+            <w:pPr>
+              <w:rPr>
+                <w:rFonts w:ascii="Calibri" w:hAnsi="Calibri" w:cs="Calibri"/>
+              </w:rPr>
+            </w:pPr>
+            <w:r>
+              <w:rPr>
+                <w:rFonts w:ascii="Calibri" w:hAnsi="Calibri" w:cs="Calibri"/>
+              </w:rPr>
+              <w:t>Number of</w:t>
+            </w:r>
+            <w:r>
+              <w:rPr>
+                <w:rFonts w:ascii="Calibri" w:hAnsi="Calibri" w:cs="Calibri"/>
+              </w:rPr>
+              <w:t xml:space="preserve"> first-level</w:t>
+            </w:r>
+            <w:r>
+              <w:rPr>
+                <w:rFonts w:ascii="Calibri" w:hAnsi="Calibri" w:cs="Calibri"/>
+              </w:rPr>
+              <w:t xml:space="preserve"> comments</w:t>
+            </w:r>
+            <w:r>
+              <w:rPr>
+                <w:rFonts w:ascii="Calibri" w:hAnsi="Calibri" w:cs="Calibri"/>
+              </w:rPr>
+              <w:t xml:space="preserve"> on the talk</w:t>
+            </w:r>
+          </w:p>
+        </w:tc>
+      </w:tr>
+      <w:tr>
+        <w:tc>
+          <w:tcPr>
+            <w:tcW w:w="2155" w:type="dxa"/>
+          </w:tcPr>
+          <w:p>
+            <w:pPr>
+              <w:rPr>
+                <w:rFonts w:ascii="Calibri" w:hAnsi="Calibri" w:cs="Calibri"/>
+              </w:rPr>
+            </w:pPr>
+            <w:r>
+              <w:rPr>
+                <w:rFonts w:ascii="Calibri" w:hAnsi="Calibri" w:cs="Calibri"/>
+              </w:rPr>
+              <w:t>d</w:t>
+            </w:r>
+            <w:r>
+              <w:rPr>
+                <w:rFonts w:ascii="Calibri" w:hAnsi="Calibri" w:cs="Calibri"/>
+              </w:rPr>
+              <w:t>escription</w:t>
+            </w:r>
+          </w:p>
+        </w:tc>
+        <w:tc>
+          <w:tcPr>
+            <w:tcW w:w="7195" w:type="dxa"/>
+          </w:tcPr>
+          <w:p>
+            <w:pPr>
+              <w:rPr>
+                <w:rFonts w:ascii="Calibri" w:hAnsi="Calibri" w:cs="Calibri"/>
+              </w:rPr>
+            </w:pPr>
+            <w:r>
+              <w:rPr>
+                <w:rFonts w:ascii="Calibri" w:hAnsi="Calibri" w:cs="Calibri"/>
+              </w:rPr>
+              <w:t xml:space="preserve">A </w:t>
+            </w:r>
+            <w:r>
+              <w:rPr>
+                <w:rFonts w:ascii="Calibri" w:hAnsi="Calibri" w:cs="Calibri"/>
+              </w:rPr>
+              <w:t>short note about the talk, usually 1-2 sentences</w:t>
+            </w:r>
+            <w:r>
+              <w:rPr>
+                <w:rFonts w:ascii="Calibri" w:hAnsi="Calibri" w:cs="Calibri"/>
+              </w:rPr>
+              <w:t xml:space="preserve"> </w:t>
+            </w:r>
+          </w:p>
+        </w:tc>
+      </w:tr>
+      <w:tr>
+        <w:tc>
+          <w:tcPr>
+            <w:tcW w:w="2155" w:type="dxa"/>
+          </w:tcPr>
+          <w:p>
+            <w:pPr>
+              <w:rPr>
+                <w:rFonts w:ascii="Calibri" w:hAnsi="Calibri" w:cs="Calibri"/>
+              </w:rPr>
+            </w:pPr>
+            <w:r>
+              <w:rPr>
+                <w:rFonts w:ascii="Calibri" w:hAnsi="Calibri" w:cs="Calibri"/>
+              </w:rPr>
+              <w:t>duration</w:t>
+            </w:r>
+          </w:p>
+        </w:tc>
+        <w:tc>
+          <w:tcPr>
+            <w:tcW w:w="7195" w:type="dxa"/>
+          </w:tcPr>
+          <w:p>
+            <w:pPr>
+              <w:rPr>
+                <w:rFonts w:ascii="Calibri" w:hAnsi="Calibri" w:cs="Calibri"/>
+              </w:rPr>
+            </w:pPr>
+            <w:r>
+              <w:rPr>
+                <w:rFonts w:ascii="Calibri" w:hAnsi="Calibri" w:cs="Calibri"/>
+              </w:rPr>
+              <w:t>In seconds</w:t>
+            </w:r>
+          </w:p>
+        </w:tc>
+      </w:tr>
+      <w:tr>
+        <w:tc>
+          <w:tcPr>
+            <w:tcW w:w="2155" w:type="dxa"/>
+          </w:tcPr>
+          <w:p>
+            <w:pPr>
+              <w:rPr>
+                <w:rFonts w:ascii="Calibri" w:hAnsi="Calibri" w:cs="Calibri"/>
+              </w:rPr>
+            </w:pPr>
+            <w:r>
+              <w:rPr>
+                <w:rFonts w:ascii="Calibri" w:hAnsi="Calibri" w:cs="Calibri"/>
+              </w:rPr>
+              <w:t>event</w:t>
+            </w:r>
+          </w:p>
+        </w:tc>
+        <w:tc>
+          <w:tcPr>
+            <w:tcW w:w="7195" w:type="dxa"/>
+          </w:tcPr>
+          <w:p>
+            <w:pPr>
+              <w:rPr>
+                <w:rFonts w:ascii="Calibri" w:hAnsi="Calibri" w:cs="Calibri"/>
+              </w:rPr>
+            </w:pPr>
+            <w:r>
+              <w:rPr>
+                <w:rFonts w:ascii="Calibri" w:hAnsi="Calibri" w:cs="Calibri"/>
+              </w:rPr>
+              <w:t>Event the talk was presented in</w:t>
+            </w:r>
+          </w:p>
+        </w:tc>
+      </w:tr>
+      <w:tr>
+        <w:tc>
+          <w:tcPr>
+            <w:tcW w:w="2155" w:type="dxa"/>
+          </w:tcPr>
+          <w:p>
+            <w:pPr>
+              <w:rPr>
+                <w:rFonts w:ascii="Calibri" w:hAnsi="Calibri" w:cs="Calibri"/>
+              </w:rPr>
+            </w:pPr>
+            <w:proofErr w:type="spellStart"/>
+            <w:r>
+              <w:rPr>
+                <w:rFonts w:ascii="Calibri" w:hAnsi="Calibri" w:cs="Calibri"/>
+              </w:rPr>
+              <w:t>film_date</w:t>
+            </w:r>
+            <w:proofErr w:type="spellEnd"/>
+          </w:p>
+        </w:tc>
+        <w:tc>
+          <w:tcPr>
+            <w:tcW w:w="7195" w:type="dxa"/>
+          </w:tcPr>
+          <w:p>
+            <w:pPr>
+              <w:rPr>
+                <w:rFonts w:ascii="Calibri" w:hAnsi="Calibri" w:cs="Calibri"/>
+              </w:rPr>
+            </w:pPr>
+            <w:r>
+              <w:rPr>
+                <w:rFonts w:ascii="Calibri" w:hAnsi="Calibri" w:cs="Calibri"/>
+              </w:rPr>
+              <w:t>Unix timestamp of the filming</w:t>
+            </w:r>
+          </w:p>
+        </w:tc>
+      </w:tr>
+      <w:tr>
+        <w:tc>
+          <w:tcPr>
+            <w:tcW w:w="2155" w:type="dxa"/>
+          </w:tcPr>
+          <w:p>
+            <w:pPr>
+              <w:rPr>
+                <w:rFonts w:ascii="Calibri" w:hAnsi="Calibri" w:cs="Calibri"/>
+              </w:rPr>
+            </w:pPr>
+            <w:r>
+              <w:rPr>
+                <w:rFonts w:ascii="Calibri" w:hAnsi="Calibri" w:cs="Calibri"/>
+              </w:rPr>
+              <w:t>languages</w:t>
+            </w:r>
+          </w:p>
+        </w:tc>
+        <w:tc>
+          <w:tcPr>
+            <w:tcW w:w="7195" w:type="dxa"/>
+          </w:tcPr>
+          <w:p>
+            <w:pPr>
+              <w:rPr>
+                <w:rFonts w:ascii="Calibri" w:hAnsi="Calibri" w:cs="Calibri"/>
+              </w:rPr>
+            </w:pPr>
+            <w:r>
+              <w:rPr>
+                <w:rFonts w:ascii="Calibri" w:hAnsi="Calibri" w:cs="Calibri"/>
+              </w:rPr>
+              <w:t>Number of languages talk is available in</w:t>
+            </w:r>
+          </w:p>
+        </w:tc>
+      </w:tr>
+      <w:tr>
+        <w:tc>
+          <w:tcPr>
+            <w:tcW w:w="2155" w:type="dxa"/>
+          </w:tcPr>
+          <w:p>
+            <w:pPr>
+              <w:rPr>
+                <w:rFonts w:ascii="Calibri" w:hAnsi="Calibri" w:cs="Calibri"/>
+              </w:rPr>
+            </w:pPr>
+            <w:proofErr w:type="spellStart"/>
+            <w:r>
+              <w:rPr>
+                <w:rFonts w:ascii="Calibri" w:hAnsi="Calibri" w:cs="Calibri"/>
+              </w:rPr>
+              <w:t>main_speaker</w:t>
+            </w:r>
+            <w:proofErr w:type="spellEnd"/>
+          </w:p>
+        </w:tc>
+        <w:tc>
+          <w:tcPr>
+            <w:tcW w:w="7195" w:type="dxa"/>
+          </w:tcPr>
+          <w:p>
+            <w:pPr>
+              <w:rPr>
+                <w:rFonts w:ascii="Calibri" w:hAnsi="Calibri" w:cs="Calibri"/>
+              </w:rPr>
+            </w:pPr>
+            <w:r>
+              <w:rPr>
+                <w:rFonts w:ascii="Calibri" w:hAnsi="Calibri" w:cs="Calibri"/>
+              </w:rPr>
+              <w:t>Main Speaker</w:t>
+            </w:r>
+          </w:p>
+        </w:tc>
+      </w:tr>
+      <w:tr>
+        <w:tc>
+          <w:tcPr>
+            <w:tcW w:w="2155" w:type="dxa"/>
+          </w:tcPr>
+          <w:p>
+            <w:pPr>
+              <w:rPr>
+                <w:rFonts w:ascii="Calibri" w:hAnsi="Calibri" w:cs="Calibri"/>
+              </w:rPr>
+            </w:pPr>
+            <w:r>
+              <w:rPr>
+                <w:rFonts w:ascii="Calibri" w:hAnsi="Calibri" w:cs="Calibri"/>
+              </w:rPr>
+              <w:t>name</w:t>
+            </w:r>
+          </w:p>
+        </w:tc>
+        <w:tc>
+          <w:tcPr>
+            <w:tcW w:w="7195" w:type="dxa"/>
+          </w:tcPr>
+          <w:p>
+            <w:pPr>
+              <w:rPr>
+                <w:rFonts w:ascii="Calibri" w:hAnsi="Calibri" w:cs="Calibri"/>
+              </w:rPr>
+            </w:pPr>
+            <w:r>
+              <w:rPr>
+                <w:rFonts w:ascii="Calibri" w:hAnsi="Calibri" w:cs="Calibri"/>
+              </w:rPr>
+              <w:t xml:space="preserve">Official name of TED talk, including speaker and </w:t>
+            </w:r>
+            <w:r>
+              <w:rPr>
+                <w:rFonts w:ascii="Calibri" w:hAnsi="Calibri" w:cs="Calibri"/>
+              </w:rPr>
+              <w:t>title</w:t>
+            </w:r>
+          </w:p>
+        </w:tc>
+      </w:tr>
+      <w:tr>
+        <w:tc>
+          <w:tcPr>
+            <w:tcW w:w="2155" w:type="dxa"/>
+          </w:tcPr>
+          <w:p>
+            <w:pPr>
+              <w:rPr>
+                <w:rFonts w:ascii="Calibri" w:hAnsi="Calibri" w:cs="Calibri"/>
+              </w:rPr>
+            </w:pPr>
+            <w:proofErr w:type="spellStart"/>
+            <w:r>
+              <w:rPr>
+                <w:rFonts w:ascii="Calibri" w:hAnsi="Calibri" w:cs="Calibri"/>
+              </w:rPr>
+              <w:t>num_speaker</w:t>
+            </w:r>
+            <w:proofErr w:type="spellEnd"/>
+          </w:p>
+        </w:tc>
+        <w:tc>
+          <w:tcPr>
+            <w:tcW w:w="7195" w:type="dxa"/>
+          </w:tcPr>
+          <w:p>
+            <w:pPr>
+              <w:rPr>
+                <w:rFonts w:ascii="Calibri" w:hAnsi="Calibri" w:cs="Calibri"/>
+              </w:rPr>
+            </w:pPr>
+            <w:r>
+              <w:rPr>
+                <w:rFonts w:ascii="Calibri" w:hAnsi="Calibri" w:cs="Calibri"/>
+              </w:rPr>
+              <w:t>Number of speakers</w:t>
+            </w:r>
+          </w:p>
+        </w:tc>
+      </w:tr>
+      <w:tr>
+        <w:tc>
+          <w:tcPr>
+            <w:tcW w:w="2155" w:type="dxa"/>
+          </w:tcPr>
+          <w:p>
+            <w:pPr>
+              <w:rPr>
+                <w:rFonts w:ascii="Calibri" w:hAnsi="Calibri" w:cs="Calibri"/>
+              </w:rPr>
+            </w:pPr>
+            <w:r>
+              <w:rPr>
+                <w:rFonts w:ascii="Calibri" w:hAnsi="Calibri" w:cs="Calibri"/>
+              </w:rPr>
+              <w:t>published</w:t>
+            </w:r>
+          </w:p>
+        </w:tc>
+        <w:tc>
+          <w:tcPr>
+            <w:tcW w:w="7195" w:type="dxa"/>
+          </w:tcPr>
+          <w:p>
+            <w:pPr>
+              <w:rPr>
+                <w:rFonts w:ascii="Calibri" w:hAnsi="Calibri" w:cs="Calibri"/>
+              </w:rPr>
+            </w:pPr>
+            <w:r>
+              <w:rPr>
+                <w:rFonts w:ascii="Calibri" w:hAnsi="Calibri" w:cs="Calibri"/>
+              </w:rPr>
+              <w:t>Unix timestamp of when talk appeared on ted.com</w:t>
+            </w:r>
+          </w:p>
+        </w:tc>
+      </w:tr>
+      <w:tr>
+        <w:tc>
+          <w:tcPr>
+            <w:tcW w:w="2155" w:type="dxa"/>
+          </w:tcPr>
+          <w:p>
+            <w:pPr>
+              <w:rPr>
+                <w:rFonts w:ascii="Calibri" w:hAnsi="Calibri" w:cs="Calibri"/>
+              </w:rPr>
+            </w:pPr>
+            <w:r>
+              <w:rPr>
+                <w:rFonts w:ascii="Calibri" w:hAnsi="Calibri" w:cs="Calibri"/>
+              </w:rPr>
+              <w:t>ratings</w:t>
+            </w:r>
+          </w:p>
+        </w:tc>
+        <w:tc>
+          <w:tcPr>
+            <w:tcW w:w="7195" w:type="dxa"/>
+          </w:tcPr>
+          <w:p>
+            <w:pPr>
+              <w:rPr>
+                <w:rFonts w:ascii="Calibri" w:hAnsi="Calibri" w:cs="Calibri"/>
+              </w:rPr>
+            </w:pPr>
+            <w:r>
+              <w:rPr>
+                <w:rFonts w:ascii="Calibri" w:hAnsi="Calibri" w:cs="Calibri"/>
+              </w:rPr>
+              <w:t xml:space="preserve">A </w:t>
+            </w:r>
+            <w:proofErr w:type="spellStart"/>
+            <w:r>
+              <w:rPr>
+                <w:rFonts w:ascii="Calibri" w:hAnsi="Calibri" w:cs="Calibri"/>
+              </w:rPr>
+              <w:t>stringified</w:t>
+            </w:r>
+            <w:proofErr w:type="spellEnd"/>
+            <w:r>
+              <w:rPr>
+                <w:rFonts w:ascii="Calibri" w:hAnsi="Calibri" w:cs="Calibri"/>
+              </w:rPr>
+              <w:t xml:space="preserve"> dictionary of the various ratings given to the talk (inspiring, fascinating, jaw dropping, etc.)</w:t>
+            </w:r>
+          </w:p>
+        </w:tc>
+      </w:tr>
+      <w:tr>
+        <w:tc>
+          <w:tcPr>
+            <w:tcW w:w="2155" w:type="dxa"/>
+          </w:tcPr>
+          <w:p>
+            <w:pPr>
+              <w:rPr>
+                <w:rFonts w:ascii="Calibri" w:hAnsi="Calibri" w:cs="Calibri"/>
+              </w:rPr>
+            </w:pPr>
+            <w:proofErr w:type="spellStart"/>
+            <w:r>
+              <w:rPr>
+                <w:rFonts w:ascii="Calibri" w:hAnsi="Calibri" w:cs="Calibri"/>
+              </w:rPr>
+              <w:t>related_tags</w:t>
+            </w:r>
+            <w:proofErr w:type="spellEnd"/>
+          </w:p>
+        </w:tc>
+        <w:tc>
+          <w:tcPr>
+            <w:tcW w:w="7195" w:type="dxa"/>
+          </w:tcPr>
+          <w:p>
+            <w:pPr>
+              <w:rPr>
+                <w:rFonts w:ascii="Calibri" w:hAnsi="Calibri" w:cs="Calibri"/>
+              </w:rPr>
+            </w:pPr>
+            <w:r>
+              <w:rPr>
+                <w:rFonts w:ascii="Calibri" w:hAnsi="Calibri" w:cs="Calibri"/>
+              </w:rPr>
+              <w:t>A list of dictionaries of recommended talks to watch next</w:t>
+            </w:r>
+          </w:p>
+        </w:tc>
+      </w:tr>
+      <w:tr>
+        <w:tc>
+          <w:tcPr>
+            <w:tcW w:w="2155" w:type="dxa"/>
+          </w:tcPr>
+          <w:p>
+            <w:pPr>
+              <w:rPr>
+                <w:rFonts w:ascii="Calibri" w:hAnsi="Calibri" w:cs="Calibri"/>
+              </w:rPr>
+            </w:pPr>
+            <w:proofErr w:type="spellStart"/>
+            <w:r>
+              <w:rPr>
+                <w:rFonts w:ascii="Calibri" w:hAnsi="Calibri" w:cs="Calibri"/>
+              </w:rPr>
+              <w:t>speaker_occupation</w:t>
+            </w:r>
+            <w:proofErr w:type="spellEnd"/>
+          </w:p>
+        </w:tc>
+        <w:tc>
+          <w:tcPr>
+            <w:tcW w:w="7195" w:type="dxa"/>
+          </w:tcPr>
+          <w:p>
+            <w:pPr>
+              <w:rPr>
+                <w:rFonts w:ascii="Calibri" w:hAnsi="Calibri" w:cs="Calibri"/>
+              </w:rPr>
+            </w:pPr>
+            <w:r>
+              <w:rPr>
+                <w:rFonts w:ascii="Calibri" w:hAnsi="Calibri" w:cs="Calibri"/>
+              </w:rPr>
+              <w:t>The occupation of the main speaker</w:t>
+            </w:r>
+          </w:p>
+        </w:tc>
+      </w:tr>
+      <w:tr>
+        <w:tc>
+          <w:tcPr>
+            <w:tcW w:w="2155" w:type="dxa"/>
+          </w:tcPr>
+          <w:p>
+            <w:pPr>
+              <w:rPr>
+                <w:rFonts w:ascii="Calibri" w:hAnsi="Calibri" w:cs="Calibri"/>
+              </w:rPr>
+            </w:pPr>
+            <w:r>
+              <w:rPr>
+                <w:rFonts w:ascii="Calibri" w:hAnsi="Calibri" w:cs="Calibri"/>
+              </w:rPr>
+              <w:t>tags</w:t>
+            </w:r>
+          </w:p>
+        </w:tc>
+        <w:tc>
+          <w:tcPr>
+            <w:tcW w:w="7195" w:type="dxa"/>
+          </w:tcPr>
+          <w:p>
+            <w:pPr>
+              <w:pStyle w:val="NormalWeb"/>
+              <w:spacing w:before="0" w:beforeAutospacing="0" w:after="0" w:afterAutospacing="0" w:line="330" w:lineRule="atLeast"/>
+              <w:textAlignment w:val="baseline"/>
+              <w:rPr>
+                <w:rFonts w:ascii="Calibri" w:eastAsiaTheme="minorEastAsia" w:hAnsi="Calibri" w:cs="Calibri"/>
+                <w:sz w:val="22"/>
+                <w:szCs w:val="22"/>
+              </w:rPr>
+            </w:pPr>
+            <w:r>
+              <w:rPr>
+                <w:rFonts w:ascii="Calibri" w:eastAsiaTheme="minorEastAsia" w:hAnsi="Calibri" w:cs="Calibri"/>
+                <w:sz w:val="22"/>
+                <w:szCs w:val="22"/>
+              </w:rPr>
+              <w:t>The themes associated with the talk</w:t>
+            </w:r>
+          </w:p>
+        </w:tc>
+      </w:tr>
+      <w:tr>
+        <w:tc>
+          <w:tcPr>
+            <w:tcW w:w="2155" w:type="dxa"/>
+          </w:tcPr>
+          <w:p>
+            <w:pPr>
+              <w:rPr>
+                <w:rFonts w:ascii="Calibri" w:hAnsi="Calibri" w:cs="Calibri"/>
+              </w:rPr>
+            </w:pPr>
+            <w:r>
+              <w:rPr>
+                <w:rFonts w:ascii="Calibri" w:hAnsi="Calibri" w:cs="Calibri"/>
+              </w:rPr>
+              <w:t>title</w:t>
+            </w:r>
+          </w:p>
+        </w:tc>
+        <w:tc>
+          <w:tcPr>
+            <w:tcW w:w="7195" w:type="dxa"/>
+          </w:tcPr>
+          <w:p>
+            <w:pPr>
+              <w:pStyle w:val="NormalWeb"/>
+              <w:spacing w:before="0" w:beforeAutospacing="0" w:after="0" w:afterAutospacing="0" w:line="330" w:lineRule="atLeast"/>
+              <w:textAlignment w:val="baseline"/>
+              <w:rPr>
+                <w:rFonts w:ascii="Calibri" w:eastAsiaTheme="minorEastAsia" w:hAnsi="Calibri" w:cs="Calibri"/>
+                <w:sz w:val="22"/>
+                <w:szCs w:val="22"/>
+              </w:rPr>
+            </w:pPr>
+            <w:r>
+              <w:rPr>
+                <w:rFonts w:ascii="Calibri" w:eastAsiaTheme="minorEastAsia" w:hAnsi="Calibri" w:cs="Calibri"/>
+                <w:sz w:val="22"/>
+                <w:szCs w:val="22"/>
+              </w:rPr>
+              <w:t>The title of the talk</w:t>
+            </w:r>
+          </w:p>
+        </w:tc>
+      </w:tr>
+      <w:tr>
+        <w:tc>
+          <w:tcPr>
+            <w:tcW w:w="2155" w:type="dxa"/>
+          </w:tcPr>
+          <w:p>
+            <w:pPr>
+              <w:rPr>
+                <w:rFonts w:ascii="Calibri" w:hAnsi="Calibri" w:cs="Calibri"/>
+              </w:rPr>
+            </w:pPr>
+            <w:proofErr w:type="spellStart"/>
+            <w:r>
+              <w:rPr>
+                <w:rFonts w:ascii="Calibri" w:hAnsi="Calibri" w:cs="Calibri"/>
+              </w:rPr>
+              <w:t>url</w:t>
+            </w:r>
+            <w:proofErr w:type="spellEnd"/>
+          </w:p>
+        </w:tc>
+        <w:tc>
+          <w:tcPr>
+            <w:tcW w:w="7195" w:type="dxa"/>
+          </w:tcPr>
+          <w:p>
+            <w:pPr>
+              <w:rPr>
+                <w:rFonts w:ascii="Calibri" w:hAnsi="Calibri" w:cs="Calibri"/>
+              </w:rPr>
+            </w:pPr>
+            <w:r>
+              <w:rPr>
+                <w:rFonts w:ascii="Calibri" w:hAnsi="Calibri" w:cs="Calibri"/>
+              </w:rPr>
+              <w:t>The URL of the talk</w:t>
+            </w:r>
+            <w:r>
+              <w:rPr>
+                <w:rFonts w:ascii="Calibri" w:hAnsi="Calibri" w:cs="Calibri"/>
+              </w:rPr>
+              <w:t>. This is common column with transcripts file, used for merging the two files on</w:t>
+            </w:r>
+          </w:p>
+        </w:tc>
+      </w:tr>
+      <w:tr>
+        <w:tc>
+          <w:tcPr>
+            <w:tcW w:w="2155" w:type="dxa"/>
+          </w:tcPr>
+          <w:p>
+            <w:pPr>
+              <w:rPr>
+                <w:rFonts w:ascii="Calibri" w:hAnsi="Calibri" w:cs="Calibri"/>
+              </w:rPr>
+            </w:pPr>
+            <w:r>
+              <w:rPr>
+                <w:rFonts w:ascii="Calibri" w:hAnsi="Calibri" w:cs="Calibri"/>
+              </w:rPr>
+              <w:t>views</w:t>
+            </w:r>
+          </w:p>
+        </w:tc>
+        <w:tc>
+          <w:tcPr>
+            <w:tcW w:w="7195" w:type="dxa"/>
+          </w:tcPr>
+          <w:p>
+            <w:pPr>
+              <w:rPr>
+                <w:rFonts w:ascii="Calibri" w:hAnsi="Calibri" w:cs="Calibri"/>
+              </w:rPr>
+            </w:pPr>
+            <w:r>
+              <w:rPr>
+                <w:rFonts w:ascii="Calibri" w:hAnsi="Calibri" w:cs="Calibri"/>
+              </w:rPr>
+              <w:t>The number of views on the talk</w:t>
+            </w:r>
+          </w:p>
+        </w:tc>
+      </w:tr>
+    </w:tbl>
+    <w:p>
+      <w:pPr>
+        <w:rPr>
+          <w:rFonts w:ascii="Calibri" w:hAnsi="Calibri" w:cs="Calibri"/>
+          <w:b/>
+          <w:bCs/>
+        </w:rPr>
+      </w:pPr>
+    </w:p>
+    <w:p>
+      <w:pPr>
+        <w:rPr>
+          <w:rFonts w:ascii="Calibri" w:hAnsi="Calibri" w:cs="Calibri"/>
+        </w:rPr>
+      </w:pPr>
+      <w:proofErr w:type="gramStart"/>
+      <w:r>
+        <w:rPr>
+          <w:rFonts w:ascii="Calibri" w:hAnsi="Calibri" w:cs="Calibri"/>
+          <w:b/>
+          <w:bCs/>
+        </w:rPr>
+        <w:lastRenderedPageBreak/>
+        <w:t>transcripts.csv :</w:t>
+      </w:r>
+      <w:proofErr w:type="gramEnd"/>
+      <w:r>
+        <w:rPr>
+          <w:rFonts w:ascii="Calibri" w:hAnsi="Calibri" w:cs="Calibri"/>
+          <w:b/>
+          <w:bCs/>
+        </w:rPr>
+        <w:t xml:space="preserve"> </w:t>
+      </w:r>
+      <w:r>
+        <w:rPr>
+          <w:rFonts w:ascii="Calibri" w:hAnsi="Calibri" w:cs="Calibri"/>
+        </w:rPr>
+        <w:t xml:space="preserve">It consists of a file consisting of the text of the transcript along with the corresponding </w:t>
+      </w:r>
+      <w:proofErr w:type="spellStart"/>
+      <w:r>
+        <w:rPr>
+          <w:rFonts w:ascii="Calibri" w:hAnsi="Calibri" w:cs="Calibri"/>
+        </w:rPr>
+        <w:t>url</w:t>
+      </w:r>
+      <w:proofErr w:type="spellEnd"/>
+      <w:r>
+        <w:rPr>
+          <w:rFonts w:ascii="Calibri" w:hAnsi="Calibri" w:cs="Calibri"/>
+        </w:rPr>
+        <w:t xml:space="preserve"> of the talk.</w:t>
+      </w:r>
+      <w:r>
+        <w:rPr>
+          <w:rFonts w:ascii="Calibri" w:hAnsi="Calibri" w:cs="Calibri"/>
+        </w:rPr>
+        <w:t xml:space="preserve"> The columns on this file are</w:t>
+      </w:r>
+    </w:p>
+    <w:tbl>
+      <w:tblPr>
+        <w:tblStyle w:val="TableGrid"/>
+        <w:tblW w:w="0" w:type="auto"/>
+        <w:tblLook w:val="04A0" w:firstRow="1" w:lastRow="0" w:firstColumn="1" w:lastColumn="0" w:noHBand="0" w:noVBand="1"/>
+      </w:tblPr>
+      <w:tblGrid>
+        <w:gridCol w:w="2155"/>
+        <w:gridCol w:w="7195"/>
+      </w:tblGrid>
+      <w:tr>
+        <w:tc>
+          <w:tcPr>
+            <w:tcW w:w="2155" w:type="dxa"/>
+          </w:tcPr>
+          <w:p>
+            <w:r>
+              <w:t>Column</w:t>
+            </w:r>
+          </w:p>
+        </w:tc>
+        <w:tc>
+          <w:tcPr>
+            <w:tcW w:w="7195" w:type="dxa"/>
+          </w:tcPr>
+          <w:p>
+            <w:r>
+              <w:t>Description</w:t>
+            </w:r>
+          </w:p>
+        </w:tc>
+      </w:tr>
+      <w:tr>
+        <w:tc>
+          <w:tcPr>
+            <w:tcW w:w="2155" w:type="dxa"/>
+          </w:tcPr>
+          <w:p>
+            <w:pPr>
+              <w:rPr>
+                <w:i/>
+                <w:iCs/>
+              </w:rPr>
+            </w:pPr>
+            <w:r>
+              <w:rPr>
+                <w:i/>
+                <w:iCs/>
+              </w:rPr>
+              <w:t>transcript</w:t>
+            </w:r>
+          </w:p>
+        </w:tc>
+        <w:tc>
+          <w:tcPr>
+            <w:tcW w:w="7195" w:type="dxa"/>
+          </w:tcPr>
+          <w:p>
+            <w:r>
+              <w:t xml:space="preserve">This is the transcript of the talk. Text is not divided into paragraphs. It includes comments and audience reactions in parenthesis. For example </w:t>
+            </w:r>
+            <w:r>
+              <w:rPr>
+                <w:i/>
+                <w:iCs/>
+              </w:rPr>
+              <w:t>(Applause)</w:t>
+            </w:r>
+            <w:r>
+              <w:rPr>
+                <w:i/>
+                <w:iCs/>
+              </w:rPr>
+              <w:t>, (Laughter), etc.</w:t>
+            </w:r>
+          </w:p>
+        </w:tc>
+      </w:tr>
+      <w:tr>
+        <w:tc>
+          <w:tcPr>
+            <w:tcW w:w="2155" w:type="dxa"/>
+          </w:tcPr>
+          <w:p>
+            <w:pPr>
+              <w:rPr>
+                <w:i/>
+                <w:iCs/>
+              </w:rPr>
+            </w:pPr>
+            <w:proofErr w:type="spellStart"/>
+            <w:r>
+              <w:rPr>
+                <w:i/>
+                <w:iCs/>
+              </w:rPr>
+              <w:t>url</w:t>
+            </w:r>
+            <w:proofErr w:type="spellEnd"/>
+          </w:p>
+        </w:tc>
+        <w:tc>
+          <w:tcPr>
+            <w:tcW w:w="7195" w:type="dxa"/>
+          </w:tcPr>
+          <w:p>
+            <w:r>
+              <w:t xml:space="preserve">URL link of the talk. This is the common column with the </w:t>
+            </w:r>
+            <w:r>
+              <w:rPr>
+                <w:i/>
+                <w:iCs/>
+              </w:rPr>
+              <w:t>ted_main.csv</w:t>
+            </w:r>
+            <w:r>
+              <w:t xml:space="preserve"> used to merge both files on</w:t>
+            </w:r>
+          </w:p>
+        </w:tc>
+      </w:tr>
+    </w:tbl>
+    <w:p/>
+    <w:p>
+      <w:pPr>
+        <w:pStyle w:val="Heading1"/>
+      </w:pPr>
+      <w:bookmarkStart w:id="0" w:name="_Hlk29064151"/>
+      <w:r>
+        <w:t xml:space="preserve"> </w:t>
+      </w:r>
+      <w:r>
+        <w:t>Objective</w:t>
+      </w:r>
       <w:bookmarkEnd w:id="0"/>
     </w:p>
     <w:p>
       <w:r>
-        <w:rPr>
-          <w:rFonts w:ascii="Calibri" w:hAnsi="Calibri" w:cs="Calibri"/>
+        <w:t>The overall objective of the project, apart from t</w:t>
+      </w:r>
+      <w:r>
+        <w:t xml:space="preserve">hat of applying machine learning methods to real world dataset and validating the predictions, is to test the efficacy of NLP and text analysis methods for spoken language. </w:t>
+      </w:r>
+    </w:p>
+    <w:p>
+      <w:r>
+        <w:t>This dataset allows for testing features specific to the spoken word, like words/ minute, audience interactions, etc. In addition, we can also derive metrics to evaluate quality of speech by measuring audience engagement</w:t>
+      </w:r>
+    </w:p>
+    <w:p>
+      <w:pPr>
+        <w:pStyle w:val="Heading1"/>
+      </w:pPr>
+      <w:r>
+        <w:t>Data Wrangling</w:t>
+      </w:r>
+    </w:p>
+    <w:p>
+      <w:r>
+        <w:t xml:space="preserve">The first step in creating a usable dataset to extract statistics from and test machine learning methods is to do data wrangling and output a cleaned dataset. </w:t>
+      </w:r>
+      <w:r>
+        <w:t>We develop a cleaned dataset, ‘</w:t>
+      </w:r>
+      <w:proofErr w:type="spellStart"/>
+      <w:r>
+        <w:t>df_clean</w:t>
+      </w:r>
+      <w:proofErr w:type="spellEnd"/>
+      <w:r>
+        <w:t>’</w:t>
+      </w:r>
+      <w:r>
+        <w:t xml:space="preserve">. </w:t>
+      </w:r>
+      <w:r>
+        <w:t>To do this, we do the following steps</w:t>
+      </w:r>
+    </w:p>
+    <w:p>
+      <w:pPr>
+        <w:pStyle w:val="ListParagraph"/>
+        <w:numPr>
+          <w:ilvl w:val="0"/>
+          <w:numId w:val="11"/>
+        </w:numPr>
+      </w:pPr>
+      <w:proofErr w:type="gramStart"/>
+      <w:r>
+        <w:rPr>
           <w:b/>
           <w:bCs/>
         </w:rPr>
-        <w:t xml:space="preserve">transcripts.csv : </w:t>
-      </w:r>
-      <w:r>
-        <w:rPr>
-          <w:rFonts w:ascii="Calibri" w:hAnsi="Calibri" w:cs="Calibri"/>
-        </w:rPr>
-        <w:t xml:space="preserve">It consists of a file consisting of the text of the transcript along with the corresponding </w:t>
+        <w:t xml:space="preserve">Join </w:t>
+      </w:r>
+      <w:r>
+        <w:t>:</w:t>
+      </w:r>
+      <w:proofErr w:type="gramEnd"/>
+      <w:r>
+        <w:t xml:space="preserve"> The two individual files, ‘ted_main.csv’ and ‘transcripts.csv’ are merged on the column </w:t>
       </w:r>
       <w:proofErr w:type="spellStart"/>
       <w:r>
-        <w:rPr>
-          <w:rFonts w:ascii="Calibri" w:hAnsi="Calibri" w:cs="Calibri"/>
-        </w:rPr>
         <w:t>url</w:t>
       </w:r>
       <w:proofErr w:type="spellEnd"/>
       <w:r>
-        <w:rPr>
-          <w:rFonts w:ascii="Calibri" w:hAnsi="Calibri" w:cs="Calibri"/>
-        </w:rPr>
-        <w:t xml:space="preserve"> of the talk. Few comments on the transcripts</w:t>
+        <w:t xml:space="preserve"> with </w:t>
+      </w:r>
+      <w:proofErr w:type="spellStart"/>
+      <w:r>
+        <w:t>a</w:t>
+      </w:r>
+      <w:proofErr w:type="spellEnd"/>
+      <w:r>
+        <w:t xml:space="preserve"> inner join. This outputs a </w:t>
+      </w:r>
+      <w:proofErr w:type="spellStart"/>
+      <w:r>
+        <w:t>dataframe</w:t>
+      </w:r>
+      <w:proofErr w:type="spellEnd"/>
+      <w:r>
+        <w:t xml:space="preserve"> containing information on 2467 talks, each having 18 data columns.</w:t>
       </w:r>
     </w:p>
     <w:p>
       <w:pPr>
-        <w:pStyle w:val="Heading1"/>
-      </w:pPr>
-      <w:r>
+        <w:pStyle w:val="ListParagraph"/>
+        <w:numPr>
+          <w:ilvl w:val="0"/>
+          <w:numId w:val="11"/>
+        </w:numPr>
+        <w:rPr>
+          <w:b/>
+          <w:bCs/>
+        </w:rPr>
+      </w:pPr>
+      <w:r>
+        <w:rPr>
+          <w:b/>
+          <w:bCs/>
+        </w:rPr>
+        <w:t xml:space="preserve">Missing </w:t>
+      </w:r>
+      <w:proofErr w:type="gramStart"/>
+      <w:r>
+        <w:rPr>
+          <w:b/>
+          <w:bCs/>
+        </w:rPr>
+        <w:t xml:space="preserve">Data </w:t>
+      </w:r>
+      <w:r>
+        <w:t>:</w:t>
+      </w:r>
+      <w:proofErr w:type="gramEnd"/>
+      <w:r>
+        <w:t xml:space="preserve"> Looking for missing values in </w:t>
+      </w:r>
+      <w:r>
+        <w:t>all the columns, we find the dataset to be relatively clean. Only column having missing values is the ‘</w:t>
+      </w:r>
+      <w:proofErr w:type="spellStart"/>
+      <w:r>
+        <w:t>speaker_occupation</w:t>
+      </w:r>
+      <w:proofErr w:type="spellEnd"/>
+      <w:r>
+        <w:t>’ column with 6 values missing. We replace missing data with the string ‘Unknown’</w:t>
+      </w:r>
+    </w:p>
+    <w:p>
+      <w:pPr>
+        <w:pStyle w:val="ListParagraph"/>
+        <w:numPr>
+          <w:ilvl w:val="0"/>
+          <w:numId w:val="11"/>
+        </w:numPr>
+        <w:rPr>
+          <w:b/>
+          <w:bCs/>
+        </w:rPr>
+      </w:pPr>
+      <w:r>
+        <w:rPr>
+          <w:b/>
+          <w:bCs/>
+        </w:rPr>
+        <w:t xml:space="preserve">Remove </w:t>
+      </w:r>
+      <w:proofErr w:type="gramStart"/>
+      <w:r>
+        <w:rPr>
+          <w:b/>
+          <w:bCs/>
+        </w:rPr>
+        <w:t>Outliers :</w:t>
+      </w:r>
+      <w:proofErr w:type="gramEnd"/>
+      <w:r>
+        <w:rPr>
+          <w:b/>
+          <w:bCs/>
+        </w:rPr>
         <w:t xml:space="preserve"> </w:t>
       </w:r>
+      <w:r>
+        <w:t xml:space="preserve">We also drop the talks with more than 1 speaker. As we have a very few talks with more than 1 speaker, we do not want to contaminate the training data with these talks. </w:t>
+      </w:r>
     </w:p>
+    <w:p>
+      <w:pPr>
+        <w:pStyle w:val="ListParagraph"/>
+        <w:numPr>
+          <w:ilvl w:val="0"/>
+          <w:numId w:val="11"/>
+        </w:numPr>
+        <w:rPr>
+          <w:b/>
+          <w:bCs/>
+        </w:rPr>
+      </w:pPr>
+      <w:r>
+        <w:rPr>
+          <w:b/>
+          <w:bCs/>
+        </w:rPr>
+        <w:t xml:space="preserve">Drop Extra </w:t>
+      </w:r>
+      <w:proofErr w:type="gramStart"/>
+      <w:r>
+        <w:rPr>
+          <w:b/>
+          <w:bCs/>
+        </w:rPr>
+        <w:t>Columns :</w:t>
+      </w:r>
+      <w:proofErr w:type="gramEnd"/>
+      <w:r>
+        <w:t xml:space="preserve"> Next, we drop the columns which are either redundant or unnecessary for out analysis.  </w:t>
+      </w:r>
+      <w:r>
+        <w:t xml:space="preserve">The columns dropped and the justification is shown in the </w:t>
+      </w:r>
+      <w:r>
+        <w:t>table on the next page</w:t>
+      </w:r>
+      <w:r>
+        <w:t xml:space="preserve">. </w:t>
+      </w:r>
+      <w:r>
+        <w:t xml:space="preserve">Note that some of these columns will provide insights into the data </w:t>
+      </w:r>
+      <w:proofErr w:type="gramStart"/>
+      <w:r>
+        <w:t>storytelling ,</w:t>
+      </w:r>
+      <w:proofErr w:type="gramEnd"/>
+      <w:r>
+        <w:t xml:space="preserve"> but may not be relevant to the machine learning aspects (Categorical with too many categories, etc.)</w:t>
+      </w:r>
+    </w:p>
+    <w:p>
+      <w:r>
+        <w:rPr>
+          <w:b/>
+          <w:bCs/>
+        </w:rPr>
+        <w:t xml:space="preserve">Format </w:t>
+      </w:r>
+      <w:proofErr w:type="gramStart"/>
+      <w:r>
+        <w:rPr>
+          <w:b/>
+          <w:bCs/>
+        </w:rPr>
+        <w:t>Changes :</w:t>
+      </w:r>
+      <w:proofErr w:type="gramEnd"/>
+      <w:r>
+        <w:rPr>
+          <w:b/>
+          <w:bCs/>
+        </w:rPr>
+        <w:t xml:space="preserve"> </w:t>
+      </w:r>
+      <w:r>
+        <w:t xml:space="preserve">Another change we do is to convert the date/time fields , </w:t>
+      </w:r>
+      <w:proofErr w:type="spellStart"/>
+      <w:r>
+        <w:t>i.e</w:t>
+      </w:r>
+      <w:proofErr w:type="spellEnd"/>
+      <w:r>
+        <w:t>, ‘</w:t>
+      </w:r>
+      <w:proofErr w:type="spellStart"/>
+      <w:r>
+        <w:t>film_datestamp</w:t>
+      </w:r>
+      <w:proofErr w:type="spellEnd"/>
+      <w:r>
+        <w:t>’ and ‘</w:t>
+      </w:r>
+      <w:proofErr w:type="spellStart"/>
+      <w:r>
+        <w:t>pub_datestamp</w:t>
+      </w:r>
+      <w:proofErr w:type="spellEnd"/>
+      <w:r>
+        <w:t xml:space="preserve">’ into python datetime format. This makes it easier to perform datetime manipulations of these </w:t>
+      </w:r>
+      <w:proofErr w:type="spellStart"/>
+      <w:r>
+        <w:t>datefields</w:t>
+      </w:r>
+      <w:proofErr w:type="spellEnd"/>
+      <w:r>
+        <w:t xml:space="preserve"> in the future. It also makes </w:t>
+      </w:r>
+      <w:proofErr w:type="gramStart"/>
+      <w:r>
+        <w:t>these column data human</w:t>
+      </w:r>
+      <w:proofErr w:type="gramEnd"/>
+      <w:r>
+        <w:t xml:space="preserve"> readable. </w:t>
+      </w:r>
+    </w:p>
+    <w:p/>
+    <w:tbl>
+      <w:tblPr>
+        <w:tblW w:w="0" w:type="auto"/>
+        <w:jc w:val="center"/>
+        <w:tblBorders>
+          <w:top w:val="single" w:sz="8" w:space="0" w:color="A3A3A3"/>
+          <w:left w:val="single" w:sz="8" w:space="0" w:color="A3A3A3"/>
+          <w:bottom w:val="single" w:sz="8" w:space="0" w:color="A3A3A3"/>
+          <w:right w:val="single" w:sz="8" w:space="0" w:color="A3A3A3"/>
+        </w:tblBorders>
+        <w:tblCellMar>
+          <w:left w:w="0" w:type="dxa"/>
+          <w:right w:w="0" w:type="dxa"/>
+        </w:tblCellMar>
+        <w:tblLook w:val="04A0" w:firstRow="1" w:lastRow="0" w:firstColumn="1" w:lastColumn="0" w:noHBand="0" w:noVBand="1"/>
+      </w:tblPr>
+      <w:tblGrid>
+        <w:gridCol w:w="1967"/>
+        <w:gridCol w:w="7203"/>
+      </w:tblGrid>
+      <w:tr>
+        <w:trPr>
+          <w:jc w:val="center"/>
+        </w:trPr>
+        <w:tc>
+          <w:tcPr>
+            <w:tcW w:w="1967" w:type="dxa"/>
+            <w:tcBorders>
+              <w:top w:val="single" w:sz="8" w:space="0" w:color="A3A3A3"/>
+              <w:left w:val="single" w:sz="8" w:space="0" w:color="A3A3A3"/>
+              <w:bottom w:val="single" w:sz="8" w:space="0" w:color="A3A3A3"/>
+              <w:right w:val="single" w:sz="8" w:space="0" w:color="A3A3A3"/>
+            </w:tcBorders>
+            <w:tcMar>
+              <w:top w:w="80" w:type="dxa"/>
+              <w:left w:w="80" w:type="dxa"/>
+              <w:bottom w:w="80" w:type="dxa"/>
+              <w:right w:w="80" w:type="dxa"/>
+            </w:tcMar>
+            <w:hideMark/>
+          </w:tcPr>
+          <w:p>
+            <w:pPr>
+              <w:spacing w:after="0" w:line="240" w:lineRule="auto"/>
+              <w:rPr>
+                <w:rFonts w:ascii="Calibri" w:eastAsia="Times New Roman" w:hAnsi="Calibri" w:cs="Calibri"/>
+              </w:rPr>
+            </w:pPr>
+            <w:r>
+              <w:rPr>
+                <w:rFonts w:ascii="Calibri" w:eastAsia="Times New Roman" w:hAnsi="Calibri" w:cs="Calibri"/>
+                <w:b/>
+                <w:bCs/>
+              </w:rPr>
+              <w:lastRenderedPageBreak/>
+              <w:t>Dropped Column</w:t>
+            </w:r>
+          </w:p>
+        </w:tc>
+        <w:tc>
+          <w:tcPr>
+            <w:tcW w:w="7203" w:type="dxa"/>
+            <w:tcBorders>
+              <w:top w:val="single" w:sz="8" w:space="0" w:color="A3A3A3"/>
+              <w:left w:val="single" w:sz="8" w:space="0" w:color="A3A3A3"/>
+              <w:bottom w:val="single" w:sz="8" w:space="0" w:color="A3A3A3"/>
+              <w:right w:val="single" w:sz="8" w:space="0" w:color="A3A3A3"/>
+            </w:tcBorders>
+            <w:tcMar>
+              <w:top w:w="80" w:type="dxa"/>
+              <w:left w:w="80" w:type="dxa"/>
+              <w:bottom w:w="80" w:type="dxa"/>
+              <w:right w:w="80" w:type="dxa"/>
+            </w:tcMar>
+            <w:hideMark/>
+          </w:tcPr>
+          <w:p>
+            <w:pPr>
+              <w:spacing w:after="0" w:line="240" w:lineRule="auto"/>
+              <w:rPr>
+                <w:rFonts w:ascii="Calibri" w:eastAsia="Times New Roman" w:hAnsi="Calibri" w:cs="Calibri"/>
+              </w:rPr>
+            </w:pPr>
+            <w:r>
+              <w:rPr>
+                <w:rFonts w:ascii="Calibri" w:eastAsia="Times New Roman" w:hAnsi="Calibri" w:cs="Calibri"/>
+                <w:b/>
+                <w:bCs/>
+              </w:rPr>
+              <w:t>Reasoning/ Justification</w:t>
+            </w:r>
+          </w:p>
+        </w:tc>
+      </w:tr>
+      <w:tr>
+        <w:trPr>
+          <w:jc w:val="center"/>
+        </w:trPr>
+        <w:tc>
+          <w:tcPr>
+            <w:tcW w:w="1967" w:type="dxa"/>
+            <w:tcBorders>
+              <w:top w:val="single" w:sz="8" w:space="0" w:color="A3A3A3"/>
+              <w:left w:val="single" w:sz="8" w:space="0" w:color="A3A3A3"/>
+              <w:bottom w:val="single" w:sz="8" w:space="0" w:color="A3A3A3"/>
+              <w:right w:val="single" w:sz="8" w:space="0" w:color="A3A3A3"/>
+            </w:tcBorders>
+            <w:tcMar>
+              <w:top w:w="80" w:type="dxa"/>
+              <w:left w:w="80" w:type="dxa"/>
+              <w:bottom w:w="80" w:type="dxa"/>
+              <w:right w:w="80" w:type="dxa"/>
+            </w:tcMar>
+            <w:hideMark/>
+          </w:tcPr>
+          <w:p>
+            <w:pPr>
+              <w:spacing w:after="0" w:line="240" w:lineRule="auto"/>
+              <w:rPr>
+                <w:rFonts w:ascii="Calibri" w:eastAsia="Times New Roman" w:hAnsi="Calibri" w:cs="Calibri"/>
+              </w:rPr>
+            </w:pPr>
+            <w:r>
+              <w:rPr>
+                <w:rFonts w:ascii="Calibri" w:eastAsia="Times New Roman" w:hAnsi="Calibri" w:cs="Calibri"/>
+              </w:rPr>
+              <w:t>event</w:t>
+            </w:r>
+          </w:p>
+        </w:tc>
+        <w:tc>
+          <w:tcPr>
+            <w:tcW w:w="7203" w:type="dxa"/>
+            <w:tcBorders>
+              <w:top w:val="single" w:sz="8" w:space="0" w:color="A3A3A3"/>
+              <w:left w:val="single" w:sz="8" w:space="0" w:color="A3A3A3"/>
+              <w:bottom w:val="single" w:sz="8" w:space="0" w:color="A3A3A3"/>
+              <w:right w:val="single" w:sz="8" w:space="0" w:color="A3A3A3"/>
+            </w:tcBorders>
+            <w:tcMar>
+              <w:top w:w="80" w:type="dxa"/>
+              <w:left w:w="80" w:type="dxa"/>
+              <w:bottom w:w="80" w:type="dxa"/>
+              <w:right w:w="80" w:type="dxa"/>
+            </w:tcMar>
+            <w:hideMark/>
+          </w:tcPr>
+          <w:p>
+            <w:pPr>
+              <w:spacing w:after="0" w:line="240" w:lineRule="auto"/>
+              <w:rPr>
+                <w:rFonts w:ascii="Calibri" w:eastAsia="Times New Roman" w:hAnsi="Calibri" w:cs="Calibri"/>
+              </w:rPr>
+            </w:pPr>
+            <w:r>
+              <w:rPr>
+                <w:rFonts w:ascii="Calibri" w:eastAsia="Times New Roman" w:hAnsi="Calibri" w:cs="Calibri"/>
+              </w:rPr>
+              <w:t>Not relevant for learning. Perhaps relevant to data storytelling</w:t>
+            </w:r>
+          </w:p>
+        </w:tc>
+      </w:tr>
+      <w:tr>
+        <w:trPr>
+          <w:jc w:val="center"/>
+        </w:trPr>
+        <w:tc>
+          <w:tcPr>
+            <w:tcW w:w="1967" w:type="dxa"/>
+            <w:tcBorders>
+              <w:top w:val="single" w:sz="8" w:space="0" w:color="A3A3A3"/>
+              <w:left w:val="single" w:sz="8" w:space="0" w:color="A3A3A3"/>
+              <w:bottom w:val="single" w:sz="8" w:space="0" w:color="A3A3A3"/>
+              <w:right w:val="single" w:sz="8" w:space="0" w:color="A3A3A3"/>
+            </w:tcBorders>
+            <w:tcMar>
+              <w:top w:w="80" w:type="dxa"/>
+              <w:left w:w="80" w:type="dxa"/>
+              <w:bottom w:w="80" w:type="dxa"/>
+              <w:right w:w="80" w:type="dxa"/>
+            </w:tcMar>
+            <w:hideMark/>
+          </w:tcPr>
+          <w:p>
+            <w:pPr>
+              <w:spacing w:after="0" w:line="240" w:lineRule="auto"/>
+              <w:rPr>
+                <w:rFonts w:ascii="Calibri" w:eastAsia="Times New Roman" w:hAnsi="Calibri" w:cs="Calibri"/>
+              </w:rPr>
+            </w:pPr>
+            <w:r>
+              <w:rPr>
+                <w:rFonts w:ascii="Calibri" w:eastAsia="Times New Roman" w:hAnsi="Calibri" w:cs="Calibri"/>
+              </w:rPr>
+              <w:t>languages</w:t>
+            </w:r>
+          </w:p>
+        </w:tc>
+        <w:tc>
+          <w:tcPr>
+            <w:tcW w:w="7203" w:type="dxa"/>
+            <w:tcBorders>
+              <w:top w:val="single" w:sz="8" w:space="0" w:color="A3A3A3"/>
+              <w:left w:val="single" w:sz="8" w:space="0" w:color="A3A3A3"/>
+              <w:bottom w:val="single" w:sz="8" w:space="0" w:color="A3A3A3"/>
+              <w:right w:val="single" w:sz="8" w:space="0" w:color="A3A3A3"/>
+            </w:tcBorders>
+            <w:tcMar>
+              <w:top w:w="80" w:type="dxa"/>
+              <w:left w:w="80" w:type="dxa"/>
+              <w:bottom w:w="80" w:type="dxa"/>
+              <w:right w:w="80" w:type="dxa"/>
+            </w:tcMar>
+            <w:hideMark/>
+          </w:tcPr>
+          <w:p>
+            <w:pPr>
+              <w:spacing w:after="0" w:line="240" w:lineRule="auto"/>
+              <w:rPr>
+                <w:rFonts w:ascii="Calibri" w:eastAsia="Times New Roman" w:hAnsi="Calibri" w:cs="Calibri"/>
+              </w:rPr>
+            </w:pPr>
+            <w:r>
+              <w:rPr>
+                <w:rFonts w:ascii="Calibri" w:eastAsia="Times New Roman" w:hAnsi="Calibri" w:cs="Calibri"/>
+              </w:rPr>
+              <w:t xml:space="preserve">Not relevant as we only consider </w:t>
+            </w:r>
+            <w:proofErr w:type="spellStart"/>
+            <w:r>
+              <w:rPr>
+                <w:rFonts w:ascii="Calibri" w:eastAsia="Times New Roman" w:hAnsi="Calibri" w:cs="Calibri"/>
+              </w:rPr>
+              <w:t>english</w:t>
+            </w:r>
+            <w:proofErr w:type="spellEnd"/>
+            <w:r>
+              <w:rPr>
+                <w:rFonts w:ascii="Calibri" w:eastAsia="Times New Roman" w:hAnsi="Calibri" w:cs="Calibri"/>
+              </w:rPr>
+              <w:t xml:space="preserve"> transcripts. Can be relevant to data storytelling, where it is included.</w:t>
+            </w:r>
+          </w:p>
+        </w:tc>
+      </w:tr>
+      <w:tr>
+        <w:trPr>
+          <w:jc w:val="center"/>
+        </w:trPr>
+        <w:tc>
+          <w:tcPr>
+            <w:tcW w:w="1967" w:type="dxa"/>
+            <w:tcBorders>
+              <w:top w:val="single" w:sz="8" w:space="0" w:color="A3A3A3"/>
+              <w:left w:val="single" w:sz="8" w:space="0" w:color="A3A3A3"/>
+              <w:bottom w:val="single" w:sz="8" w:space="0" w:color="A3A3A3"/>
+              <w:right w:val="single" w:sz="8" w:space="0" w:color="A3A3A3"/>
+            </w:tcBorders>
+            <w:tcMar>
+              <w:top w:w="80" w:type="dxa"/>
+              <w:left w:w="80" w:type="dxa"/>
+              <w:bottom w:w="80" w:type="dxa"/>
+              <w:right w:w="80" w:type="dxa"/>
+            </w:tcMar>
+            <w:hideMark/>
+          </w:tcPr>
+          <w:p>
+            <w:pPr>
+              <w:spacing w:after="0" w:line="240" w:lineRule="auto"/>
+              <w:rPr>
+                <w:rFonts w:ascii="Calibri" w:eastAsia="Times New Roman" w:hAnsi="Calibri" w:cs="Calibri"/>
+              </w:rPr>
+            </w:pPr>
+            <w:r>
+              <w:rPr>
+                <w:rFonts w:ascii="Calibri" w:eastAsia="Times New Roman" w:hAnsi="Calibri" w:cs="Calibri"/>
+              </w:rPr>
+              <w:t>name</w:t>
+            </w:r>
+          </w:p>
+        </w:tc>
+        <w:tc>
+          <w:tcPr>
+            <w:tcW w:w="7203" w:type="dxa"/>
+            <w:tcBorders>
+              <w:top w:val="single" w:sz="8" w:space="0" w:color="A3A3A3"/>
+              <w:left w:val="single" w:sz="8" w:space="0" w:color="A3A3A3"/>
+              <w:bottom w:val="single" w:sz="8" w:space="0" w:color="A3A3A3"/>
+              <w:right w:val="single" w:sz="8" w:space="0" w:color="A3A3A3"/>
+            </w:tcBorders>
+            <w:tcMar>
+              <w:top w:w="80" w:type="dxa"/>
+              <w:left w:w="80" w:type="dxa"/>
+              <w:bottom w:w="80" w:type="dxa"/>
+              <w:right w:w="80" w:type="dxa"/>
+            </w:tcMar>
+            <w:hideMark/>
+          </w:tcPr>
+          <w:p>
+            <w:pPr>
+              <w:spacing w:after="0" w:line="240" w:lineRule="auto"/>
+              <w:rPr>
+                <w:rFonts w:ascii="Calibri" w:eastAsia="Times New Roman" w:hAnsi="Calibri" w:cs="Calibri"/>
+              </w:rPr>
+            </w:pPr>
+            <w:r>
+              <w:rPr>
+                <w:rFonts w:ascii="Calibri" w:eastAsia="Times New Roman" w:hAnsi="Calibri" w:cs="Calibri"/>
+              </w:rPr>
+              <w:t>Redundant data. Has title and speaker name</w:t>
+            </w:r>
+          </w:p>
+        </w:tc>
+      </w:tr>
+      <w:tr>
+        <w:trPr>
+          <w:jc w:val="center"/>
+        </w:trPr>
+        <w:tc>
+          <w:tcPr>
+            <w:tcW w:w="1967" w:type="dxa"/>
+            <w:tcBorders>
+              <w:top w:val="single" w:sz="8" w:space="0" w:color="A3A3A3"/>
+              <w:left w:val="single" w:sz="8" w:space="0" w:color="A3A3A3"/>
+              <w:bottom w:val="single" w:sz="8" w:space="0" w:color="A3A3A3"/>
+              <w:right w:val="single" w:sz="8" w:space="0" w:color="A3A3A3"/>
+            </w:tcBorders>
+            <w:tcMar>
+              <w:top w:w="80" w:type="dxa"/>
+              <w:left w:w="80" w:type="dxa"/>
+              <w:bottom w:w="80" w:type="dxa"/>
+              <w:right w:w="80" w:type="dxa"/>
+            </w:tcMar>
+            <w:hideMark/>
+          </w:tcPr>
+          <w:p>
+            <w:pPr>
+              <w:spacing w:after="0" w:line="240" w:lineRule="auto"/>
+              <w:rPr>
+                <w:rFonts w:ascii="Calibri" w:eastAsia="Times New Roman" w:hAnsi="Calibri" w:cs="Calibri"/>
+              </w:rPr>
+            </w:pPr>
+            <w:proofErr w:type="spellStart"/>
+            <w:r>
+              <w:rPr>
+                <w:rFonts w:ascii="Calibri" w:eastAsia="Times New Roman" w:hAnsi="Calibri" w:cs="Calibri"/>
+              </w:rPr>
+              <w:t>num_speaker</w:t>
+            </w:r>
+            <w:proofErr w:type="spellEnd"/>
+          </w:p>
+        </w:tc>
+        <w:tc>
+          <w:tcPr>
+            <w:tcW w:w="7203" w:type="dxa"/>
+            <w:tcBorders>
+              <w:top w:val="single" w:sz="8" w:space="0" w:color="A3A3A3"/>
+              <w:left w:val="single" w:sz="8" w:space="0" w:color="A3A3A3"/>
+              <w:bottom w:val="single" w:sz="8" w:space="0" w:color="A3A3A3"/>
+              <w:right w:val="single" w:sz="8" w:space="0" w:color="A3A3A3"/>
+            </w:tcBorders>
+            <w:tcMar>
+              <w:top w:w="80" w:type="dxa"/>
+              <w:left w:w="80" w:type="dxa"/>
+              <w:bottom w:w="80" w:type="dxa"/>
+              <w:right w:w="80" w:type="dxa"/>
+            </w:tcMar>
+            <w:hideMark/>
+          </w:tcPr>
+          <w:p>
+            <w:pPr>
+              <w:spacing w:after="0" w:line="240" w:lineRule="auto"/>
+              <w:rPr>
+                <w:rFonts w:ascii="Calibri" w:eastAsia="Times New Roman" w:hAnsi="Calibri" w:cs="Calibri"/>
+              </w:rPr>
+            </w:pPr>
+            <w:r>
+              <w:rPr>
+                <w:rFonts w:ascii="Calibri" w:eastAsia="Times New Roman" w:hAnsi="Calibri" w:cs="Calibri"/>
+              </w:rPr>
+              <w:t>All are 1. Redundant data</w:t>
+            </w:r>
+          </w:p>
+        </w:tc>
+      </w:tr>
+      <w:tr>
+        <w:trPr>
+          <w:jc w:val="center"/>
+        </w:trPr>
+        <w:tc>
+          <w:tcPr>
+            <w:tcW w:w="1967" w:type="dxa"/>
+            <w:tcBorders>
+              <w:top w:val="single" w:sz="8" w:space="0" w:color="A3A3A3"/>
+              <w:left w:val="single" w:sz="8" w:space="0" w:color="A3A3A3"/>
+              <w:bottom w:val="single" w:sz="8" w:space="0" w:color="A3A3A3"/>
+              <w:right w:val="single" w:sz="8" w:space="0" w:color="A3A3A3"/>
+            </w:tcBorders>
+            <w:tcMar>
+              <w:top w:w="80" w:type="dxa"/>
+              <w:left w:w="80" w:type="dxa"/>
+              <w:bottom w:w="80" w:type="dxa"/>
+              <w:right w:w="80" w:type="dxa"/>
+            </w:tcMar>
+            <w:hideMark/>
+          </w:tcPr>
+          <w:p>
+            <w:pPr>
+              <w:spacing w:after="0" w:line="240" w:lineRule="auto"/>
+              <w:rPr>
+                <w:rFonts w:ascii="Calibri" w:eastAsia="Times New Roman" w:hAnsi="Calibri" w:cs="Calibri"/>
+              </w:rPr>
+            </w:pPr>
+            <w:proofErr w:type="spellStart"/>
+            <w:r>
+              <w:rPr>
+                <w:rFonts w:ascii="Calibri" w:eastAsia="Times New Roman" w:hAnsi="Calibri" w:cs="Calibri"/>
+              </w:rPr>
+              <w:t>related_talks</w:t>
+            </w:r>
+            <w:proofErr w:type="spellEnd"/>
+          </w:p>
+        </w:tc>
+        <w:tc>
+          <w:tcPr>
+            <w:tcW w:w="7203" w:type="dxa"/>
+            <w:tcBorders>
+              <w:top w:val="single" w:sz="8" w:space="0" w:color="A3A3A3"/>
+              <w:left w:val="single" w:sz="8" w:space="0" w:color="A3A3A3"/>
+              <w:bottom w:val="single" w:sz="8" w:space="0" w:color="A3A3A3"/>
+              <w:right w:val="single" w:sz="8" w:space="0" w:color="A3A3A3"/>
+            </w:tcBorders>
+            <w:tcMar>
+              <w:top w:w="80" w:type="dxa"/>
+              <w:left w:w="80" w:type="dxa"/>
+              <w:bottom w:w="80" w:type="dxa"/>
+              <w:right w:w="80" w:type="dxa"/>
+            </w:tcMar>
+            <w:hideMark/>
+          </w:tcPr>
+          <w:p>
+            <w:pPr>
+              <w:spacing w:after="0" w:line="240" w:lineRule="auto"/>
+              <w:rPr>
+                <w:rFonts w:ascii="Calibri" w:eastAsia="Times New Roman" w:hAnsi="Calibri" w:cs="Calibri"/>
+              </w:rPr>
+            </w:pPr>
+            <w:r>
+              <w:rPr>
+                <w:rFonts w:ascii="Calibri" w:eastAsia="Times New Roman" w:hAnsi="Calibri" w:cs="Calibri"/>
+              </w:rPr>
+              <w:t>Dropped. Not relevant</w:t>
+            </w:r>
+          </w:p>
+        </w:tc>
+      </w:tr>
+      <w:tr>
+        <w:trPr>
+          <w:jc w:val="center"/>
+        </w:trPr>
+        <w:tc>
+          <w:tcPr>
+            <w:tcW w:w="1967" w:type="dxa"/>
+            <w:tcBorders>
+              <w:top w:val="single" w:sz="8" w:space="0" w:color="A3A3A3"/>
+              <w:left w:val="single" w:sz="8" w:space="0" w:color="A3A3A3"/>
+              <w:bottom w:val="single" w:sz="8" w:space="0" w:color="A3A3A3"/>
+              <w:right w:val="single" w:sz="8" w:space="0" w:color="A3A3A3"/>
+            </w:tcBorders>
+            <w:tcMar>
+              <w:top w:w="80" w:type="dxa"/>
+              <w:left w:w="80" w:type="dxa"/>
+              <w:bottom w:w="80" w:type="dxa"/>
+              <w:right w:w="80" w:type="dxa"/>
+            </w:tcMar>
+            <w:hideMark/>
+          </w:tcPr>
+          <w:p>
+            <w:pPr>
+              <w:spacing w:after="0" w:line="240" w:lineRule="auto"/>
+              <w:rPr>
+                <w:rFonts w:ascii="Calibri" w:eastAsia="Times New Roman" w:hAnsi="Calibri" w:cs="Calibri"/>
+              </w:rPr>
+            </w:pPr>
+            <w:proofErr w:type="spellStart"/>
+            <w:r>
+              <w:rPr>
+                <w:rFonts w:ascii="Calibri" w:eastAsia="Times New Roman" w:hAnsi="Calibri" w:cs="Calibri"/>
+              </w:rPr>
+              <w:t>speaker_occupation</w:t>
+            </w:r>
+            <w:proofErr w:type="spellEnd"/>
+          </w:p>
+        </w:tc>
+        <w:tc>
+          <w:tcPr>
+            <w:tcW w:w="7203" w:type="dxa"/>
+            <w:tcBorders>
+              <w:top w:val="single" w:sz="8" w:space="0" w:color="A3A3A3"/>
+              <w:left w:val="single" w:sz="8" w:space="0" w:color="A3A3A3"/>
+              <w:bottom w:val="single" w:sz="8" w:space="0" w:color="A3A3A3"/>
+              <w:right w:val="single" w:sz="8" w:space="0" w:color="A3A3A3"/>
+            </w:tcBorders>
+            <w:tcMar>
+              <w:top w:w="80" w:type="dxa"/>
+              <w:left w:w="80" w:type="dxa"/>
+              <w:bottom w:w="80" w:type="dxa"/>
+              <w:right w:w="80" w:type="dxa"/>
+            </w:tcMar>
+            <w:hideMark/>
+          </w:tcPr>
+          <w:p>
+            <w:pPr>
+              <w:spacing w:after="0" w:line="240" w:lineRule="auto"/>
+              <w:rPr>
+                <w:rFonts w:ascii="Calibri" w:eastAsia="Times New Roman" w:hAnsi="Calibri" w:cs="Calibri"/>
+              </w:rPr>
+            </w:pPr>
+            <w:r>
+              <w:rPr>
+                <w:rFonts w:ascii="Calibri" w:eastAsia="Times New Roman" w:hAnsi="Calibri" w:cs="Calibri"/>
+              </w:rPr>
+              <w:t>Not relevant to machine learning. Relevant to data storytelling</w:t>
+            </w:r>
+          </w:p>
+        </w:tc>
+      </w:tr>
+      <w:tr>
+        <w:trPr>
+          <w:jc w:val="center"/>
+        </w:trPr>
+        <w:tc>
+          <w:tcPr>
+            <w:tcW w:w="1967" w:type="dxa"/>
+            <w:tcBorders>
+              <w:top w:val="single" w:sz="8" w:space="0" w:color="A3A3A3"/>
+              <w:left w:val="single" w:sz="8" w:space="0" w:color="A3A3A3"/>
+              <w:bottom w:val="single" w:sz="8" w:space="0" w:color="A3A3A3"/>
+              <w:right w:val="single" w:sz="8" w:space="0" w:color="A3A3A3"/>
+            </w:tcBorders>
+            <w:tcMar>
+              <w:top w:w="80" w:type="dxa"/>
+              <w:left w:w="80" w:type="dxa"/>
+              <w:bottom w:w="80" w:type="dxa"/>
+              <w:right w:w="80" w:type="dxa"/>
+            </w:tcMar>
+            <w:hideMark/>
+          </w:tcPr>
+          <w:p>
+            <w:pPr>
+              <w:spacing w:after="0" w:line="240" w:lineRule="auto"/>
+              <w:rPr>
+                <w:rFonts w:ascii="Calibri" w:eastAsia="Times New Roman" w:hAnsi="Calibri" w:cs="Calibri"/>
+              </w:rPr>
+            </w:pPr>
+            <w:proofErr w:type="spellStart"/>
+            <w:r>
+              <w:rPr>
+                <w:rFonts w:ascii="Calibri" w:eastAsia="Times New Roman" w:hAnsi="Calibri" w:cs="Calibri"/>
+              </w:rPr>
+              <w:t>url</w:t>
+            </w:r>
+            <w:proofErr w:type="spellEnd"/>
+          </w:p>
+        </w:tc>
+        <w:tc>
+          <w:tcPr>
+            <w:tcW w:w="7203" w:type="dxa"/>
+            <w:tcBorders>
+              <w:top w:val="single" w:sz="8" w:space="0" w:color="A3A3A3"/>
+              <w:left w:val="single" w:sz="8" w:space="0" w:color="A3A3A3"/>
+              <w:bottom w:val="single" w:sz="8" w:space="0" w:color="A3A3A3"/>
+              <w:right w:val="single" w:sz="8" w:space="0" w:color="A3A3A3"/>
+            </w:tcBorders>
+            <w:tcMar>
+              <w:top w:w="80" w:type="dxa"/>
+              <w:left w:w="80" w:type="dxa"/>
+              <w:bottom w:w="80" w:type="dxa"/>
+              <w:right w:w="80" w:type="dxa"/>
+            </w:tcMar>
+            <w:hideMark/>
+          </w:tcPr>
+          <w:p>
+            <w:pPr>
+              <w:spacing w:after="0" w:line="240" w:lineRule="auto"/>
+              <w:rPr>
+                <w:rFonts w:ascii="Calibri" w:eastAsia="Times New Roman" w:hAnsi="Calibri" w:cs="Calibri"/>
+              </w:rPr>
+            </w:pPr>
+            <w:r>
+              <w:rPr>
+                <w:rFonts w:ascii="Calibri" w:eastAsia="Times New Roman" w:hAnsi="Calibri" w:cs="Calibri"/>
+              </w:rPr>
+              <w:t>Dropped. Not relevant</w:t>
+            </w:r>
+          </w:p>
+        </w:tc>
+      </w:tr>
+      <w:tr>
+        <w:trPr>
+          <w:jc w:val="center"/>
+        </w:trPr>
+        <w:tc>
+          <w:tcPr>
+            <w:tcW w:w="1967" w:type="dxa"/>
+            <w:tcBorders>
+              <w:top w:val="single" w:sz="8" w:space="0" w:color="A3A3A3"/>
+              <w:left w:val="single" w:sz="8" w:space="0" w:color="A3A3A3"/>
+              <w:bottom w:val="single" w:sz="8" w:space="0" w:color="A3A3A3"/>
+              <w:right w:val="single" w:sz="8" w:space="0" w:color="A3A3A3"/>
+            </w:tcBorders>
+            <w:tcMar>
+              <w:top w:w="80" w:type="dxa"/>
+              <w:left w:w="80" w:type="dxa"/>
+              <w:bottom w:w="80" w:type="dxa"/>
+              <w:right w:w="80" w:type="dxa"/>
+            </w:tcMar>
+            <w:hideMark/>
+          </w:tcPr>
+          <w:p>
+            <w:pPr>
+              <w:spacing w:after="0" w:line="240" w:lineRule="auto"/>
+              <w:rPr>
+                <w:rFonts w:ascii="Calibri" w:eastAsia="Times New Roman" w:hAnsi="Calibri" w:cs="Calibri"/>
+              </w:rPr>
+            </w:pPr>
+            <w:r>
+              <w:rPr>
+                <w:rFonts w:ascii="Calibri" w:eastAsia="Times New Roman" w:hAnsi="Calibri" w:cs="Calibri"/>
+              </w:rPr>
+              <w:t>views</w:t>
+            </w:r>
+          </w:p>
+        </w:tc>
+        <w:tc>
+          <w:tcPr>
+            <w:tcW w:w="7203" w:type="dxa"/>
+            <w:tcBorders>
+              <w:top w:val="single" w:sz="8" w:space="0" w:color="A3A3A3"/>
+              <w:left w:val="single" w:sz="8" w:space="0" w:color="A3A3A3"/>
+              <w:bottom w:val="single" w:sz="8" w:space="0" w:color="A3A3A3"/>
+              <w:right w:val="single" w:sz="8" w:space="0" w:color="A3A3A3"/>
+            </w:tcBorders>
+            <w:tcMar>
+              <w:top w:w="80" w:type="dxa"/>
+              <w:left w:w="80" w:type="dxa"/>
+              <w:bottom w:w="80" w:type="dxa"/>
+              <w:right w:w="80" w:type="dxa"/>
+            </w:tcMar>
+            <w:hideMark/>
+          </w:tcPr>
+          <w:p>
+            <w:pPr>
+              <w:spacing w:after="0" w:line="240" w:lineRule="auto"/>
+              <w:rPr>
+                <w:rFonts w:ascii="Calibri" w:eastAsia="Times New Roman" w:hAnsi="Calibri" w:cs="Calibri"/>
+              </w:rPr>
+            </w:pPr>
+            <w:r>
+              <w:rPr>
+                <w:rFonts w:ascii="Calibri" w:eastAsia="Times New Roman" w:hAnsi="Calibri" w:cs="Calibri"/>
+              </w:rPr>
+              <w:t xml:space="preserve">Dropped. Ma be too generic a metric to predict or use for training. </w:t>
+            </w:r>
+          </w:p>
+        </w:tc>
+      </w:tr>
+    </w:tbl>
+    <w:p>
+      <w:pPr>
+        <w:pStyle w:val="ListParagraph"/>
+        <w:rPr>
+          <w:b/>
+          <w:bCs/>
+        </w:rPr>
+      </w:pPr>
+    </w:p>
+    <w:p>
+      <w:r>
+        <w:t xml:space="preserve">Once the above operations are completed, we also extract extra features based on analysis of the transcript text. </w:t>
+      </w:r>
+      <w:r>
+        <w:t>The features extracted from the text are</w:t>
+      </w:r>
+    </w:p>
+    <w:p>
+      <w:pPr>
+        <w:pStyle w:val="ListParagraph"/>
+        <w:numPr>
+          <w:ilvl w:val="0"/>
+          <w:numId w:val="13"/>
+        </w:numPr>
+        <w:rPr>
+          <w:b/>
+          <w:bCs/>
+        </w:rPr>
+      </w:pPr>
+      <w:proofErr w:type="spellStart"/>
+      <w:r>
+        <w:rPr>
+          <w:i/>
+          <w:iCs/>
+        </w:rPr>
+        <w:t>s</w:t>
+      </w:r>
+      <w:r>
+        <w:rPr>
+          <w:i/>
+          <w:iCs/>
+        </w:rPr>
+        <w:t>entence_</w:t>
+      </w:r>
+      <w:proofErr w:type="gramStart"/>
+      <w:r>
+        <w:rPr>
+          <w:i/>
+          <w:iCs/>
+        </w:rPr>
+        <w:t>count</w:t>
+      </w:r>
+      <w:proofErr w:type="spellEnd"/>
+      <w:r>
+        <w:t xml:space="preserve"> :</w:t>
+      </w:r>
+      <w:proofErr w:type="gramEnd"/>
+      <w:r>
+        <w:t xml:space="preserve"> Counts the number of sentences in the transcript. </w:t>
+      </w:r>
+    </w:p>
+    <w:p>
+      <w:pPr>
+        <w:pStyle w:val="ListParagraph"/>
+        <w:numPr>
+          <w:ilvl w:val="0"/>
+          <w:numId w:val="13"/>
+        </w:numPr>
+        <w:rPr>
+          <w:b/>
+          <w:bCs/>
+        </w:rPr>
+      </w:pPr>
+      <w:proofErr w:type="spellStart"/>
+      <w:r>
+        <w:rPr>
+          <w:i/>
+          <w:iCs/>
+        </w:rPr>
+        <w:t>word_</w:t>
+      </w:r>
+      <w:proofErr w:type="gramStart"/>
+      <w:r>
+        <w:rPr>
+          <w:i/>
+          <w:iCs/>
+        </w:rPr>
+        <w:t>count</w:t>
+      </w:r>
+      <w:proofErr w:type="spellEnd"/>
+      <w:r>
+        <w:rPr>
+          <w:i/>
+          <w:iCs/>
+        </w:rPr>
+        <w:t xml:space="preserve"> </w:t>
+      </w:r>
+      <w:r>
+        <w:t>:</w:t>
+      </w:r>
+      <w:proofErr w:type="gramEnd"/>
+      <w:r>
+        <w:t xml:space="preserve"> Counts the number of words in the transcript</w:t>
+      </w:r>
+    </w:p>
+    <w:p>
+      <w:pPr>
+        <w:rPr>
+          <w:b/>
+          <w:bCs/>
+        </w:rPr>
+      </w:pPr>
+      <w:r>
+        <w:rPr>
+          <w:b/>
+          <w:bCs/>
+        </w:rPr>
+        <w:br/>
+        <w:t xml:space="preserve">  </w:t>
+      </w:r>
+      <w:bookmarkStart w:id="1" w:name="_GoBack"/>
+      <w:bookmarkEnd w:id="1"/>
+    </w:p>
+    <w:p/>
+    <w:p/>
     <w:p/>
     <w:sectPr>
       <w:pgSz w:w="12240" w:h="15840"/>
@@ -192,8 +2276,187 @@
 </file>
 
 <file path=word/numbering.xml><?xml version="1.0" encoding="utf-8"?>
-<w:numbering xmlns:wpc="http://schemas.microsoft.com/office/word/2010/wordprocessingCanvas" xmlns:cx="http://schemas.microsoft.com/office/drawing/2014/chartex" xmlns:cx1="http://schemas.microsoft.com/office/drawing/2015/9/8/chartex" xmlns:cx2="http://schemas.microsoft.com/office/drawing/2015/10/21/chartex" xmlns:cx3="http://schemas.microsoft.com/office/drawing/2016/5/9/chartex" xmlns:cx4="http://schemas.microsoft.com/office/drawing/2016/5/10/chartex" xmlns:cx5="http://schemas.microsoft.com/office/drawing/2016/5/11/chartex" xmlns:cx6="http://schemas.microsoft.com/office/drawing/2016/5/12/chartex" xmlns:cx7="http://schemas.microsoft.com/office/drawing/2016/5/13/chartex" xmlns:cx8="http://schemas.microsoft.com/office/drawing/2016/5/14/chartex" xmlns:mc="http://schemas.openxmlformats.org/markup-compatibility/2006" xmlns:aink="http://schemas.microsoft.com/office/drawing/2016/ink" xmlns:am3d="http://schemas.microsoft.com/office/drawing/2017/model3d" xmlns:o="urn:schemas-microsoft-com:office:office" xmlns:r="http://schemas.openxmlformats.org/officeDocument/2006/relationships" xmlns:m="http://schemas.openxmlformats.org/officeDocument/2006/math" xmlns:v="urn:schemas-microsoft-com:vml" xmlns:wp14="http://schemas.microsoft.com/office/word/2010/wordprocessingDrawing" xmlns:wp="http://schemas.openxmlformats.org/drawingml/2006/wordprocessingDrawing" xmlns:w10="urn:schemas-microsoft-com:office:word" xmlns:w="http://schemas.openxmlformats.org/wordprocessingml/2006/main" xmlns:w14="http://schemas.microsoft.com/office/word/2010/wordml" xmlns:w15="http://schemas.microsoft.com/office/word/2012/wordml" xmlns:w16cex="http://schemas.microsoft.com/office/word/2018/wordml/cex" xmlns:w16cid="http://schemas.microsoft.com/office/word/2016/wordml/cid" xmlns:w16="http://schemas.microsoft.com/office/word/2018/wordml" xmlns:w16se="http://schemas.microsoft.com/office/word/2015/wordml/symex" xmlns:wpg="http://schemas.microsoft.com/office/word/2010/wordprocessingGroup" xmlns:wpi="http://schemas.microsoft.com/office/word/2010/wordprocessingInk" xmlns:wne="http://schemas.microsoft.com/office/word/2006/wordml" xmlns:wps="http://schemas.microsoft.com/office/word/2010/wordprocessingShape" mc:Ignorable="w14 w15 w16se w16cid w16 w16cex wp14">
+<w:numbering xmlns:wpc="http://schemas.microsoft.com/office/word/2010/wordprocessingCanvas" xmlns:cx="http://schemas.microsoft.com/office/drawing/2014/chartex" xmlns:cx1="http://schemas.microsoft.com/office/drawing/2015/9/8/chartex" xmlns:cx2="http://schemas.microsoft.com/office/drawing/2015/10/21/chartex" xmlns:cx3="http://schemas.microsoft.com/office/drawing/2016/5/9/chartex" xmlns:cx4="http://schemas.microsoft.com/office/drawing/2016/5/10/chartex" xmlns:cx5="http://schemas.microsoft.com/office/drawing/2016/5/11/chartex" xmlns:cx6="http://schemas.microsoft.com/office/drawing/2016/5/12/chartex" xmlns:cx7="http://schemas.microsoft.com/office/drawing/2016/5/13/chartex" xmlns:cx8="http://schemas.microsoft.com/office/drawing/2016/5/14/chartex" xmlns:mc="http://schemas.openxmlformats.org/markup-compatibility/2006" xmlns:aink="http://schemas.microsoft.com/office/drawing/2016/ink" xmlns:am3d="http://schemas.microsoft.com/office/drawing/2017/model3d" xmlns:o="urn:schemas-microsoft-com:office:office" xmlns:r="http://schemas.openxmlformats.org/officeDocument/2006/relationships" xmlns:m="http://schemas.openxmlformats.org/officeDocument/2006/math" xmlns:v="urn:schemas-microsoft-com:vml" xmlns:wp14="http://schemas.microsoft.com/office/word/2010/wordprocessingDrawing" xmlns:wp="http://schemas.openxmlformats.org/drawingml/2006/wordprocessingDrawing" xmlns:w10="urn:schemas-microsoft-com:office:word" xmlns:w="http://schemas.openxmlformats.org/wordprocessingml/2006/main" xmlns:w14="http://schemas.microsoft.com/office/word/2010/wordml" xmlns:w15="http://schemas.microsoft.com/office/word/2012/wordml" xmlns:w16cid="http://schemas.microsoft.com/office/word/2016/wordml/cid" xmlns:w16se="http://schemas.microsoft.com/office/word/2015/wordml/symex" xmlns:wpg="http://schemas.microsoft.com/office/word/2010/wordprocessingGroup" xmlns:wpi="http://schemas.microsoft.com/office/word/2010/wordprocessingInk" xmlns:wne="http://schemas.microsoft.com/office/word/2006/wordml" xmlns:wps="http://schemas.microsoft.com/office/word/2010/wordprocessingShape" mc:Ignorable="w14 w15 w16se w16cid wp14">
   <w:abstractNum w:abstractNumId="0" w15:restartNumberingAfterBreak="0">
+    <w:nsid w:val="07B44724"/>
+    <w:multiLevelType w:val="hybridMultilevel"/>
+    <w:tmpl w:val="BB8A1FE4"/>
+    <w:lvl w:ilvl="0" w:tplc="0409000F">
+      <w:start w:val="1"/>
+      <w:numFmt w:val="decimal"/>
+      <w:lvlText w:val="%1."/>
+      <w:lvlJc w:val="left"/>
+      <w:pPr>
+        <w:ind w:left="720" w:hanging="360"/>
+      </w:pPr>
+      <w:rPr>
+        <w:rFonts w:hint="default"/>
+      </w:rPr>
+    </w:lvl>
+    <w:lvl w:ilvl="1" w:tplc="04090019" w:tentative="1">
+      <w:start w:val="1"/>
+      <w:numFmt w:val="lowerLetter"/>
+      <w:lvlText w:val="%2."/>
+      <w:lvlJc w:val="left"/>
+      <w:pPr>
+        <w:ind w:left="1440" w:hanging="360"/>
+      </w:pPr>
+    </w:lvl>
+    <w:lvl w:ilvl="2" w:tplc="0409001B" w:tentative="1">
+      <w:start w:val="1"/>
+      <w:numFmt w:val="lowerRoman"/>
+      <w:lvlText w:val="%3."/>
+      <w:lvlJc w:val="right"/>
+      <w:pPr>
+        <w:ind w:left="2160" w:hanging="180"/>
+      </w:pPr>
+    </w:lvl>
+    <w:lvl w:ilvl="3" w:tplc="0409000F" w:tentative="1">
+      <w:start w:val="1"/>
+      <w:numFmt w:val="decimal"/>
+      <w:lvlText w:val="%4."/>
+      <w:lvlJc w:val="left"/>
+      <w:pPr>
+        <w:ind w:left="2880" w:hanging="360"/>
+      </w:pPr>
+    </w:lvl>
+    <w:lvl w:ilvl="4" w:tplc="04090019" w:tentative="1">
+      <w:start w:val="1"/>
+      <w:numFmt w:val="lowerLetter"/>
+      <w:lvlText w:val="%5."/>
+      <w:lvlJc w:val="left"/>
+      <w:pPr>
+        <w:ind w:left="3600" w:hanging="360"/>
+      </w:pPr>
+    </w:lvl>
+    <w:lvl w:ilvl="5" w:tplc="0409001B" w:tentative="1">
+      <w:start w:val="1"/>
+      <w:numFmt w:val="lowerRoman"/>
+      <w:lvlText w:val="%6."/>
+      <w:lvlJc w:val="right"/>
+      <w:pPr>
+        <w:ind w:left="4320" w:hanging="180"/>
+      </w:pPr>
+    </w:lvl>
+    <w:lvl w:ilvl="6" w:tplc="0409000F" w:tentative="1">
+      <w:start w:val="1"/>
+      <w:numFmt w:val="decimal"/>
+      <w:lvlText w:val="%7."/>
+      <w:lvlJc w:val="left"/>
+      <w:pPr>
+        <w:ind w:left="5040" w:hanging="360"/>
+      </w:pPr>
+    </w:lvl>
+    <w:lvl w:ilvl="7" w:tplc="04090019" w:tentative="1">
+      <w:start w:val="1"/>
+      <w:numFmt w:val="lowerLetter"/>
+      <w:lvlText w:val="%8."/>
+      <w:lvlJc w:val="left"/>
+      <w:pPr>
+        <w:ind w:left="5760" w:hanging="360"/>
+      </w:pPr>
+    </w:lvl>
+    <w:lvl w:ilvl="8" w:tplc="0409001B" w:tentative="1">
+      <w:start w:val="1"/>
+      <w:numFmt w:val="lowerRoman"/>
+      <w:lvlText w:val="%9."/>
+      <w:lvlJc w:val="right"/>
+      <w:pPr>
+        <w:ind w:left="6480" w:hanging="180"/>
+      </w:pPr>
+    </w:lvl>
+  </w:abstractNum>
+  <w:abstractNum w:abstractNumId="1" w15:restartNumberingAfterBreak="0">
+    <w:nsid w:val="089560F4"/>
+    <w:multiLevelType w:val="hybridMultilevel"/>
+    <w:tmpl w:val="CC6E2AD4"/>
+    <w:lvl w:ilvl="0" w:tplc="0409000F">
+      <w:start w:val="1"/>
+      <w:numFmt w:val="decimal"/>
+      <w:lvlText w:val="%1."/>
+      <w:lvlJc w:val="left"/>
+      <w:pPr>
+        <w:ind w:left="720" w:hanging="360"/>
+      </w:pPr>
+      <w:rPr>
+        <w:rFonts w:hint="default"/>
+        <w:b w:val="0"/>
+      </w:rPr>
+    </w:lvl>
+    <w:lvl w:ilvl="1" w:tplc="04090019" w:tentative="1">
+      <w:start w:val="1"/>
+      <w:numFmt w:val="lowerLetter"/>
+      <w:lvlText w:val="%2."/>
+      <w:lvlJc w:val="left"/>
+      <w:pPr>
+        <w:ind w:left="1440" w:hanging="360"/>
+      </w:pPr>
+    </w:lvl>
+    <w:lvl w:ilvl="2" w:tplc="0409001B" w:tentative="1">
+      <w:start w:val="1"/>
+      <w:numFmt w:val="lowerRoman"/>
+      <w:lvlText w:val="%3."/>
+      <w:lvlJc w:val="right"/>
+      <w:pPr>
+        <w:ind w:left="2160" w:hanging="180"/>
+      </w:pPr>
+    </w:lvl>
+    <w:lvl w:ilvl="3" w:tplc="0409000F" w:tentative="1">
+      <w:start w:val="1"/>
+      <w:numFmt w:val="decimal"/>
+      <w:lvlText w:val="%4."/>
+      <w:lvlJc w:val="left"/>
+      <w:pPr>
+        <w:ind w:left="2880" w:hanging="360"/>
+      </w:pPr>
+    </w:lvl>
+    <w:lvl w:ilvl="4" w:tplc="04090019" w:tentative="1">
+      <w:start w:val="1"/>
+      <w:numFmt w:val="lowerLetter"/>
+      <w:lvlText w:val="%5."/>
+      <w:lvlJc w:val="left"/>
+      <w:pPr>
+        <w:ind w:left="3600" w:hanging="360"/>
+      </w:pPr>
+    </w:lvl>
+    <w:lvl w:ilvl="5" w:tplc="0409001B" w:tentative="1">
+      <w:start w:val="1"/>
+      <w:numFmt w:val="lowerRoman"/>
+      <w:lvlText w:val="%6."/>
+      <w:lvlJc w:val="right"/>
+      <w:pPr>
+        <w:ind w:left="4320" w:hanging="180"/>
+      </w:pPr>
+    </w:lvl>
+    <w:lvl w:ilvl="6" w:tplc="0409000F" w:tentative="1">
+      <w:start w:val="1"/>
+      <w:numFmt w:val="decimal"/>
+      <w:lvlText w:val="%7."/>
+      <w:lvlJc w:val="left"/>
+      <w:pPr>
+        <w:ind w:left="5040" w:hanging="360"/>
+      </w:pPr>
+    </w:lvl>
+    <w:lvl w:ilvl="7" w:tplc="04090019" w:tentative="1">
+      <w:start w:val="1"/>
+      <w:numFmt w:val="lowerLetter"/>
+      <w:lvlText w:val="%8."/>
+      <w:lvlJc w:val="left"/>
+      <w:pPr>
+        <w:ind w:left="5760" w:hanging="360"/>
+      </w:pPr>
+    </w:lvl>
+    <w:lvl w:ilvl="8" w:tplc="0409001B" w:tentative="1">
+      <w:start w:val="1"/>
+      <w:numFmt w:val="lowerRoman"/>
+      <w:lvlText w:val="%9."/>
+      <w:lvlJc w:val="right"/>
+      <w:pPr>
+        <w:ind w:left="6480" w:hanging="180"/>
+      </w:pPr>
+    </w:lvl>
+  </w:abstractNum>
+  <w:abstractNum w:abstractNumId="2" w15:restartNumberingAfterBreak="0">
     <w:nsid w:val="1482775B"/>
     <w:multiLevelType w:val="multilevel"/>
     <w:tmpl w:val="0EBA3C40"/>
@@ -288,41 +2551,139 @@
       </w:pPr>
     </w:lvl>
   </w:abstractNum>
+  <w:abstractNum w:abstractNumId="3" w15:restartNumberingAfterBreak="0">
+    <w:nsid w:val="2DF12C81"/>
+    <w:multiLevelType w:val="hybridMultilevel"/>
+    <w:tmpl w:val="BB8A1FE4"/>
+    <w:lvl w:ilvl="0" w:tplc="0409000F">
+      <w:start w:val="1"/>
+      <w:numFmt w:val="decimal"/>
+      <w:lvlText w:val="%1."/>
+      <w:lvlJc w:val="left"/>
+      <w:pPr>
+        <w:ind w:left="720" w:hanging="360"/>
+      </w:pPr>
+      <w:rPr>
+        <w:rFonts w:hint="default"/>
+      </w:rPr>
+    </w:lvl>
+    <w:lvl w:ilvl="1" w:tplc="04090019" w:tentative="1">
+      <w:start w:val="1"/>
+      <w:numFmt w:val="lowerLetter"/>
+      <w:lvlText w:val="%2."/>
+      <w:lvlJc w:val="left"/>
+      <w:pPr>
+        <w:ind w:left="1440" w:hanging="360"/>
+      </w:pPr>
+    </w:lvl>
+    <w:lvl w:ilvl="2" w:tplc="0409001B" w:tentative="1">
+      <w:start w:val="1"/>
+      <w:numFmt w:val="lowerRoman"/>
+      <w:lvlText w:val="%3."/>
+      <w:lvlJc w:val="right"/>
+      <w:pPr>
+        <w:ind w:left="2160" w:hanging="180"/>
+      </w:pPr>
+    </w:lvl>
+    <w:lvl w:ilvl="3" w:tplc="0409000F" w:tentative="1">
+      <w:start w:val="1"/>
+      <w:numFmt w:val="decimal"/>
+      <w:lvlText w:val="%4."/>
+      <w:lvlJc w:val="left"/>
+      <w:pPr>
+        <w:ind w:left="2880" w:hanging="360"/>
+      </w:pPr>
+    </w:lvl>
+    <w:lvl w:ilvl="4" w:tplc="04090019" w:tentative="1">
+      <w:start w:val="1"/>
+      <w:numFmt w:val="lowerLetter"/>
+      <w:lvlText w:val="%5."/>
+      <w:lvlJc w:val="left"/>
+      <w:pPr>
+        <w:ind w:left="3600" w:hanging="360"/>
+      </w:pPr>
+    </w:lvl>
+    <w:lvl w:ilvl="5" w:tplc="0409001B" w:tentative="1">
+      <w:start w:val="1"/>
+      <w:numFmt w:val="lowerRoman"/>
+      <w:lvlText w:val="%6."/>
+      <w:lvlJc w:val="right"/>
+      <w:pPr>
+        <w:ind w:left="4320" w:hanging="180"/>
+      </w:pPr>
+    </w:lvl>
+    <w:lvl w:ilvl="6" w:tplc="0409000F" w:tentative="1">
+      <w:start w:val="1"/>
+      <w:numFmt w:val="decimal"/>
+      <w:lvlText w:val="%7."/>
+      <w:lvlJc w:val="left"/>
+      <w:pPr>
+        <w:ind w:left="5040" w:hanging="360"/>
+      </w:pPr>
+    </w:lvl>
+    <w:lvl w:ilvl="7" w:tplc="04090019" w:tentative="1">
+      <w:start w:val="1"/>
+      <w:numFmt w:val="lowerLetter"/>
+      <w:lvlText w:val="%8."/>
+      <w:lvlJc w:val="left"/>
+      <w:pPr>
+        <w:ind w:left="5760" w:hanging="360"/>
+      </w:pPr>
+    </w:lvl>
+    <w:lvl w:ilvl="8" w:tplc="0409001B" w:tentative="1">
+      <w:start w:val="1"/>
+      <w:numFmt w:val="lowerRoman"/>
+      <w:lvlText w:val="%9."/>
+      <w:lvlJc w:val="right"/>
+      <w:pPr>
+        <w:ind w:left="6480" w:hanging="180"/>
+      </w:pPr>
+    </w:lvl>
+  </w:abstractNum>
   <w:num w:numId="1">
+    <w:abstractNumId w:val="2"/>
+  </w:num>
+  <w:num w:numId="2">
+    <w:abstractNumId w:val="2"/>
+  </w:num>
+  <w:num w:numId="3">
+    <w:abstractNumId w:val="2"/>
+  </w:num>
+  <w:num w:numId="4">
+    <w:abstractNumId w:val="2"/>
+  </w:num>
+  <w:num w:numId="5">
+    <w:abstractNumId w:val="2"/>
+  </w:num>
+  <w:num w:numId="6">
+    <w:abstractNumId w:val="2"/>
+  </w:num>
+  <w:num w:numId="7">
+    <w:abstractNumId w:val="2"/>
+  </w:num>
+  <w:num w:numId="8">
+    <w:abstractNumId w:val="2"/>
+  </w:num>
+  <w:num w:numId="9">
+    <w:abstractNumId w:val="2"/>
+  </w:num>
+  <w:num w:numId="10">
+    <w:abstractNumId w:val="2"/>
+  </w:num>
+  <w:num w:numId="11">
+    <w:abstractNumId w:val="3"/>
+  </w:num>
+  <w:num w:numId="12">
     <w:abstractNumId w:val="0"/>
   </w:num>
-  <w:num w:numId="2">
-    <w:abstractNumId w:val="0"/>
-  </w:num>
-  <w:num w:numId="3">
-    <w:abstractNumId w:val="0"/>
-  </w:num>
-  <w:num w:numId="4">
-    <w:abstractNumId w:val="0"/>
-  </w:num>
-  <w:num w:numId="5">
-    <w:abstractNumId w:val="0"/>
-  </w:num>
-  <w:num w:numId="6">
-    <w:abstractNumId w:val="0"/>
-  </w:num>
-  <w:num w:numId="7">
-    <w:abstractNumId w:val="0"/>
-  </w:num>
-  <w:num w:numId="8">
-    <w:abstractNumId w:val="0"/>
-  </w:num>
-  <w:num w:numId="9">
-    <w:abstractNumId w:val="0"/>
-  </w:num>
-  <w:num w:numId="10">
-    <w:abstractNumId w:val="0"/>
+  <w:num w:numId="13">
+    <w:abstractNumId w:val="1"/>
   </w:num>
 </w:numbering>
 </file>
 
 <file path=word/styles.xml><?xml version="1.0" encoding="utf-8"?>
-<w:styles xmlns:mc="http://schemas.openxmlformats.org/markup-compatibility/2006" xmlns:r="http://schemas.openxmlformats.org/officeDocument/2006/relationships" xmlns:w="http://schemas.openxmlformats.org/wordprocessingml/2006/main" xmlns:w14="http://schemas.microsoft.com/office/word/2010/wordml" xmlns:w15="http://schemas.microsoft.com/office/word/2012/wordml" xmlns:w16cex="http://schemas.microsoft.com/office/word/2018/wordml/cex" xmlns:w16cid="http://schemas.microsoft.com/office/word/2016/wordml/cid" xmlns:w16="http://schemas.microsoft.com/office/word/2018/wordml" xmlns:w16se="http://schemas.microsoft.com/office/word/2015/wordml/symex" mc:Ignorable="w14 w15 w16se w16cid w16 w16cex">
+<w:styles xmlns:mc="http://schemas.openxmlformats.org/markup-compatibility/2006" xmlns:r="http://schemas.openxmlformats.org/officeDocument/2006/relationships" xmlns:w="http://schemas.openxmlformats.org/wordprocessingml/2006/main" xmlns:w14="http://schemas.microsoft.com/office/word/2010/wordml" xmlns:w15="http://schemas.microsoft.com/office/word/2012/wordml" xmlns:w16cid="http://schemas.microsoft.com/office/word/2016/wordml/cid" xmlns:w16se="http://schemas.microsoft.com/office/word/2015/wordml/symex" mc:Ignorable="w14 w15 w16se w16cid">
   <w:docDefaults>
     <w:rPrDefault>
       <w:rPr>
@@ -444,6 +2805,7 @@
     <w:lsdException w:name="HTML Sample" w:semiHidden="1" w:unhideWhenUsed="1"/>
     <w:lsdException w:name="HTML Typewriter" w:semiHidden="1" w:unhideWhenUsed="1"/>
     <w:lsdException w:name="HTML Variable" w:semiHidden="1" w:unhideWhenUsed="1"/>
+    <w:lsdException w:name="Normal Table" w:semiHidden="1" w:unhideWhenUsed="1"/>
     <w:lsdException w:name="annotation subject" w:semiHidden="1" w:unhideWhenUsed="1"/>
     <w:lsdException w:name="No List" w:semiHidden="1" w:unhideWhenUsed="1"/>
     <w:lsdException w:name="Outline List 1" w:semiHidden="1" w:unhideWhenUsed="1"/>
@@ -490,8 +2852,10 @@
     <w:lsdException w:name="Table Subtle 2" w:semiHidden="1" w:unhideWhenUsed="1"/>
     <w:lsdException w:name="Table Web 1" w:semiHidden="1" w:unhideWhenUsed="1"/>
     <w:lsdException w:name="Table Web 2" w:semiHidden="1" w:unhideWhenUsed="1"/>
+    <w:lsdException w:name="Table Web 3" w:semiHidden="1" w:unhideWhenUsed="1"/>
     <w:lsdException w:name="Balloon Text" w:semiHidden="1" w:unhideWhenUsed="1"/>
     <w:lsdException w:name="Table Grid" w:uiPriority="39"/>
+    <w:lsdException w:name="Table Theme" w:semiHidden="1" w:unhideWhenUsed="1"/>
     <w:lsdException w:name="Placeholder Text" w:semiHidden="1"/>
     <w:lsdException w:name="No Spacing" w:uiPriority="1" w:qFormat="1"/>
     <w:lsdException w:name="Light Shading" w:uiPriority="60"/>
@@ -1417,6 +3781,51 @@
       <w:color w:val="954F72" w:themeColor="followedHyperlink"/>
       <w:u w:val="single"/>
     </w:rPr>
+  </w:style>
+  <w:style w:type="table" w:styleId="TableGrid">
+    <w:name w:val="Table Grid"/>
+    <w:basedOn w:val="TableNormal"/>
+    <w:uiPriority w:val="39"/>
+    <w:rsid w:val="00681D1A"/>
+    <w:pPr>
+      <w:spacing w:after="0" w:line="240" w:lineRule="auto"/>
+    </w:pPr>
+    <w:tblPr>
+      <w:tblBorders>
+        <w:top w:val="single" w:sz="4" w:space="0" w:color="auto"/>
+        <w:left w:val="single" w:sz="4" w:space="0" w:color="auto"/>
+        <w:bottom w:val="single" w:sz="4" w:space="0" w:color="auto"/>
+        <w:right w:val="single" w:sz="4" w:space="0" w:color="auto"/>
+        <w:insideH w:val="single" w:sz="4" w:space="0" w:color="auto"/>
+        <w:insideV w:val="single" w:sz="4" w:space="0" w:color="auto"/>
+      </w:tblBorders>
+    </w:tblPr>
+  </w:style>
+  <w:style w:type="paragraph" w:styleId="NormalWeb">
+    <w:name w:val="Normal (Web)"/>
+    <w:basedOn w:val="Normal"/>
+    <w:uiPriority w:val="99"/>
+    <w:unhideWhenUsed/>
+    <w:rsid w:val="00020B51"/>
+    <w:pPr>
+      <w:spacing w:before="100" w:beforeAutospacing="1" w:after="100" w:afterAutospacing="1" w:line="240" w:lineRule="auto"/>
+    </w:pPr>
+    <w:rPr>
+      <w:rFonts w:ascii="Times New Roman" w:eastAsia="Times New Roman" w:hAnsi="Times New Roman" w:cs="Times New Roman"/>
+      <w:sz w:val="24"/>
+      <w:szCs w:val="24"/>
+    </w:rPr>
+  </w:style>
+  <w:style w:type="paragraph" w:styleId="ListParagraph">
+    <w:name w:val="List Paragraph"/>
+    <w:basedOn w:val="Normal"/>
+    <w:uiPriority w:val="34"/>
+    <w:qFormat/>
+    <w:rsid w:val="00236DEA"/>
+    <w:pPr>
+      <w:ind w:left="720"/>
+      <w:contextualSpacing/>
+    </w:pPr>
   </w:style>
 </w:styles>
 </file>

</xml_diff>

<commit_message>
Completing Ratings and audience reactions columns in data wrangling.
</commit_message>
<xml_diff>
--- a/Capstone1_PavanPoosarla.docx
+++ b/Capstone1_PavanPoosarla.docx
@@ -23,7 +23,15 @@
         <w:pStyle w:val="Subtitle"/>
       </w:pPr>
       <w:r>
-        <w:t xml:space="preserve">Pavan Poosarla; </w:t>
+        <w:t xml:space="preserve">Pavan </w:t>
+      </w:r>
+      <w:proofErr w:type="spellStart"/>
+      <w:r>
+        <w:t>Poosarla</w:t>
+      </w:r>
+      <w:proofErr w:type="spellEnd"/>
+      <w:r>
+        <w:t xml:space="preserve">; </w:t>
       </w:r>
       <w:hyperlink r:id="rId5" w:history="1">
         <w:r>
@@ -116,6 +124,7 @@
         </w:rPr>
         <w:t xml:space="preserve">containing information from about 2550 talks from &gt;350 individual TED and TEDx events across the world. This gives </w:t>
       </w:r>
+      <w:proofErr w:type="spellStart"/>
       <w:proofErr w:type="gramStart"/>
       <w:r>
         <w:rPr>
@@ -123,6 +132,7 @@
         </w:rPr>
         <w:t>a</w:t>
       </w:r>
+      <w:proofErr w:type="spellEnd"/>
       <w:proofErr w:type="gramEnd"/>
       <w:r>
         <w:rPr>
@@ -419,11 +429,19 @@
                 <w:rFonts w:ascii="Calibri" w:hAnsi="Calibri" w:cs="Calibri"/>
               </w:rPr>
             </w:pPr>
-            <w:r>
-              <w:rPr>
-                <w:rFonts w:ascii="Calibri" w:hAnsi="Calibri" w:cs="Calibri"/>
-              </w:rPr>
-              <w:t>Event the talk was presented in</w:t>
+            <w:proofErr w:type="spellStart"/>
+            <w:r>
+              <w:rPr>
+                <w:rFonts w:ascii="Calibri" w:hAnsi="Calibri" w:cs="Calibri"/>
+              </w:rPr>
+              <w:t>Event the</w:t>
+            </w:r>
+            <w:proofErr w:type="spellEnd"/>
+            <w:r>
+              <w:rPr>
+                <w:rFonts w:ascii="Calibri" w:hAnsi="Calibri" w:cs="Calibri"/>
+              </w:rPr>
+              <w:t xml:space="preserve"> talk was presented in</w:t>
             </w:r>
           </w:p>
         </w:tc>
@@ -1378,7 +1396,15 @@
       </w:r>
       <w:proofErr w:type="gramEnd"/>
       <w:r>
-        <w:t xml:space="preserve"> Next, we drop the columns which are either redundant or unnecessary for out analysis.  </w:t>
+        <w:t xml:space="preserve"> Next, we drop the columns which are either redundant or unnecessary for </w:t>
+      </w:r>
+      <w:proofErr w:type="spellStart"/>
+      <w:r>
+        <w:t>out</w:t>
+      </w:r>
+      <w:proofErr w:type="spellEnd"/>
+      <w:r>
+        <w:t xml:space="preserve"> analysis.  </w:t>
       </w:r>
       <w:r>
         <w:t xml:space="preserve">The columns dropped and the justification is shown in the </w:t>
@@ -1960,7 +1986,7 @@
               <w:rPr>
                 <w:rFonts w:ascii="Calibri" w:eastAsia="Times New Roman" w:hAnsi="Calibri" w:cs="Calibri"/>
               </w:rPr>
-              <w:t>speaker_occupation</w:t>
+              <w:t>url</w:t>
             </w:r>
             <w:proofErr w:type="spellEnd"/>
           </w:p>
@@ -1993,7 +2019,7 @@
               <w:rPr>
                 <w:rFonts w:ascii="Calibri" w:eastAsia="Times New Roman" w:hAnsi="Calibri" w:cs="Calibri"/>
               </w:rPr>
-              <w:t>Not relevant to machine learning. Relevant to data storytelling</w:t>
+              <w:t>Dropped. Not relevant</w:t>
             </w:r>
           </w:p>
         </w:tc>
@@ -2026,14 +2052,12 @@
                 <w:rFonts w:ascii="Calibri" w:eastAsia="Times New Roman" w:hAnsi="Calibri" w:cs="Calibri"/>
               </w:rPr>
             </w:pPr>
-            <w:proofErr w:type="spellStart"/>
             <w:r>
               <w:rPr>
                 <w:rFonts w:ascii="Calibri" w:eastAsia="Times New Roman" w:hAnsi="Calibri" w:cs="Calibri"/>
               </w:rPr>
-              <w:t>url</w:t>
-            </w:r>
-            <w:proofErr w:type="spellEnd"/>
+              <w:t>views</w:t>
+            </w:r>
           </w:p>
         </w:tc>
         <w:tc>
@@ -2064,76 +2088,37 @@
               <w:rPr>
                 <w:rFonts w:ascii="Calibri" w:eastAsia="Times New Roman" w:hAnsi="Calibri" w:cs="Calibri"/>
               </w:rPr>
-              <w:t>Dropped. Not relevant</w:t>
-            </w:r>
-          </w:p>
-        </w:tc>
-      </w:tr>
-      <w:tr>
-        <w:trPr>
-          <w:jc w:val="center"/>
-        </w:trPr>
-        <w:tc>
-          <w:tcPr>
-            <w:tcW w:w="1967" w:type="dxa"/>
-            <w:tcBorders>
-              <w:top w:val="single" w:sz="8" w:space="0" w:color="A3A3A3"/>
-              <w:left w:val="single" w:sz="8" w:space="0" w:color="A3A3A3"/>
-              <w:bottom w:val="single" w:sz="8" w:space="0" w:color="A3A3A3"/>
-              <w:right w:val="single" w:sz="8" w:space="0" w:color="A3A3A3"/>
-            </w:tcBorders>
-            <w:tcMar>
-              <w:top w:w="80" w:type="dxa"/>
-              <w:left w:w="80" w:type="dxa"/>
-              <w:bottom w:w="80" w:type="dxa"/>
-              <w:right w:w="80" w:type="dxa"/>
-            </w:tcMar>
-            <w:hideMark/>
-          </w:tcPr>
-          <w:p>
-            <w:pPr>
-              <w:spacing w:after="0" w:line="240" w:lineRule="auto"/>
+              <w:t>Ma</w:t>
+            </w:r>
+            <w:r>
               <w:rPr>
                 <w:rFonts w:ascii="Calibri" w:eastAsia="Times New Roman" w:hAnsi="Calibri" w:cs="Calibri"/>
               </w:rPr>
-            </w:pPr>
+              <w:t>y</w:t>
+            </w:r>
             <w:r>
               <w:rPr>
                 <w:rFonts w:ascii="Calibri" w:eastAsia="Times New Roman" w:hAnsi="Calibri" w:cs="Calibri"/>
               </w:rPr>
-              <w:t>views</w:t>
-            </w:r>
-          </w:p>
-        </w:tc>
-        <w:tc>
-          <w:tcPr>
-            <w:tcW w:w="7203" w:type="dxa"/>
-            <w:tcBorders>
-              <w:top w:val="single" w:sz="8" w:space="0" w:color="A3A3A3"/>
-              <w:left w:val="single" w:sz="8" w:space="0" w:color="A3A3A3"/>
-              <w:bottom w:val="single" w:sz="8" w:space="0" w:color="A3A3A3"/>
-              <w:right w:val="single" w:sz="8" w:space="0" w:color="A3A3A3"/>
-            </w:tcBorders>
-            <w:tcMar>
-              <w:top w:w="80" w:type="dxa"/>
-              <w:left w:w="80" w:type="dxa"/>
-              <w:bottom w:w="80" w:type="dxa"/>
-              <w:right w:w="80" w:type="dxa"/>
-            </w:tcMar>
-            <w:hideMark/>
-          </w:tcPr>
-          <w:p>
-            <w:pPr>
-              <w:spacing w:after="0" w:line="240" w:lineRule="auto"/>
+              <w:t xml:space="preserve"> be too generic a metric to predict or use for training.</w:t>
+            </w:r>
+            <w:r>
               <w:rPr>
                 <w:rFonts w:ascii="Calibri" w:eastAsia="Times New Roman" w:hAnsi="Calibri" w:cs="Calibri"/>
               </w:rPr>
-            </w:pPr>
+              <w:t xml:space="preserve"> But included for possible Data Storytelling Assignment</w:t>
+            </w:r>
             <w:r>
               <w:rPr>
                 <w:rFonts w:ascii="Calibri" w:eastAsia="Times New Roman" w:hAnsi="Calibri" w:cs="Calibri"/>
               </w:rPr>
-              <w:t xml:space="preserve">Dropped. Ma be too generic a metric to predict or use for training. </w:t>
+              <w:t xml:space="preserve"> </w:t>
+            </w:r>
+            <w:r>
+              <w:rPr>
+                <w:rFonts w:ascii="Calibri" w:eastAsia="Times New Roman" w:hAnsi="Calibri" w:cs="Calibri"/>
+              </w:rPr>
+              <w:t>and for qualitative validation later on</w:t>
             </w:r>
           </w:p>
         </w:tc>
@@ -2150,10 +2135,7 @@
     </w:p>
     <w:p>
       <w:r>
-        <w:t xml:space="preserve">Once the above operations are completed, we also extract extra features based on analysis of the transcript text. </w:t>
-      </w:r>
-      <w:r>
-        <w:t>The features extracted from the text are</w:t>
+        <w:t>Once the above operations are completed, we also extract extra features based on analysis of the transcript text. The features extracted from the text are</w:t>
       </w:r>
     </w:p>
     <w:p>
@@ -2246,25 +2228,412 @@
     </w:p>
     <w:p>
       <w:pPr>
+        <w:pStyle w:val="ListParagraph"/>
+        <w:numPr>
+          <w:ilvl w:val="0"/>
+          <w:numId w:val="13"/>
+        </w:numPr>
         <w:rPr>
           <w:b/>
           <w:bCs/>
         </w:rPr>
       </w:pPr>
+      <w:proofErr w:type="spellStart"/>
+      <w:r>
+        <w:rPr>
+          <w:i/>
+          <w:iCs/>
+        </w:rPr>
+        <w:t>aud_reaction_</w:t>
+      </w:r>
+      <w:proofErr w:type="gramStart"/>
+      <w:r>
+        <w:rPr>
+          <w:i/>
+          <w:iCs/>
+        </w:rPr>
+        <w:t>dict</w:t>
+      </w:r>
+      <w:proofErr w:type="spellEnd"/>
+      <w:r>
+        <w:rPr>
+          <w:i/>
+          <w:iCs/>
+        </w:rPr>
+        <w:t xml:space="preserve"> </w:t>
+      </w:r>
       <w:r>
         <w:rPr>
           <w:b/>
           <w:bCs/>
         </w:rPr>
-        <w:br/>
-        <w:t xml:space="preserve">  </w:t>
+        <w:t>:</w:t>
+      </w:r>
+      <w:proofErr w:type="gramEnd"/>
+      <w:r>
+        <w:rPr>
+          <w:b/>
+          <w:bCs/>
+        </w:rPr>
+        <w:t xml:space="preserve"> </w:t>
+      </w:r>
+      <w:r>
+        <w:t>Creates a dictionary of audience reactions in the transcript (The transcripts contain these in the form of parenthesis)</w:t>
+      </w:r>
+    </w:p>
+    <w:p>
+      <w:pPr>
+        <w:pStyle w:val="ListParagraph"/>
+        <w:numPr>
+          <w:ilvl w:val="0"/>
+          <w:numId w:val="13"/>
+        </w:numPr>
+        <w:rPr>
+          <w:i/>
+          <w:iCs/>
+        </w:rPr>
+      </w:pPr>
+      <w:proofErr w:type="spellStart"/>
+      <w:r>
+        <w:rPr>
+          <w:i/>
+          <w:iCs/>
+        </w:rPr>
+        <w:t>r</w:t>
+      </w:r>
+      <w:r>
+        <w:rPr>
+          <w:i/>
+          <w:iCs/>
+        </w:rPr>
+        <w:t>atings</w:t>
+      </w:r>
+      <w:r>
+        <w:rPr>
+          <w:i/>
+          <w:iCs/>
+        </w:rPr>
+        <w:t>_</w:t>
+      </w:r>
+      <w:proofErr w:type="gramStart"/>
+      <w:r>
+        <w:rPr>
+          <w:i/>
+          <w:iCs/>
+        </w:rPr>
+        <w:t>dict</w:t>
+      </w:r>
+      <w:proofErr w:type="spellEnd"/>
+      <w:r>
+        <w:rPr>
+          <w:i/>
+          <w:iCs/>
+        </w:rPr>
+        <w:t xml:space="preserve"> :</w:t>
+      </w:r>
+      <w:proofErr w:type="gramEnd"/>
+      <w:r>
+        <w:rPr>
+          <w:i/>
+          <w:iCs/>
+        </w:rPr>
+        <w:t xml:space="preserve"> </w:t>
+      </w:r>
+      <w:r>
+        <w:t>Use a inbuilt function to convert the ratings to a dictionary.</w:t>
+      </w:r>
+    </w:p>
+    <w:p>
+      <w:r>
+        <w:t xml:space="preserve">Finally, the two dictionary columns we created, </w:t>
+      </w:r>
+      <w:proofErr w:type="spellStart"/>
+      <w:r>
+        <w:rPr>
+          <w:i/>
+          <w:iCs/>
+        </w:rPr>
+        <w:t>aud_reaction_dict</w:t>
+      </w:r>
+      <w:proofErr w:type="spellEnd"/>
+      <w:r>
+        <w:t xml:space="preserve"> and </w:t>
+      </w:r>
+      <w:proofErr w:type="spellStart"/>
+      <w:r>
+        <w:rPr>
+          <w:i/>
+          <w:iCs/>
+        </w:rPr>
+        <w:t>ratings_dict</w:t>
+      </w:r>
+      <w:proofErr w:type="spellEnd"/>
+      <w:r>
+        <w:t xml:space="preserve"> are converted to </w:t>
+      </w:r>
+      <w:proofErr w:type="spellStart"/>
+      <w:r>
+        <w:t>dataframe</w:t>
+      </w:r>
+      <w:proofErr w:type="spellEnd"/>
+      <w:r>
+        <w:t xml:space="preserve"> with multiple columns, with entries in each. </w:t>
+      </w:r>
+    </w:p>
+    <w:p>
+      <w:pPr>
+        <w:pStyle w:val="HTMLPreformatted"/>
+        <w:rPr>
+          <w:rFonts w:asciiTheme="minorHAnsi" w:hAnsiTheme="minorHAnsi" w:cstheme="minorHAnsi"/>
+          <w:sz w:val="22"/>
+          <w:szCs w:val="22"/>
+        </w:rPr>
+      </w:pPr>
+      <w:r>
+        <w:rPr>
+          <w:rFonts w:asciiTheme="minorHAnsi" w:hAnsiTheme="minorHAnsi" w:cstheme="minorHAnsi"/>
+          <w:sz w:val="22"/>
+          <w:szCs w:val="22"/>
+        </w:rPr>
+        <w:t xml:space="preserve">Due to the large number of unique audience reactions (also includes situational descriptions like background music, video playing, etc.), we keep only most popular reactions. Common variants like </w:t>
+      </w:r>
+      <w:r>
+        <w:rPr>
+          <w:rFonts w:asciiTheme="minorHAnsi" w:hAnsiTheme="minorHAnsi" w:cstheme="minorHAnsi"/>
+          <w:i/>
+          <w:iCs/>
+          <w:sz w:val="22"/>
+          <w:szCs w:val="22"/>
+        </w:rPr>
+        <w:t>laughter</w:t>
+      </w:r>
+      <w:r>
+        <w:rPr>
+          <w:rFonts w:asciiTheme="minorHAnsi" w:hAnsiTheme="minorHAnsi" w:cstheme="minorHAnsi"/>
+          <w:sz w:val="22"/>
+          <w:szCs w:val="22"/>
+        </w:rPr>
+        <w:t xml:space="preserve"> and </w:t>
+      </w:r>
+      <w:r>
+        <w:rPr>
+          <w:rFonts w:asciiTheme="minorHAnsi" w:hAnsiTheme="minorHAnsi" w:cstheme="minorHAnsi"/>
+          <w:i/>
+          <w:iCs/>
+          <w:sz w:val="22"/>
+          <w:szCs w:val="22"/>
+        </w:rPr>
+        <w:t>laughs</w:t>
+      </w:r>
+      <w:r>
+        <w:rPr>
+          <w:rFonts w:asciiTheme="minorHAnsi" w:hAnsiTheme="minorHAnsi" w:cstheme="minorHAnsi"/>
+          <w:sz w:val="22"/>
+          <w:szCs w:val="22"/>
+        </w:rPr>
+        <w:t xml:space="preserve"> have also been consolidated. The final list of audience reactions </w:t>
+      </w:r>
+      <w:proofErr w:type="gramStart"/>
+      <w:r>
+        <w:rPr>
+          <w:rFonts w:asciiTheme="minorHAnsi" w:hAnsiTheme="minorHAnsi" w:cstheme="minorHAnsi"/>
+          <w:sz w:val="22"/>
+          <w:szCs w:val="22"/>
+        </w:rPr>
+        <w:t>are</w:t>
+      </w:r>
+      <w:proofErr w:type="gramEnd"/>
+      <w:r>
+        <w:rPr>
+          <w:rFonts w:asciiTheme="minorHAnsi" w:hAnsiTheme="minorHAnsi" w:cstheme="minorHAnsi"/>
+          <w:sz w:val="22"/>
+          <w:szCs w:val="22"/>
+        </w:rPr>
+        <w:t xml:space="preserve"> </w:t>
+      </w:r>
+    </w:p>
+    <w:p>
+      <w:pPr>
+        <w:pStyle w:val="HTMLPreformatted"/>
+        <w:rPr>
+          <w:sz w:val="22"/>
+          <w:szCs w:val="22"/>
+        </w:rPr>
+      </w:pPr>
+      <w:r>
+        <w:rPr>
+          <w:sz w:val="22"/>
+          <w:szCs w:val="22"/>
+        </w:rPr>
+        <w:t>'laughter', 'applause', 'music', 'cheering', 'sighs', 'video',</w:t>
+      </w:r>
+      <w:r>
+        <w:rPr>
+          <w:sz w:val="22"/>
+          <w:szCs w:val="22"/>
+        </w:rPr>
+        <w:t xml:space="preserve"> </w:t>
+      </w:r>
+      <w:r>
+        <w:rPr>
+          <w:sz w:val="22"/>
+          <w:szCs w:val="22"/>
+        </w:rPr>
+        <w:t>'singing',</w:t>
+      </w:r>
+      <w:r>
+        <w:rPr>
+          <w:sz w:val="22"/>
+          <w:szCs w:val="22"/>
+        </w:rPr>
+        <w:t xml:space="preserve"> and</w:t>
+      </w:r>
+      <w:r>
+        <w:rPr>
+          <w:sz w:val="22"/>
+          <w:szCs w:val="22"/>
+        </w:rPr>
+        <w:t xml:space="preserve"> 'audio'</w:t>
+      </w:r>
+    </w:p>
+    <w:p>
+      <w:pPr>
+        <w:pStyle w:val="HTMLPreformatted"/>
+        <w:rPr>
+          <w:rFonts w:asciiTheme="minorHAnsi" w:hAnsiTheme="minorHAnsi" w:cstheme="minorHAnsi"/>
+          <w:sz w:val="22"/>
+          <w:szCs w:val="22"/>
+        </w:rPr>
+      </w:pPr>
+    </w:p>
+    <w:p>
+      <w:r>
+        <w:t xml:space="preserve">Finally, we also separate out the </w:t>
+      </w:r>
+      <w:proofErr w:type="spellStart"/>
+      <w:r>
+        <w:rPr>
+          <w:i/>
+          <w:iCs/>
+        </w:rPr>
+        <w:t>reaction_dict</w:t>
+      </w:r>
+      <w:proofErr w:type="spellEnd"/>
+      <w:r>
+        <w:t xml:space="preserve"> into eight columns with the counts corresponding to the following reactions</w:t>
+      </w:r>
+    </w:p>
+    <w:p>
+      <w:pPr>
+        <w:pStyle w:val="HTMLPreformatted"/>
+      </w:pPr>
+      <w:r>
+        <w:t>'Funny', 'Beautiful', 'Ingenious', 'Courageous', 'Longwinded',</w:t>
+      </w:r>
+      <w:r>
+        <w:t xml:space="preserve"> </w:t>
+      </w:r>
+      <w:r>
+        <w:t>'Confusing', 'Informative', 'Fascinating', 'Unconvincing', 'Persuasive',</w:t>
+      </w:r>
+      <w:r>
+        <w:t xml:space="preserve"> </w:t>
+      </w:r>
+      <w:r>
+        <w:t>'Jaw-dropping', 'OK', 'Obnoxious', 'Inspiring'</w:t>
+      </w:r>
+    </w:p>
+    <w:p>
+      <w:pPr>
+        <w:pStyle w:val="HTMLPreformatted"/>
+      </w:pPr>
+    </w:p>
+    <w:p>
+      <w:pPr>
+        <w:pStyle w:val="HTMLPreformatted"/>
+        <w:rPr>
+          <w:rFonts w:asciiTheme="minorHAnsi" w:hAnsiTheme="minorHAnsi" w:cstheme="minorHAnsi"/>
+          <w:sz w:val="22"/>
+          <w:szCs w:val="22"/>
+        </w:rPr>
+      </w:pPr>
+      <w:r>
+        <w:rPr>
+          <w:rFonts w:asciiTheme="minorHAnsi" w:hAnsiTheme="minorHAnsi" w:cstheme="minorHAnsi"/>
+          <w:sz w:val="22"/>
+          <w:szCs w:val="22"/>
+        </w:rPr>
+        <w:t xml:space="preserve">The final </w:t>
+      </w:r>
+      <w:proofErr w:type="spellStart"/>
+      <w:r>
+        <w:rPr>
+          <w:rFonts w:asciiTheme="minorHAnsi" w:hAnsiTheme="minorHAnsi" w:cstheme="minorHAnsi"/>
+          <w:sz w:val="22"/>
+          <w:szCs w:val="22"/>
+        </w:rPr>
+        <w:t>dataframe</w:t>
+      </w:r>
+      <w:proofErr w:type="spellEnd"/>
+      <w:r>
+        <w:rPr>
+          <w:rFonts w:asciiTheme="minorHAnsi" w:hAnsiTheme="minorHAnsi" w:cstheme="minorHAnsi"/>
+          <w:sz w:val="22"/>
+          <w:szCs w:val="22"/>
+        </w:rPr>
+        <w:t xml:space="preserve"> has 2412 rows and 40 columns. It is written out to a csv file named </w:t>
+      </w:r>
+      <w:r>
+        <w:rPr>
+          <w:rFonts w:asciiTheme="minorHAnsi" w:hAnsiTheme="minorHAnsi" w:cstheme="minorHAnsi"/>
+          <w:i/>
+          <w:iCs/>
+          <w:sz w:val="22"/>
+          <w:szCs w:val="22"/>
+        </w:rPr>
+        <w:t>‘</w:t>
+      </w:r>
+      <w:r>
+        <w:rPr>
+          <w:rFonts w:asciiTheme="minorHAnsi" w:hAnsiTheme="minorHAnsi" w:cstheme="minorHAnsi"/>
+          <w:i/>
+          <w:iCs/>
+          <w:sz w:val="22"/>
+          <w:szCs w:val="22"/>
+        </w:rPr>
+        <w:t>After_DataWrang_Out.csv</w:t>
+      </w:r>
+      <w:r>
+        <w:rPr>
+          <w:rFonts w:asciiTheme="minorHAnsi" w:hAnsiTheme="minorHAnsi" w:cstheme="minorHAnsi"/>
+          <w:i/>
+          <w:iCs/>
+          <w:sz w:val="22"/>
+          <w:szCs w:val="22"/>
+        </w:rPr>
+        <w:t>’</w:t>
+      </w:r>
+      <w:r>
+        <w:rPr>
+          <w:rFonts w:asciiTheme="minorHAnsi" w:hAnsiTheme="minorHAnsi" w:cstheme="minorHAnsi"/>
+          <w:i/>
+          <w:iCs/>
+          <w:sz w:val="22"/>
+          <w:szCs w:val="22"/>
+        </w:rPr>
+        <w:t xml:space="preserve">. </w:t>
+      </w:r>
+      <w:r>
+        <w:rPr>
+          <w:rFonts w:asciiTheme="minorHAnsi" w:hAnsiTheme="minorHAnsi" w:cstheme="minorHAnsi"/>
+          <w:sz w:val="22"/>
+          <w:szCs w:val="22"/>
+        </w:rPr>
+        <w:t xml:space="preserve">We will use this file as an input to the data storytelling and the machine learning portions of the project.  </w:t>
       </w:r>
       <w:bookmarkStart w:id="1" w:name="_GoBack"/>
       <w:bookmarkEnd w:id="1"/>
     </w:p>
-    <w:p/>
-    <w:p/>
-    <w:p/>
     <w:sectPr>
       <w:pgSz w:w="12240" w:h="15840"/>
       <w:pgMar w:top="1440" w:right="1440" w:bottom="1440" w:left="1440" w:header="720" w:footer="720" w:gutter="0"/>
@@ -3827,6 +4196,52 @@
       <w:contextualSpacing/>
     </w:pPr>
   </w:style>
+  <w:style w:type="paragraph" w:styleId="HTMLPreformatted">
+    <w:name w:val="HTML Preformatted"/>
+    <w:basedOn w:val="Normal"/>
+    <w:link w:val="HTMLPreformattedChar"/>
+    <w:uiPriority w:val="99"/>
+    <w:unhideWhenUsed/>
+    <w:rsid w:val="00C35CB6"/>
+    <w:pPr>
+      <w:tabs>
+        <w:tab w:val="left" w:pos="916"/>
+        <w:tab w:val="left" w:pos="1832"/>
+        <w:tab w:val="left" w:pos="2748"/>
+        <w:tab w:val="left" w:pos="3664"/>
+        <w:tab w:val="left" w:pos="4580"/>
+        <w:tab w:val="left" w:pos="5496"/>
+        <w:tab w:val="left" w:pos="6412"/>
+        <w:tab w:val="left" w:pos="7328"/>
+        <w:tab w:val="left" w:pos="8244"/>
+        <w:tab w:val="left" w:pos="9160"/>
+        <w:tab w:val="left" w:pos="10076"/>
+        <w:tab w:val="left" w:pos="10992"/>
+        <w:tab w:val="left" w:pos="11908"/>
+        <w:tab w:val="left" w:pos="12824"/>
+        <w:tab w:val="left" w:pos="13740"/>
+        <w:tab w:val="left" w:pos="14656"/>
+      </w:tabs>
+      <w:spacing w:after="0" w:line="240" w:lineRule="auto"/>
+    </w:pPr>
+    <w:rPr>
+      <w:rFonts w:ascii="Courier New" w:eastAsia="Times New Roman" w:hAnsi="Courier New" w:cs="Courier New"/>
+      <w:sz w:val="20"/>
+      <w:szCs w:val="20"/>
+    </w:rPr>
+  </w:style>
+  <w:style w:type="character" w:customStyle="1" w:styleId="HTMLPreformattedChar">
+    <w:name w:val="HTML Preformatted Char"/>
+    <w:basedOn w:val="DefaultParagraphFont"/>
+    <w:link w:val="HTMLPreformatted"/>
+    <w:uiPriority w:val="99"/>
+    <w:rsid w:val="00C35CB6"/>
+    <w:rPr>
+      <w:rFonts w:ascii="Courier New" w:eastAsia="Times New Roman" w:hAnsi="Courier New" w:cs="Courier New"/>
+      <w:sz w:val="20"/>
+      <w:szCs w:val="20"/>
+    </w:rPr>
+  </w:style>
 </w:styles>
 </file>
 

</xml_diff>

<commit_message>
Chceking in data storytelling
</commit_message>
<xml_diff>
--- a/Capstone1_PavanPoosarla.docx
+++ b/Capstone1_PavanPoosarla.docx
@@ -7,15 +7,7 @@
         <w:pStyle w:val="Title"/>
       </w:pPr>
       <w:r>
-        <w:t xml:space="preserve">Springboard Capstone </w:t>
-      </w:r>
-      <w:proofErr w:type="gramStart"/>
-      <w:r>
-        <w:t>1 :</w:t>
-      </w:r>
-      <w:proofErr w:type="gramEnd"/>
-      <w:r>
-        <w:t xml:space="preserve"> TED Talk Text Analysis</w:t>
+        <w:t>Springboard Capstone 1 : TED Talk Text Analysis</w:t>
       </w:r>
     </w:p>
     <w:p>
@@ -23,15 +15,7 @@
         <w:pStyle w:val="Subtitle"/>
       </w:pPr>
       <w:r>
-        <w:t xml:space="preserve">Pavan </w:t>
-      </w:r>
-      <w:proofErr w:type="spellStart"/>
-      <w:r>
-        <w:t>Poosarla</w:t>
-      </w:r>
-      <w:proofErr w:type="spellEnd"/>
-      <w:r>
-        <w:t xml:space="preserve">; </w:t>
+        <w:t xml:space="preserve">Pavan Poosarla; </w:t>
       </w:r>
       <w:hyperlink r:id="rId5" w:history="1">
         <w:r>
@@ -68,15 +52,7 @@
         </w:rPr>
       </w:pPr>
       <w:r>
-        <w:t xml:space="preserve">Kaggle TED talk </w:t>
-      </w:r>
-      <w:proofErr w:type="gramStart"/>
-      <w:r>
-        <w:t>transcripts :</w:t>
-      </w:r>
-      <w:proofErr w:type="gramEnd"/>
-      <w:r>
-        <w:t xml:space="preserve"> </w:t>
+        <w:t xml:space="preserve">Kaggle TED talk transcripts : </w:t>
       </w:r>
       <w:hyperlink r:id="rId6" w:history="1">
         <w:r>
@@ -122,32 +98,15 @@
         <w:rPr>
           <w:rFonts w:ascii="Calibri" w:hAnsi="Calibri" w:cs="Calibri"/>
         </w:rPr>
-        <w:t xml:space="preserve">containing information from about 2550 talks from &gt;350 individual TED and TEDx events across the world. This gives </w:t>
-      </w:r>
-      <w:proofErr w:type="spellStart"/>
-      <w:proofErr w:type="gramStart"/>
-      <w:r>
+        <w:t>containing information from about 2550 talks from &gt;350 individual TED and TEDx events across the world. This gives a excellent medium to develop text analysis and NLP techniques to automatically predict sentiments from verbal speech</w:t>
+      </w:r>
+    </w:p>
+    <w:p>
+      <w:pPr>
         <w:rPr>
           <w:rFonts w:ascii="Calibri" w:hAnsi="Calibri" w:cs="Calibri"/>
         </w:rPr>
-        <w:t>a</w:t>
-      </w:r>
-      <w:proofErr w:type="spellEnd"/>
-      <w:proofErr w:type="gramEnd"/>
-      <w:r>
-        <w:rPr>
-          <w:rFonts w:ascii="Calibri" w:hAnsi="Calibri" w:cs="Calibri"/>
-        </w:rPr>
-        <w:t xml:space="preserve"> excellent medium to develop text analysis and NLP techniques to automatically predict sentiments from verbal speech</w:t>
-      </w:r>
-    </w:p>
-    <w:p>
-      <w:pPr>
-        <w:rPr>
-          <w:rFonts w:ascii="Calibri" w:hAnsi="Calibri" w:cs="Calibri"/>
-        </w:rPr>
-      </w:pPr>
-      <w:proofErr w:type="gramStart"/>
+      </w:pPr>
       <w:r>
         <w:rPr>
           <w:rFonts w:ascii="Calibri" w:hAnsi="Calibri" w:cs="Calibri"/>
@@ -170,16 +129,7 @@
           <w:b/>
           <w:bCs/>
         </w:rPr>
-        <w:t xml:space="preserve"> :</w:t>
-      </w:r>
-      <w:proofErr w:type="gramEnd"/>
-      <w:r>
-        <w:rPr>
-          <w:rFonts w:ascii="Calibri" w:hAnsi="Calibri" w:cs="Calibri"/>
-          <w:b/>
-          <w:bCs/>
-        </w:rPr>
-        <w:t xml:space="preserve"> </w:t>
+        <w:t xml:space="preserve"> : </w:t>
       </w:r>
       <w:r>
         <w:rPr>
@@ -429,19 +379,11 @@
                 <w:rFonts w:ascii="Calibri" w:hAnsi="Calibri" w:cs="Calibri"/>
               </w:rPr>
             </w:pPr>
-            <w:proofErr w:type="spellStart"/>
-            <w:r>
-              <w:rPr>
-                <w:rFonts w:ascii="Calibri" w:hAnsi="Calibri" w:cs="Calibri"/>
-              </w:rPr>
-              <w:t>Event the</w:t>
-            </w:r>
-            <w:proofErr w:type="spellEnd"/>
-            <w:r>
-              <w:rPr>
-                <w:rFonts w:ascii="Calibri" w:hAnsi="Calibri" w:cs="Calibri"/>
-              </w:rPr>
-              <w:t xml:space="preserve"> talk was presented in</w:t>
+            <w:r>
+              <w:rPr>
+                <w:rFonts w:ascii="Calibri" w:hAnsi="Calibri" w:cs="Calibri"/>
+              </w:rPr>
+              <w:t>Event the talk was presented in</w:t>
             </w:r>
           </w:p>
         </w:tc>
@@ -457,14 +399,12 @@
                 <w:rFonts w:ascii="Calibri" w:hAnsi="Calibri" w:cs="Calibri"/>
               </w:rPr>
             </w:pPr>
-            <w:proofErr w:type="spellStart"/>
             <w:r>
               <w:rPr>
                 <w:rFonts w:ascii="Calibri" w:hAnsi="Calibri" w:cs="Calibri"/>
               </w:rPr>
               <w:t>film_date</w:t>
             </w:r>
-            <w:proofErr w:type="spellEnd"/>
           </w:p>
         </w:tc>
         <w:tc>
@@ -535,14 +475,12 @@
                 <w:rFonts w:ascii="Calibri" w:hAnsi="Calibri" w:cs="Calibri"/>
               </w:rPr>
             </w:pPr>
-            <w:proofErr w:type="spellStart"/>
             <w:r>
               <w:rPr>
                 <w:rFonts w:ascii="Calibri" w:hAnsi="Calibri" w:cs="Calibri"/>
               </w:rPr>
               <w:t>main_speaker</w:t>
             </w:r>
-            <w:proofErr w:type="spellEnd"/>
           </w:p>
         </w:tc>
         <w:tc>
@@ -619,14 +557,12 @@
                 <w:rFonts w:ascii="Calibri" w:hAnsi="Calibri" w:cs="Calibri"/>
               </w:rPr>
             </w:pPr>
-            <w:proofErr w:type="spellStart"/>
             <w:r>
               <w:rPr>
                 <w:rFonts w:ascii="Calibri" w:hAnsi="Calibri" w:cs="Calibri"/>
               </w:rPr>
               <w:t>num_speaker</w:t>
             </w:r>
-            <w:proofErr w:type="spellEnd"/>
           </w:p>
         </w:tc>
         <w:tc>
@@ -719,21 +655,7 @@
               <w:rPr>
                 <w:rFonts w:ascii="Calibri" w:hAnsi="Calibri" w:cs="Calibri"/>
               </w:rPr>
-              <w:t xml:space="preserve">A </w:t>
-            </w:r>
-            <w:proofErr w:type="spellStart"/>
-            <w:r>
-              <w:rPr>
-                <w:rFonts w:ascii="Calibri" w:hAnsi="Calibri" w:cs="Calibri"/>
-              </w:rPr>
-              <w:t>stringified</w:t>
-            </w:r>
-            <w:proofErr w:type="spellEnd"/>
-            <w:r>
-              <w:rPr>
-                <w:rFonts w:ascii="Calibri" w:hAnsi="Calibri" w:cs="Calibri"/>
-              </w:rPr>
-              <w:t xml:space="preserve"> dictionary of the various ratings given to the talk (inspiring, fascinating, jaw dropping, etc.)</w:t>
+              <w:t>A stringified dictionary of the various ratings given to the talk (inspiring, fascinating, jaw dropping, etc.)</w:t>
             </w:r>
           </w:p>
         </w:tc>
@@ -749,14 +671,12 @@
                 <w:rFonts w:ascii="Calibri" w:hAnsi="Calibri" w:cs="Calibri"/>
               </w:rPr>
             </w:pPr>
-            <w:proofErr w:type="spellStart"/>
             <w:r>
               <w:rPr>
                 <w:rFonts w:ascii="Calibri" w:hAnsi="Calibri" w:cs="Calibri"/>
               </w:rPr>
               <w:t>related_tags</w:t>
             </w:r>
-            <w:proofErr w:type="spellEnd"/>
           </w:p>
         </w:tc>
         <w:tc>
@@ -789,14 +709,12 @@
                 <w:rFonts w:ascii="Calibri" w:hAnsi="Calibri" w:cs="Calibri"/>
               </w:rPr>
             </w:pPr>
-            <w:proofErr w:type="spellStart"/>
             <w:r>
               <w:rPr>
                 <w:rFonts w:ascii="Calibri" w:hAnsi="Calibri" w:cs="Calibri"/>
               </w:rPr>
               <w:t>speaker_occupation</w:t>
             </w:r>
-            <w:proofErr w:type="spellEnd"/>
           </w:p>
         </w:tc>
         <w:tc>
@@ -919,14 +837,12 @@
                 <w:rFonts w:ascii="Calibri" w:hAnsi="Calibri" w:cs="Calibri"/>
               </w:rPr>
             </w:pPr>
-            <w:proofErr w:type="spellStart"/>
             <w:r>
               <w:rPr>
                 <w:rFonts w:ascii="Calibri" w:hAnsi="Calibri" w:cs="Calibri"/>
               </w:rPr>
               <w:t>url</w:t>
             </w:r>
-            <w:proofErr w:type="spellEnd"/>
           </w:p>
         </w:tc>
         <w:tc>
@@ -1008,7 +924,6 @@
           <w:rFonts w:ascii="Calibri" w:hAnsi="Calibri" w:cs="Calibri"/>
         </w:rPr>
       </w:pPr>
-      <w:proofErr w:type="gramStart"/>
       <w:r>
         <w:rPr>
           <w:rFonts w:ascii="Calibri" w:hAnsi="Calibri" w:cs="Calibri"/>
@@ -1016,36 +931,13 @@
           <w:bCs/>
         </w:rPr>
         <w:lastRenderedPageBreak/>
-        <w:t>transcripts.csv :</w:t>
-      </w:r>
-      <w:proofErr w:type="gramEnd"/>
+        <w:t xml:space="preserve">transcripts.csv : </w:t>
+      </w:r>
       <w:r>
         <w:rPr>
           <w:rFonts w:ascii="Calibri" w:hAnsi="Calibri" w:cs="Calibri"/>
-          <w:b/>
-          <w:bCs/>
-        </w:rPr>
-        <w:t xml:space="preserve"> </w:t>
-      </w:r>
-      <w:r>
-        <w:rPr>
-          <w:rFonts w:ascii="Calibri" w:hAnsi="Calibri" w:cs="Calibri"/>
-        </w:rPr>
-        <w:t xml:space="preserve">It consists of a file consisting of the text of the transcript along with the corresponding </w:t>
-      </w:r>
-      <w:proofErr w:type="spellStart"/>
-      <w:r>
-        <w:rPr>
-          <w:rFonts w:ascii="Calibri" w:hAnsi="Calibri" w:cs="Calibri"/>
-        </w:rPr>
-        <w:t>url</w:t>
-      </w:r>
-      <w:proofErr w:type="spellEnd"/>
-      <w:r>
-        <w:rPr>
-          <w:rFonts w:ascii="Calibri" w:hAnsi="Calibri" w:cs="Calibri"/>
-        </w:rPr>
-        <w:t xml:space="preserve"> of the talk.</w:t>
+        </w:rPr>
+        <w:t>It consists of a file consisting of the text of the transcript along with the corresponding url of the talk.</w:t>
       </w:r>
       <w:r>
         <w:rPr>
@@ -1144,7 +1036,6 @@
                 <w:iCs/>
               </w:rPr>
             </w:pPr>
-            <w:proofErr w:type="spellStart"/>
             <w:r>
               <w:rPr>
                 <w:i/>
@@ -1152,7 +1043,6 @@
               </w:rPr>
               <w:t>url</w:t>
             </w:r>
-            <w:proofErr w:type="spellEnd"/>
           </w:p>
         </w:tc>
         <w:tc>
@@ -1217,15 +1107,7 @@
         <w:t xml:space="preserve">The first step in creating a usable dataset to extract statistics from and test machine learning methods is to do data wrangling and output a cleaned dataset. </w:t>
       </w:r>
       <w:r>
-        <w:t>We develop a cleaned dataset, ‘</w:t>
-      </w:r>
-      <w:proofErr w:type="spellStart"/>
-      <w:r>
-        <w:t>df_clean</w:t>
-      </w:r>
-      <w:proofErr w:type="spellEnd"/>
-      <w:r>
-        <w:t>’</w:t>
+        <w:t>We develop a cleaned dataset, ‘df_clean’</w:t>
       </w:r>
       <w:r>
         <w:t xml:space="preserve">. </w:t>
@@ -1242,7 +1124,6 @@
           <w:numId w:val="11"/>
         </w:numPr>
       </w:pPr>
-      <w:proofErr w:type="gramStart"/>
       <w:r>
         <w:rPr>
           <w:b/>
@@ -1251,35 +1132,7 @@
         <w:t xml:space="preserve">Join </w:t>
       </w:r>
       <w:r>
-        <w:t>:</w:t>
-      </w:r>
-      <w:proofErr w:type="gramEnd"/>
-      <w:r>
-        <w:t xml:space="preserve"> The two individual files, ‘ted_main.csv’ and ‘transcripts.csv’ are merged on the column </w:t>
-      </w:r>
-      <w:proofErr w:type="spellStart"/>
-      <w:r>
-        <w:t>url</w:t>
-      </w:r>
-      <w:proofErr w:type="spellEnd"/>
-      <w:r>
-        <w:t xml:space="preserve"> with </w:t>
-      </w:r>
-      <w:proofErr w:type="spellStart"/>
-      <w:r>
-        <w:t>a</w:t>
-      </w:r>
-      <w:proofErr w:type="spellEnd"/>
-      <w:r>
-        <w:t xml:space="preserve"> inner join. This outputs a </w:t>
-      </w:r>
-      <w:proofErr w:type="spellStart"/>
-      <w:r>
-        <w:t>dataframe</w:t>
-      </w:r>
-      <w:proofErr w:type="spellEnd"/>
-      <w:r>
-        <w:t xml:space="preserve"> containing information on 2467 talks, each having 18 data columns.</w:t>
+        <w:t>: The two individual files, ‘ted_main.csv’ and ‘transcripts.csv’ are merged on the column url with a inner join. This outputs a dataframe containing information on 2467 talks, each having 18 data columns.</w:t>
       </w:r>
     </w:p>
     <w:p>
@@ -1299,33 +1152,13 @@
           <w:b/>
           <w:bCs/>
         </w:rPr>
-        <w:t xml:space="preserve">Missing </w:t>
-      </w:r>
-      <w:proofErr w:type="gramStart"/>
-      <w:r>
-        <w:rPr>
-          <w:b/>
-          <w:bCs/>
-        </w:rPr>
-        <w:t xml:space="preserve">Data </w:t>
-      </w:r>
-      <w:r>
-        <w:t>:</w:t>
-      </w:r>
-      <w:proofErr w:type="gramEnd"/>
-      <w:r>
-        <w:t xml:space="preserve"> Looking for missing values in </w:t>
-      </w:r>
-      <w:r>
-        <w:t>all the columns, we find the dataset to be relatively clean. Only column having missing values is the ‘</w:t>
-      </w:r>
-      <w:proofErr w:type="spellStart"/>
-      <w:r>
-        <w:t>speaker_occupation</w:t>
-      </w:r>
-      <w:proofErr w:type="spellEnd"/>
-      <w:r>
-        <w:t>’ column with 6 values missing. We replace missing data with the string ‘Unknown’</w:t>
+        <w:t xml:space="preserve">Missing Data </w:t>
+      </w:r>
+      <w:r>
+        <w:t xml:space="preserve">: Looking for missing values in </w:t>
+      </w:r>
+      <w:r>
+        <w:t>all the columns, we find the dataset to be relatively clean. Only column having missing values is the ‘speaker_occupation’ column with 6 values missing. We replace missing data with the string ‘Unknown’</w:t>
       </w:r>
     </w:p>
     <w:p>
@@ -1345,23 +1178,7 @@
           <w:b/>
           <w:bCs/>
         </w:rPr>
-        <w:t xml:space="preserve">Remove </w:t>
-      </w:r>
-      <w:proofErr w:type="gramStart"/>
-      <w:r>
-        <w:rPr>
-          <w:b/>
-          <w:bCs/>
-        </w:rPr>
-        <w:t>Outliers :</w:t>
-      </w:r>
-      <w:proofErr w:type="gramEnd"/>
-      <w:r>
-        <w:rPr>
-          <w:b/>
-          <w:bCs/>
-        </w:rPr>
-        <w:t xml:space="preserve"> </w:t>
+        <w:t xml:space="preserve">Remove Outliers : </w:t>
       </w:r>
       <w:r>
         <w:t xml:space="preserve">We also drop the talks with more than 1 speaker. As we have a very few talks with more than 1 speaker, we do not want to contaminate the training data with these talks. </w:t>
@@ -1384,115 +1201,34 @@
           <w:b/>
           <w:bCs/>
         </w:rPr>
-        <w:t xml:space="preserve">Drop Extra </w:t>
-      </w:r>
-      <w:proofErr w:type="gramStart"/>
+        <w:t>Drop Extra Columns :</w:t>
+      </w:r>
+      <w:r>
+        <w:t xml:space="preserve"> Next, we drop the columns which are either redundant or unnecessary for out analysis.  </w:t>
+      </w:r>
+      <w:r>
+        <w:t xml:space="preserve">The columns dropped and the justification is shown in the </w:t>
+      </w:r>
+      <w:r>
+        <w:t>table on the next page</w:t>
+      </w:r>
+      <w:r>
+        <w:t xml:space="preserve">. </w:t>
+      </w:r>
+      <w:r>
+        <w:t>Note that some of these columns will provide insights into the data storytelling , but may not be relevant to the machine learning aspects (Categorical with too many categories, etc.)</w:t>
+      </w:r>
+    </w:p>
+    <w:p>
       <w:r>
         <w:rPr>
           <w:b/>
           <w:bCs/>
         </w:rPr>
-        <w:t>Columns :</w:t>
-      </w:r>
-      <w:proofErr w:type="gramEnd"/>
-      <w:r>
-        <w:t xml:space="preserve"> Next, we drop the columns which are either redundant or unnecessary for </w:t>
-      </w:r>
-      <w:proofErr w:type="spellStart"/>
-      <w:r>
-        <w:t>out</w:t>
-      </w:r>
-      <w:proofErr w:type="spellEnd"/>
-      <w:r>
-        <w:t xml:space="preserve"> analysis.  </w:t>
-      </w:r>
-      <w:r>
-        <w:t xml:space="preserve">The columns dropped and the justification is shown in the </w:t>
-      </w:r>
-      <w:r>
-        <w:t>table on the next page</w:t>
-      </w:r>
-      <w:r>
-        <w:t xml:space="preserve">. </w:t>
-      </w:r>
-      <w:r>
-        <w:t xml:space="preserve">Note that some of these columns will provide insights into the data </w:t>
-      </w:r>
-      <w:proofErr w:type="gramStart"/>
-      <w:r>
-        <w:t>storytelling ,</w:t>
-      </w:r>
-      <w:proofErr w:type="gramEnd"/>
-      <w:r>
-        <w:t xml:space="preserve"> but may not be relevant to the machine learning aspects (Categorical with too many categories, etc.)</w:t>
-      </w:r>
-    </w:p>
-    <w:p>
-      <w:r>
-        <w:rPr>
-          <w:b/>
-          <w:bCs/>
-        </w:rPr>
-        <w:t xml:space="preserve">Format </w:t>
-      </w:r>
-      <w:proofErr w:type="gramStart"/>
-      <w:r>
-        <w:rPr>
-          <w:b/>
-          <w:bCs/>
-        </w:rPr>
-        <w:t>Changes :</w:t>
-      </w:r>
-      <w:proofErr w:type="gramEnd"/>
-      <w:r>
-        <w:rPr>
-          <w:b/>
-          <w:bCs/>
-        </w:rPr>
-        <w:t xml:space="preserve"> </w:t>
-      </w:r>
-      <w:r>
-        <w:t xml:space="preserve">Another change we do is to convert the date/time fields , </w:t>
-      </w:r>
-      <w:proofErr w:type="spellStart"/>
-      <w:r>
-        <w:t>i.e</w:t>
-      </w:r>
-      <w:proofErr w:type="spellEnd"/>
-      <w:r>
-        <w:t>, ‘</w:t>
-      </w:r>
-      <w:proofErr w:type="spellStart"/>
-      <w:r>
-        <w:t>film_datestamp</w:t>
-      </w:r>
-      <w:proofErr w:type="spellEnd"/>
-      <w:r>
-        <w:t>’ and ‘</w:t>
-      </w:r>
-      <w:proofErr w:type="spellStart"/>
-      <w:r>
-        <w:t>pub_datestamp</w:t>
-      </w:r>
-      <w:proofErr w:type="spellEnd"/>
-      <w:r>
-        <w:t xml:space="preserve">’ into python datetime format. This makes it easier to perform datetime manipulations of these </w:t>
-      </w:r>
-      <w:proofErr w:type="spellStart"/>
-      <w:r>
-        <w:t>datefields</w:t>
-      </w:r>
-      <w:proofErr w:type="spellEnd"/>
-      <w:r>
-        <w:t xml:space="preserve"> in the future. It also makes </w:t>
-      </w:r>
-      <w:proofErr w:type="gramStart"/>
-      <w:r>
-        <w:t>these column data human</w:t>
-      </w:r>
-      <w:proofErr w:type="gramEnd"/>
-      <w:r>
-        <w:t xml:space="preserve"> readable. </w:t>
+        <w:t xml:space="preserve">Format Changes : </w:t>
+      </w:r>
+      <w:r>
+        <w:t xml:space="preserve">Another change we do is to convert the date/time fields , i.e, ‘film_datestamp’ and ‘pub_datestamp’ into python datetime format. This makes it easier to perform datetime manipulations of these datefields in the future. It also makes these column data human readable. </w:t>
       </w:r>
     </w:p>
     <w:p/>
@@ -1723,21 +1459,7 @@
               <w:rPr>
                 <w:rFonts w:ascii="Calibri" w:eastAsia="Times New Roman" w:hAnsi="Calibri" w:cs="Calibri"/>
               </w:rPr>
-              <w:t xml:space="preserve">Not relevant as we only consider </w:t>
-            </w:r>
-            <w:proofErr w:type="spellStart"/>
-            <w:r>
-              <w:rPr>
-                <w:rFonts w:ascii="Calibri" w:eastAsia="Times New Roman" w:hAnsi="Calibri" w:cs="Calibri"/>
-              </w:rPr>
-              <w:t>english</w:t>
-            </w:r>
-            <w:proofErr w:type="spellEnd"/>
-            <w:r>
-              <w:rPr>
-                <w:rFonts w:ascii="Calibri" w:eastAsia="Times New Roman" w:hAnsi="Calibri" w:cs="Calibri"/>
-              </w:rPr>
-              <w:t xml:space="preserve"> transcripts. Can be relevant to data storytelling, where it is included.</w:t>
+              <w:t>Not relevant as we only consider english transcripts. Can be relevant to data storytelling, where it is included.</w:t>
             </w:r>
           </w:p>
         </w:tc>
@@ -1839,14 +1561,12 @@
                 <w:rFonts w:ascii="Calibri" w:eastAsia="Times New Roman" w:hAnsi="Calibri" w:cs="Calibri"/>
               </w:rPr>
             </w:pPr>
-            <w:proofErr w:type="spellStart"/>
             <w:r>
               <w:rPr>
                 <w:rFonts w:ascii="Calibri" w:eastAsia="Times New Roman" w:hAnsi="Calibri" w:cs="Calibri"/>
               </w:rPr>
               <w:t>num_speaker</w:t>
             </w:r>
-            <w:proofErr w:type="spellEnd"/>
           </w:p>
         </w:tc>
         <w:tc>
@@ -1910,14 +1630,12 @@
                 <w:rFonts w:ascii="Calibri" w:eastAsia="Times New Roman" w:hAnsi="Calibri" w:cs="Calibri"/>
               </w:rPr>
             </w:pPr>
-            <w:proofErr w:type="spellStart"/>
             <w:r>
               <w:rPr>
                 <w:rFonts w:ascii="Calibri" w:eastAsia="Times New Roman" w:hAnsi="Calibri" w:cs="Calibri"/>
               </w:rPr>
               <w:t>related_talks</w:t>
             </w:r>
-            <w:proofErr w:type="spellEnd"/>
           </w:p>
         </w:tc>
         <w:tc>
@@ -1981,14 +1699,12 @@
                 <w:rFonts w:ascii="Calibri" w:eastAsia="Times New Roman" w:hAnsi="Calibri" w:cs="Calibri"/>
               </w:rPr>
             </w:pPr>
-            <w:proofErr w:type="spellStart"/>
             <w:r>
               <w:rPr>
                 <w:rFonts w:ascii="Calibri" w:eastAsia="Times New Roman" w:hAnsi="Calibri" w:cs="Calibri"/>
               </w:rPr>
               <w:t>url</w:t>
             </w:r>
-            <w:proofErr w:type="spellEnd"/>
           </w:p>
         </w:tc>
         <w:tc>
@@ -2150,7 +1866,6 @@
           <w:bCs/>
         </w:rPr>
       </w:pPr>
-      <w:proofErr w:type="spellStart"/>
       <w:r>
         <w:rPr>
           <w:i/>
@@ -2163,23 +1878,10 @@
           <w:i/>
           <w:iCs/>
         </w:rPr>
-        <w:t>entence_</w:t>
-      </w:r>
-      <w:proofErr w:type="gramStart"/>
-      <w:r>
-        <w:rPr>
-          <w:i/>
-          <w:iCs/>
-        </w:rPr>
-        <w:t>count</w:t>
-      </w:r>
-      <w:proofErr w:type="spellEnd"/>
-      <w:r>
-        <w:t xml:space="preserve"> :</w:t>
-      </w:r>
-      <w:proofErr w:type="gramEnd"/>
-      <w:r>
-        <w:t xml:space="preserve"> Counts the number of sentences in the transcript. </w:t>
+        <w:t>entence_count</w:t>
+      </w:r>
+      <w:r>
+        <w:t xml:space="preserve"> : Counts the number of sentences in the transcript. </w:t>
       </w:r>
     </w:p>
     <w:p>
@@ -2194,34 +1896,16 @@
           <w:bCs/>
         </w:rPr>
       </w:pPr>
-      <w:proofErr w:type="spellStart"/>
       <w:r>
         <w:rPr>
           <w:i/>
           <w:iCs/>
         </w:rPr>
-        <w:t>word_</w:t>
-      </w:r>
-      <w:proofErr w:type="gramStart"/>
-      <w:r>
-        <w:rPr>
-          <w:i/>
-          <w:iCs/>
-        </w:rPr>
-        <w:t>count</w:t>
-      </w:r>
-      <w:proofErr w:type="spellEnd"/>
-      <w:r>
-        <w:rPr>
-          <w:i/>
-          <w:iCs/>
-        </w:rPr>
-        <w:t xml:space="preserve"> </w:t>
+        <w:t xml:space="preserve">word_count </w:t>
       </w:r>
       <w:r>
         <w:t>:</w:t>
       </w:r>
-      <w:proofErr w:type="gramEnd"/>
       <w:r>
         <w:t xml:space="preserve"> Counts the number of words in the transcript</w:t>
       </w:r>
@@ -2238,29 +1922,12 @@
           <w:bCs/>
         </w:rPr>
       </w:pPr>
-      <w:proofErr w:type="spellStart"/>
       <w:r>
         <w:rPr>
           <w:i/>
           <w:iCs/>
         </w:rPr>
-        <w:t>aud_reaction_</w:t>
-      </w:r>
-      <w:proofErr w:type="gramStart"/>
-      <w:r>
-        <w:rPr>
-          <w:i/>
-          <w:iCs/>
-        </w:rPr>
-        <w:t>dict</w:t>
-      </w:r>
-      <w:proofErr w:type="spellEnd"/>
-      <w:r>
-        <w:rPr>
-          <w:i/>
-          <w:iCs/>
-        </w:rPr>
-        <w:t xml:space="preserve"> </w:t>
+        <w:t xml:space="preserve">aud_reaction_dict </w:t>
       </w:r>
       <w:r>
         <w:rPr>
@@ -2269,7 +1936,6 @@
         </w:rPr>
         <w:t>:</w:t>
       </w:r>
-      <w:proofErr w:type="gramEnd"/>
       <w:r>
         <w:rPr>
           <w:b/>
@@ -2293,7 +1959,6 @@
           <w:iCs/>
         </w:rPr>
       </w:pPr>
-      <w:proofErr w:type="spellStart"/>
       <w:r>
         <w:rPr>
           <w:i/>
@@ -2313,71 +1978,42 @@
           <w:i/>
           <w:iCs/>
         </w:rPr>
-        <w:t>_</w:t>
-      </w:r>
-      <w:proofErr w:type="gramStart"/>
+        <w:t>_dict</w:t>
+      </w:r>
       <w:r>
         <w:rPr>
           <w:i/>
           <w:iCs/>
         </w:rPr>
-        <w:t>dict</w:t>
-      </w:r>
-      <w:proofErr w:type="spellEnd"/>
+        <w:t xml:space="preserve"> : </w:t>
+      </w:r>
+      <w:r>
+        <w:t>Use a inbuilt function to convert the ratings to a dictionary.</w:t>
+      </w:r>
+    </w:p>
+    <w:p>
+      <w:r>
+        <w:t xml:space="preserve">Finally, the two dictionary columns we created, </w:t>
+      </w:r>
       <w:r>
         <w:rPr>
           <w:i/>
           <w:iCs/>
         </w:rPr>
-        <w:t xml:space="preserve"> :</w:t>
-      </w:r>
-      <w:proofErr w:type="gramEnd"/>
+        <w:t>aud_reaction_dict</w:t>
+      </w:r>
+      <w:r>
+        <w:t xml:space="preserve"> and </w:t>
+      </w:r>
       <w:r>
         <w:rPr>
           <w:i/>
           <w:iCs/>
         </w:rPr>
-        <w:t xml:space="preserve"> </w:t>
-      </w:r>
-      <w:r>
-        <w:t>Use a inbuilt function to convert the ratings to a dictionary.</w:t>
-      </w:r>
-    </w:p>
-    <w:p>
-      <w:r>
-        <w:t xml:space="preserve">Finally, the two dictionary columns we created, </w:t>
-      </w:r>
-      <w:proofErr w:type="spellStart"/>
-      <w:r>
-        <w:rPr>
-          <w:i/>
-          <w:iCs/>
-        </w:rPr>
-        <w:t>aud_reaction_dict</w:t>
-      </w:r>
-      <w:proofErr w:type="spellEnd"/>
-      <w:r>
-        <w:t xml:space="preserve"> and </w:t>
-      </w:r>
-      <w:proofErr w:type="spellStart"/>
-      <w:r>
-        <w:rPr>
-          <w:i/>
-          <w:iCs/>
-        </w:rPr>
         <w:t>ratings_dict</w:t>
       </w:r>
-      <w:proofErr w:type="spellEnd"/>
-      <w:r>
-        <w:t xml:space="preserve"> are converted to </w:t>
-      </w:r>
-      <w:proofErr w:type="spellStart"/>
-      <w:r>
-        <w:t>dataframe</w:t>
-      </w:r>
-      <w:proofErr w:type="spellEnd"/>
-      <w:r>
-        <w:t xml:space="preserve"> with multiple columns, with entries in each. </w:t>
+      <w:r>
+        <w:t xml:space="preserve"> are converted to dataframe with multiple columns, with entries in each. </w:t>
       </w:r>
     </w:p>
     <w:p>
@@ -2431,157 +2067,112 @@
           <w:sz w:val="22"/>
           <w:szCs w:val="22"/>
         </w:rPr>
-        <w:t xml:space="preserve"> have also been consolidated. The final list of audience reactions </w:t>
-      </w:r>
-      <w:proofErr w:type="gramStart"/>
-      <w:r>
+        <w:t xml:space="preserve"> have also been consolidated. The final list of audience reactions are </w:t>
+      </w:r>
+    </w:p>
+    <w:p>
+      <w:pPr>
+        <w:pStyle w:val="HTMLPreformatted"/>
+        <w:rPr>
+          <w:sz w:val="22"/>
+          <w:szCs w:val="22"/>
+        </w:rPr>
+      </w:pPr>
+      <w:r>
+        <w:rPr>
+          <w:sz w:val="22"/>
+          <w:szCs w:val="22"/>
+        </w:rPr>
+        <w:t xml:space="preserve">'laughter', 'applause', 'music', 'cheering', 'sighs', 'video', </w:t>
+      </w:r>
+      <w:r>
+        <w:rPr>
+          <w:sz w:val="22"/>
+          <w:szCs w:val="22"/>
+        </w:rPr>
+        <w:t>'singing',</w:t>
+      </w:r>
+      <w:r>
+        <w:rPr>
+          <w:sz w:val="22"/>
+          <w:szCs w:val="22"/>
+        </w:rPr>
+        <w:t xml:space="preserve"> and</w:t>
+      </w:r>
+      <w:r>
+        <w:rPr>
+          <w:sz w:val="22"/>
+          <w:szCs w:val="22"/>
+        </w:rPr>
+        <w:t xml:space="preserve"> 'audio'</w:t>
+      </w:r>
+    </w:p>
+    <w:p>
+      <w:pPr>
+        <w:pStyle w:val="HTMLPreformatted"/>
         <w:rPr>
           <w:rFonts w:asciiTheme="minorHAnsi" w:hAnsiTheme="minorHAnsi" w:cstheme="minorHAnsi"/>
           <w:sz w:val="22"/>
           <w:szCs w:val="22"/>
         </w:rPr>
-        <w:t>are</w:t>
-      </w:r>
-      <w:proofErr w:type="gramEnd"/>
-      <w:r>
+      </w:pPr>
+    </w:p>
+    <w:p>
+      <w:r>
+        <w:t xml:space="preserve">Finally, we also separate out the </w:t>
+      </w:r>
+      <w:r>
+        <w:rPr>
+          <w:i/>
+          <w:iCs/>
+        </w:rPr>
+        <w:t>reaction_dict</w:t>
+      </w:r>
+      <w:r>
+        <w:t xml:space="preserve"> into eight columns with the counts corresponding to the following reactions</w:t>
+      </w:r>
+    </w:p>
+    <w:p>
+      <w:pPr>
+        <w:pStyle w:val="HTMLPreformatted"/>
+      </w:pPr>
+      <w:r>
+        <w:t>'Funny', 'Beautiful', 'Ingenious', 'Courageous', 'Longwinded',</w:t>
+      </w:r>
+      <w:r>
+        <w:t xml:space="preserve"> </w:t>
+      </w:r>
+      <w:r>
+        <w:t>'Confusing', 'Informative', 'Fascinating', 'Unconvincing', 'Persuasive',</w:t>
+      </w:r>
+      <w:r>
+        <w:t xml:space="preserve"> </w:t>
+      </w:r>
+      <w:r>
+        <w:t>'Jaw-dropping', 'OK', 'Obnoxious', 'Inspiring'</w:t>
+      </w:r>
+    </w:p>
+    <w:p>
+      <w:pPr>
+        <w:pStyle w:val="HTMLPreformatted"/>
+      </w:pPr>
+    </w:p>
+    <w:p>
+      <w:pPr>
+        <w:pStyle w:val="HTMLPreformatted"/>
         <w:rPr>
           <w:rFonts w:asciiTheme="minorHAnsi" w:hAnsiTheme="minorHAnsi" w:cstheme="minorHAnsi"/>
           <w:sz w:val="22"/>
           <w:szCs w:val="22"/>
         </w:rPr>
-        <w:t xml:space="preserve"> </w:t>
-      </w:r>
-    </w:p>
-    <w:p>
-      <w:pPr>
-        <w:pStyle w:val="HTMLPreformatted"/>
-        <w:rPr>
-          <w:sz w:val="22"/>
-          <w:szCs w:val="22"/>
-        </w:rPr>
-      </w:pPr>
-      <w:r>
-        <w:rPr>
-          <w:sz w:val="22"/>
-          <w:szCs w:val="22"/>
-        </w:rPr>
-        <w:t>'laughter', 'applause', 'music', 'cheering', 'sighs', 'video',</w:t>
-      </w:r>
-      <w:r>
-        <w:rPr>
-          <w:sz w:val="22"/>
-          <w:szCs w:val="22"/>
-        </w:rPr>
-        <w:t xml:space="preserve"> </w:t>
-      </w:r>
-      <w:r>
-        <w:rPr>
-          <w:sz w:val="22"/>
-          <w:szCs w:val="22"/>
-        </w:rPr>
-        <w:t>'singing',</w:t>
-      </w:r>
-      <w:r>
-        <w:rPr>
-          <w:sz w:val="22"/>
-          <w:szCs w:val="22"/>
-        </w:rPr>
-        <w:t xml:space="preserve"> and</w:t>
-      </w:r>
-      <w:r>
-        <w:rPr>
-          <w:sz w:val="22"/>
-          <w:szCs w:val="22"/>
-        </w:rPr>
-        <w:t xml:space="preserve"> 'audio'</w:t>
-      </w:r>
-    </w:p>
-    <w:p>
-      <w:pPr>
-        <w:pStyle w:val="HTMLPreformatted"/>
+      </w:pPr>
+      <w:r>
         <w:rPr>
           <w:rFonts w:asciiTheme="minorHAnsi" w:hAnsiTheme="minorHAnsi" w:cstheme="minorHAnsi"/>
           <w:sz w:val="22"/>
           <w:szCs w:val="22"/>
         </w:rPr>
-      </w:pPr>
-    </w:p>
-    <w:p>
-      <w:r>
-        <w:t xml:space="preserve">Finally, we also separate out the </w:t>
-      </w:r>
-      <w:proofErr w:type="spellStart"/>
-      <w:r>
-        <w:rPr>
-          <w:i/>
-          <w:iCs/>
-        </w:rPr>
-        <w:t>reaction_dict</w:t>
-      </w:r>
-      <w:proofErr w:type="spellEnd"/>
-      <w:r>
-        <w:t xml:space="preserve"> into eight columns with the counts corresponding to the following reactions</w:t>
-      </w:r>
-    </w:p>
-    <w:p>
-      <w:pPr>
-        <w:pStyle w:val="HTMLPreformatted"/>
-      </w:pPr>
-      <w:r>
-        <w:t>'Funny', 'Beautiful', 'Ingenious', 'Courageous', 'Longwinded',</w:t>
-      </w:r>
-      <w:r>
-        <w:t xml:space="preserve"> </w:t>
-      </w:r>
-      <w:r>
-        <w:t>'Confusing', 'Informative', 'Fascinating', 'Unconvincing', 'Persuasive',</w:t>
-      </w:r>
-      <w:r>
-        <w:t xml:space="preserve"> </w:t>
-      </w:r>
-      <w:r>
-        <w:t>'Jaw-dropping', 'OK', 'Obnoxious', 'Inspiring'</w:t>
-      </w:r>
-    </w:p>
-    <w:p>
-      <w:pPr>
-        <w:pStyle w:val="HTMLPreformatted"/>
-      </w:pPr>
-    </w:p>
-    <w:p>
-      <w:pPr>
-        <w:pStyle w:val="HTMLPreformatted"/>
-        <w:rPr>
-          <w:rFonts w:asciiTheme="minorHAnsi" w:hAnsiTheme="minorHAnsi" w:cstheme="minorHAnsi"/>
-          <w:sz w:val="22"/>
-          <w:szCs w:val="22"/>
-        </w:rPr>
-      </w:pPr>
-      <w:r>
-        <w:rPr>
-          <w:rFonts w:asciiTheme="minorHAnsi" w:hAnsiTheme="minorHAnsi" w:cstheme="minorHAnsi"/>
-          <w:sz w:val="22"/>
-          <w:szCs w:val="22"/>
-        </w:rPr>
-        <w:t xml:space="preserve">The final </w:t>
-      </w:r>
-      <w:proofErr w:type="spellStart"/>
-      <w:r>
-        <w:rPr>
-          <w:rFonts w:asciiTheme="minorHAnsi" w:hAnsiTheme="minorHAnsi" w:cstheme="minorHAnsi"/>
-          <w:sz w:val="22"/>
-          <w:szCs w:val="22"/>
-        </w:rPr>
-        <w:t>dataframe</w:t>
-      </w:r>
-      <w:proofErr w:type="spellEnd"/>
-      <w:r>
-        <w:rPr>
-          <w:rFonts w:asciiTheme="minorHAnsi" w:hAnsiTheme="minorHAnsi" w:cstheme="minorHAnsi"/>
-          <w:sz w:val="22"/>
-          <w:szCs w:val="22"/>
-        </w:rPr>
-        <w:t xml:space="preserve"> has 2412 rows and 40 columns. It is written out to a csv file named </w:t>
+        <w:t xml:space="preserve">The final dataframe has 2412 rows and 40 columns. It is written out to a csv file named </w:t>
       </w:r>
       <w:r>
         <w:rPr>
@@ -2591,7 +2182,7 @@
           <w:sz w:val="22"/>
           <w:szCs w:val="22"/>
         </w:rPr>
-        <w:t>‘</w:t>
+        <w:t>‘After_DataWrang_Out.csv’</w:t>
       </w:r>
       <w:r>
         <w:rPr>
@@ -2601,26 +2192,6 @@
           <w:sz w:val="22"/>
           <w:szCs w:val="22"/>
         </w:rPr>
-        <w:t>After_DataWrang_Out.csv</w:t>
-      </w:r>
-      <w:r>
-        <w:rPr>
-          <w:rFonts w:asciiTheme="minorHAnsi" w:hAnsiTheme="minorHAnsi" w:cstheme="minorHAnsi"/>
-          <w:i/>
-          <w:iCs/>
-          <w:sz w:val="22"/>
-          <w:szCs w:val="22"/>
-        </w:rPr>
-        <w:t>’</w:t>
-      </w:r>
-      <w:r>
-        <w:rPr>
-          <w:rFonts w:asciiTheme="minorHAnsi" w:hAnsiTheme="minorHAnsi" w:cstheme="minorHAnsi"/>
-          <w:i/>
-          <w:iCs/>
-          <w:sz w:val="22"/>
-          <w:szCs w:val="22"/>
-        </w:rPr>
         <w:t xml:space="preserve">. </w:t>
       </w:r>
       <w:r>
@@ -2631,9 +2202,1206 @@
         </w:rPr>
         <w:t xml:space="preserve">We will use this file as an input to the data storytelling and the machine learning portions of the project.  </w:t>
       </w:r>
+    </w:p>
+    <w:p>
+      <w:pPr>
+        <w:pStyle w:val="HTMLPreformatted"/>
+        <w:rPr>
+          <w:rFonts w:asciiTheme="minorHAnsi" w:hAnsiTheme="minorHAnsi" w:cstheme="minorHAnsi"/>
+          <w:sz w:val="22"/>
+          <w:szCs w:val="22"/>
+        </w:rPr>
+      </w:pPr>
+    </w:p>
+    <w:p>
+      <w:pPr>
+        <w:pStyle w:val="Heading1"/>
+      </w:pPr>
+      <w:r>
+        <w:lastRenderedPageBreak/>
+        <w:t>Data Storytelling</w:t>
+      </w:r>
+    </w:p>
+    <w:p>
+      <w:r>
+        <w:t xml:space="preserve">For data storytelling, we start off with the output file from the data wrangling portion of the project. </w:t>
+      </w:r>
+      <w:r>
+        <w:t>This data is read from the file output after data wrangling (</w:t>
+      </w:r>
+      <w:r>
+        <w:rPr>
+          <w:i/>
+          <w:iCs/>
+        </w:rPr>
+        <w:t>After_DataWrang_Out.csv</w:t>
+      </w:r>
+      <w:r>
+        <w:t xml:space="preserve">). This file has information on 2412 talks. After dropping redundant columns which have been parsed earlier, each of these talks is left with 35 columns. </w:t>
+      </w:r>
+    </w:p>
+    <w:p>
+      <w:r>
+        <w:t xml:space="preserve">Of these, we start off with 14 columns describing the ratings. We would like to reduce these and also finalize the predictor for the future problem. To do this, we look at correlations between different ratings to see which can be dropped and which can be consolidated with others. </w:t>
+      </w:r>
+    </w:p>
+    <w:p>
+      <w:r>
+        <w:rPr>
+          <w:noProof/>
+        </w:rPr>
+        <w:drawing>
+          <wp:inline distT="0" distB="0" distL="0" distR="0" wp14:anchorId="11BFF52B" wp14:editId="4A1CAFCF">
+            <wp:extent cx="5943600" cy="5696585"/>
+            <wp:effectExtent l="0" t="0" r="0" b="0"/>
+            <wp:docPr id="1" name="Picture 1"/>
+            <wp:cNvGraphicFramePr>
+              <a:graphicFrameLocks xmlns:a="http://schemas.openxmlformats.org/drawingml/2006/main" noChangeAspect="1"/>
+            </wp:cNvGraphicFramePr>
+            <a:graphic xmlns:a="http://schemas.openxmlformats.org/drawingml/2006/main">
+              <a:graphicData uri="http://schemas.openxmlformats.org/drawingml/2006/picture">
+                <pic:pic xmlns:pic="http://schemas.openxmlformats.org/drawingml/2006/picture">
+                  <pic:nvPicPr>
+                    <pic:cNvPr id="0" name="Picture 1"/>
+                    <pic:cNvPicPr>
+                      <a:picLocks noChangeAspect="1" noChangeArrowheads="1"/>
+                    </pic:cNvPicPr>
+                  </pic:nvPicPr>
+                  <pic:blipFill>
+                    <a:blip r:embed="rId7">
+                      <a:extLst>
+                        <a:ext uri="{28A0092B-C50C-407E-A947-70E740481C1C}">
+                          <a14:useLocalDpi xmlns:a14="http://schemas.microsoft.com/office/drawing/2010/main" val="0"/>
+                        </a:ext>
+                      </a:extLst>
+                    </a:blip>
+                    <a:srcRect/>
+                    <a:stretch>
+                      <a:fillRect/>
+                    </a:stretch>
+                  </pic:blipFill>
+                  <pic:spPr bwMode="auto">
+                    <a:xfrm>
+                      <a:off x="0" y="0"/>
+                      <a:ext cx="5943600" cy="5696585"/>
+                    </a:xfrm>
+                    <a:prstGeom prst="rect">
+                      <a:avLst/>
+                    </a:prstGeom>
+                    <a:noFill/>
+                    <a:ln>
+                      <a:noFill/>
+                    </a:ln>
+                  </pic:spPr>
+                </pic:pic>
+              </a:graphicData>
+            </a:graphic>
+          </wp:inline>
+        </w:drawing>
+      </w:r>
+    </w:p>
+    <w:p/>
+    <w:p>
+      <w:r>
+        <w:lastRenderedPageBreak/>
+        <w:t>From the above autocorrelation matrix, we see clear correlations between few of the ratings. For example, most of negative ratings are well correlated. Some of the positive ratings are also correlated (like Inspiring and Persuasive). However, some of the ratings are ambivalent, which might mean that they can be used either with positive or negative connotation (Jaw=dropping, for example). Finally, som</w:t>
+      </w:r>
+      <w:r>
+        <w:t xml:space="preserve">e positive ratings are not correlated to others. For example, “Funny” and “Inspiring”, although both positive, are not necessarily correlated. </w:t>
+      </w:r>
+    </w:p>
+    <w:p>
+      <w:r>
+        <w:t>Here is the summary of observations</w:t>
+      </w:r>
+    </w:p>
+    <w:p>
+      <w:r>
+        <w:t>1. 'Inspring' is strongly correlated to 'Persuasive'. This is understandable based on the similarity in meanings</w:t>
+      </w:r>
+    </w:p>
+    <w:p>
+      <w:r>
+        <w:t xml:space="preserve">2. Negative sentiments are highly correlated. Example, "Obnoxious" and "Unconvincing", "Longwinded" and "Confusing", etc. </w:t>
+      </w:r>
+    </w:p>
+    <w:p>
+      <w:r>
+        <w:t>2. Sone of the ratings seem to have multiple connotations. For example, 'Jaw-dropping' is correlated to 'Fascinating' as well as 'Confusing'. As meaning is unclear, we make a call to drop it, expecting the sentiment to be captured elsewhere</w:t>
+      </w:r>
+    </w:p>
+    <w:p>
+      <w:r>
+        <w:t>3. 'Funny' is a unique reaction unto itself. So, we do not see any strong correlation to other items. Some talks may be Funny and Persuasive while others may be Funny and Inspiring. However, it is a positive connotation</w:t>
+      </w:r>
+    </w:p>
+    <w:p>
+      <w:r>
+        <w:t>4. 'Ingenious' is also a independent reaction, not directly correlated to other emotions</w:t>
+      </w:r>
+    </w:p>
+    <w:p>
+      <w:r>
+        <w:t>5. ‘In</w:t>
+      </w:r>
+      <w:r>
+        <w:t>formative' is strongly correlated to 'Fa</w:t>
+      </w:r>
+      <w:r>
+        <w:t>s</w:t>
+      </w:r>
+      <w:r>
+        <w:t>cinating' and 'Persuasive'</w:t>
+      </w:r>
+    </w:p>
+    <w:p>
+      <w:r>
+        <w:t>Based on insights from the auto-correlation matrix, we do the following</w:t>
+      </w:r>
+    </w:p>
+    <w:p>
+      <w:pPr>
+        <w:pStyle w:val="ListParagraph"/>
+        <w:numPr>
+          <w:ilvl w:val="0"/>
+          <w:numId w:val="14"/>
+        </w:numPr>
+      </w:pPr>
+      <w:r>
+        <w:t xml:space="preserve">“Inspiring” </w:t>
+      </w:r>
+      <w:r>
+        <w:t>and 'Persuasive' are very well correlated</w:t>
+      </w:r>
+      <w:r>
+        <w:t>. We add counts from both columsn and drop “Persuasive”</w:t>
+      </w:r>
+    </w:p>
+    <w:p>
+      <w:pPr>
+        <w:pStyle w:val="ListParagraph"/>
+        <w:numPr>
+          <w:ilvl w:val="0"/>
+          <w:numId w:val="14"/>
+        </w:numPr>
+      </w:pPr>
+      <w:r>
+        <w:t>Negative correlations are correlated. We add “Obnoxious” and “Unconvincing”. Also, “Confusing” and “Longwinded”</w:t>
+      </w:r>
+    </w:p>
+    <w:p>
+      <w:r>
+        <w:t>After this, we capture the dominant rating( maximum counts) and look at the distribution. We see that, positive talks are in general more common than negative talks, which is expected as most TED talks have an elaborate screening process. The counts we see are</w:t>
+      </w:r>
+    </w:p>
+    <w:p>
+      <w:pPr>
+        <w:tabs>
+          <w:tab w:val="left" w:pos="916"/>
+          <w:tab w:val="left" w:pos="1832"/>
+          <w:tab w:val="left" w:pos="2748"/>
+          <w:tab w:val="left" w:pos="3664"/>
+          <w:tab w:val="left" w:pos="4580"/>
+          <w:tab w:val="left" w:pos="5496"/>
+          <w:tab w:val="left" w:pos="6412"/>
+          <w:tab w:val="left" w:pos="7328"/>
+          <w:tab w:val="left" w:pos="8244"/>
+          <w:tab w:val="left" w:pos="9160"/>
+          <w:tab w:val="left" w:pos="10076"/>
+          <w:tab w:val="left" w:pos="10992"/>
+          <w:tab w:val="left" w:pos="11908"/>
+          <w:tab w:val="left" w:pos="12824"/>
+          <w:tab w:val="left" w:pos="13740"/>
+          <w:tab w:val="left" w:pos="14656"/>
+        </w:tabs>
+        <w:spacing w:after="0" w:line="240" w:lineRule="auto"/>
+        <w:rPr>
+          <w:rFonts w:ascii="Courier New" w:eastAsia="Times New Roman" w:hAnsi="Courier New" w:cs="Courier New"/>
+          <w:sz w:val="20"/>
+          <w:szCs w:val="20"/>
+        </w:rPr>
+      </w:pPr>
+      <w:r>
+        <w:rPr>
+          <w:rFonts w:ascii="Courier New" w:eastAsia="Times New Roman" w:hAnsi="Courier New" w:cs="Courier New"/>
+          <w:sz w:val="20"/>
+          <w:szCs w:val="20"/>
+        </w:rPr>
+        <w:t>M</w:t>
+      </w:r>
+      <w:r>
+        <w:rPr>
+          <w:rFonts w:ascii="Courier New" w:eastAsia="Times New Roman" w:hAnsi="Courier New" w:cs="Courier New"/>
+          <w:sz w:val="20"/>
+          <w:szCs w:val="20"/>
+        </w:rPr>
+        <w:t>ax_rating</w:t>
+      </w:r>
+    </w:p>
+    <w:p>
+      <w:pPr>
+        <w:tabs>
+          <w:tab w:val="left" w:pos="916"/>
+          <w:tab w:val="left" w:pos="1832"/>
+          <w:tab w:val="left" w:pos="2748"/>
+          <w:tab w:val="left" w:pos="3664"/>
+          <w:tab w:val="left" w:pos="4580"/>
+          <w:tab w:val="left" w:pos="5496"/>
+          <w:tab w:val="left" w:pos="6412"/>
+          <w:tab w:val="left" w:pos="7328"/>
+          <w:tab w:val="left" w:pos="8244"/>
+          <w:tab w:val="left" w:pos="9160"/>
+          <w:tab w:val="left" w:pos="10076"/>
+          <w:tab w:val="left" w:pos="10992"/>
+          <w:tab w:val="left" w:pos="11908"/>
+          <w:tab w:val="left" w:pos="12824"/>
+          <w:tab w:val="left" w:pos="13740"/>
+          <w:tab w:val="left" w:pos="14656"/>
+        </w:tabs>
+        <w:spacing w:after="0" w:line="240" w:lineRule="auto"/>
+        <w:rPr>
+          <w:rFonts w:ascii="Courier New" w:eastAsia="Times New Roman" w:hAnsi="Courier New" w:cs="Courier New"/>
+          <w:sz w:val="20"/>
+          <w:szCs w:val="20"/>
+        </w:rPr>
+      </w:pPr>
+      <w:r>
+        <w:rPr>
+          <w:rFonts w:ascii="Courier New" w:eastAsia="Times New Roman" w:hAnsi="Courier New" w:cs="Courier New"/>
+          <w:sz w:val="20"/>
+          <w:szCs w:val="20"/>
+        </w:rPr>
+        <w:t>Beautiful        107</w:t>
+      </w:r>
+    </w:p>
+    <w:p>
+      <w:pPr>
+        <w:tabs>
+          <w:tab w:val="left" w:pos="916"/>
+          <w:tab w:val="left" w:pos="1832"/>
+          <w:tab w:val="left" w:pos="2748"/>
+          <w:tab w:val="left" w:pos="3664"/>
+          <w:tab w:val="left" w:pos="4580"/>
+          <w:tab w:val="left" w:pos="5496"/>
+          <w:tab w:val="left" w:pos="6412"/>
+          <w:tab w:val="left" w:pos="7328"/>
+          <w:tab w:val="left" w:pos="8244"/>
+          <w:tab w:val="left" w:pos="9160"/>
+          <w:tab w:val="left" w:pos="10076"/>
+          <w:tab w:val="left" w:pos="10992"/>
+          <w:tab w:val="left" w:pos="11908"/>
+          <w:tab w:val="left" w:pos="12824"/>
+          <w:tab w:val="left" w:pos="13740"/>
+          <w:tab w:val="left" w:pos="14656"/>
+        </w:tabs>
+        <w:spacing w:after="0" w:line="240" w:lineRule="auto"/>
+        <w:rPr>
+          <w:rFonts w:ascii="Courier New" w:eastAsia="Times New Roman" w:hAnsi="Courier New" w:cs="Courier New"/>
+          <w:sz w:val="20"/>
+          <w:szCs w:val="20"/>
+        </w:rPr>
+      </w:pPr>
+      <w:r>
+        <w:rPr>
+          <w:rFonts w:ascii="Courier New" w:eastAsia="Times New Roman" w:hAnsi="Courier New" w:cs="Courier New"/>
+          <w:sz w:val="20"/>
+          <w:szCs w:val="20"/>
+        </w:rPr>
+        <w:t>Confusing         15</w:t>
+      </w:r>
+    </w:p>
+    <w:p>
+      <w:pPr>
+        <w:tabs>
+          <w:tab w:val="left" w:pos="916"/>
+          <w:tab w:val="left" w:pos="1832"/>
+          <w:tab w:val="left" w:pos="2748"/>
+          <w:tab w:val="left" w:pos="3664"/>
+          <w:tab w:val="left" w:pos="4580"/>
+          <w:tab w:val="left" w:pos="5496"/>
+          <w:tab w:val="left" w:pos="6412"/>
+          <w:tab w:val="left" w:pos="7328"/>
+          <w:tab w:val="left" w:pos="8244"/>
+          <w:tab w:val="left" w:pos="9160"/>
+          <w:tab w:val="left" w:pos="10076"/>
+          <w:tab w:val="left" w:pos="10992"/>
+          <w:tab w:val="left" w:pos="11908"/>
+          <w:tab w:val="left" w:pos="12824"/>
+          <w:tab w:val="left" w:pos="13740"/>
+          <w:tab w:val="left" w:pos="14656"/>
+        </w:tabs>
+        <w:spacing w:after="0" w:line="240" w:lineRule="auto"/>
+        <w:rPr>
+          <w:rFonts w:ascii="Courier New" w:eastAsia="Times New Roman" w:hAnsi="Courier New" w:cs="Courier New"/>
+          <w:sz w:val="20"/>
+          <w:szCs w:val="20"/>
+        </w:rPr>
+      </w:pPr>
+      <w:r>
+        <w:rPr>
+          <w:rFonts w:ascii="Courier New" w:eastAsia="Times New Roman" w:hAnsi="Courier New" w:cs="Courier New"/>
+          <w:sz w:val="20"/>
+          <w:szCs w:val="20"/>
+        </w:rPr>
+        <w:t>Courageous        46</w:t>
+      </w:r>
+    </w:p>
+    <w:p>
+      <w:pPr>
+        <w:tabs>
+          <w:tab w:val="left" w:pos="916"/>
+          <w:tab w:val="left" w:pos="1832"/>
+          <w:tab w:val="left" w:pos="2748"/>
+          <w:tab w:val="left" w:pos="3664"/>
+          <w:tab w:val="left" w:pos="4580"/>
+          <w:tab w:val="left" w:pos="5496"/>
+          <w:tab w:val="left" w:pos="6412"/>
+          <w:tab w:val="left" w:pos="7328"/>
+          <w:tab w:val="left" w:pos="8244"/>
+          <w:tab w:val="left" w:pos="9160"/>
+          <w:tab w:val="left" w:pos="10076"/>
+          <w:tab w:val="left" w:pos="10992"/>
+          <w:tab w:val="left" w:pos="11908"/>
+          <w:tab w:val="left" w:pos="12824"/>
+          <w:tab w:val="left" w:pos="13740"/>
+          <w:tab w:val="left" w:pos="14656"/>
+        </w:tabs>
+        <w:spacing w:after="0" w:line="240" w:lineRule="auto"/>
+        <w:rPr>
+          <w:rFonts w:ascii="Courier New" w:eastAsia="Times New Roman" w:hAnsi="Courier New" w:cs="Courier New"/>
+          <w:sz w:val="20"/>
+          <w:szCs w:val="20"/>
+        </w:rPr>
+      </w:pPr>
+      <w:r>
+        <w:rPr>
+          <w:rFonts w:ascii="Courier New" w:eastAsia="Times New Roman" w:hAnsi="Courier New" w:cs="Courier New"/>
+          <w:sz w:val="20"/>
+          <w:szCs w:val="20"/>
+        </w:rPr>
+        <w:t>Fascinating      234</w:t>
+      </w:r>
+    </w:p>
+    <w:p>
+      <w:pPr>
+        <w:tabs>
+          <w:tab w:val="left" w:pos="916"/>
+          <w:tab w:val="left" w:pos="1832"/>
+          <w:tab w:val="left" w:pos="2748"/>
+          <w:tab w:val="left" w:pos="3664"/>
+          <w:tab w:val="left" w:pos="4580"/>
+          <w:tab w:val="left" w:pos="5496"/>
+          <w:tab w:val="left" w:pos="6412"/>
+          <w:tab w:val="left" w:pos="7328"/>
+          <w:tab w:val="left" w:pos="8244"/>
+          <w:tab w:val="left" w:pos="9160"/>
+          <w:tab w:val="left" w:pos="10076"/>
+          <w:tab w:val="left" w:pos="10992"/>
+          <w:tab w:val="left" w:pos="11908"/>
+          <w:tab w:val="left" w:pos="12824"/>
+          <w:tab w:val="left" w:pos="13740"/>
+          <w:tab w:val="left" w:pos="14656"/>
+        </w:tabs>
+        <w:spacing w:after="0" w:line="240" w:lineRule="auto"/>
+        <w:rPr>
+          <w:rFonts w:ascii="Courier New" w:eastAsia="Times New Roman" w:hAnsi="Courier New" w:cs="Courier New"/>
+          <w:sz w:val="20"/>
+          <w:szCs w:val="20"/>
+        </w:rPr>
+      </w:pPr>
+      <w:r>
+        <w:rPr>
+          <w:rFonts w:ascii="Courier New" w:eastAsia="Times New Roman" w:hAnsi="Courier New" w:cs="Courier New"/>
+          <w:sz w:val="20"/>
+          <w:szCs w:val="20"/>
+        </w:rPr>
+        <w:t>Funny            131</w:t>
+      </w:r>
+    </w:p>
+    <w:p>
+      <w:pPr>
+        <w:tabs>
+          <w:tab w:val="left" w:pos="916"/>
+          <w:tab w:val="left" w:pos="1832"/>
+          <w:tab w:val="left" w:pos="2748"/>
+          <w:tab w:val="left" w:pos="3664"/>
+          <w:tab w:val="left" w:pos="4580"/>
+          <w:tab w:val="left" w:pos="5496"/>
+          <w:tab w:val="left" w:pos="6412"/>
+          <w:tab w:val="left" w:pos="7328"/>
+          <w:tab w:val="left" w:pos="8244"/>
+          <w:tab w:val="left" w:pos="9160"/>
+          <w:tab w:val="left" w:pos="10076"/>
+          <w:tab w:val="left" w:pos="10992"/>
+          <w:tab w:val="left" w:pos="11908"/>
+          <w:tab w:val="left" w:pos="12824"/>
+          <w:tab w:val="left" w:pos="13740"/>
+          <w:tab w:val="left" w:pos="14656"/>
+        </w:tabs>
+        <w:spacing w:after="0" w:line="240" w:lineRule="auto"/>
+        <w:rPr>
+          <w:rFonts w:ascii="Courier New" w:eastAsia="Times New Roman" w:hAnsi="Courier New" w:cs="Courier New"/>
+          <w:sz w:val="20"/>
+          <w:szCs w:val="20"/>
+        </w:rPr>
+      </w:pPr>
+      <w:r>
+        <w:rPr>
+          <w:rFonts w:ascii="Courier New" w:eastAsia="Times New Roman" w:hAnsi="Courier New" w:cs="Courier New"/>
+          <w:sz w:val="20"/>
+          <w:szCs w:val="20"/>
+        </w:rPr>
+        <w:t>Informative      446</w:t>
+      </w:r>
+    </w:p>
+    <w:p>
+      <w:pPr>
+        <w:tabs>
+          <w:tab w:val="left" w:pos="916"/>
+          <w:tab w:val="left" w:pos="1832"/>
+          <w:tab w:val="left" w:pos="2748"/>
+          <w:tab w:val="left" w:pos="3664"/>
+          <w:tab w:val="left" w:pos="4580"/>
+          <w:tab w:val="left" w:pos="5496"/>
+          <w:tab w:val="left" w:pos="6412"/>
+          <w:tab w:val="left" w:pos="7328"/>
+          <w:tab w:val="left" w:pos="8244"/>
+          <w:tab w:val="left" w:pos="9160"/>
+          <w:tab w:val="left" w:pos="10076"/>
+          <w:tab w:val="left" w:pos="10992"/>
+          <w:tab w:val="left" w:pos="11908"/>
+          <w:tab w:val="left" w:pos="12824"/>
+          <w:tab w:val="left" w:pos="13740"/>
+          <w:tab w:val="left" w:pos="14656"/>
+        </w:tabs>
+        <w:spacing w:after="0" w:line="240" w:lineRule="auto"/>
+        <w:rPr>
+          <w:rFonts w:ascii="Courier New" w:eastAsia="Times New Roman" w:hAnsi="Courier New" w:cs="Courier New"/>
+          <w:sz w:val="20"/>
+          <w:szCs w:val="20"/>
+        </w:rPr>
+      </w:pPr>
+      <w:r>
+        <w:rPr>
+          <w:rFonts w:ascii="Courier New" w:eastAsia="Times New Roman" w:hAnsi="Courier New" w:cs="Courier New"/>
+          <w:sz w:val="20"/>
+          <w:szCs w:val="20"/>
+        </w:rPr>
+        <w:t>Ingenious         79</w:t>
+      </w:r>
+    </w:p>
+    <w:p>
+      <w:pPr>
+        <w:tabs>
+          <w:tab w:val="left" w:pos="916"/>
+          <w:tab w:val="left" w:pos="1832"/>
+          <w:tab w:val="left" w:pos="2748"/>
+          <w:tab w:val="left" w:pos="3664"/>
+          <w:tab w:val="left" w:pos="4580"/>
+          <w:tab w:val="left" w:pos="5496"/>
+          <w:tab w:val="left" w:pos="6412"/>
+          <w:tab w:val="left" w:pos="7328"/>
+          <w:tab w:val="left" w:pos="8244"/>
+          <w:tab w:val="left" w:pos="9160"/>
+          <w:tab w:val="left" w:pos="10076"/>
+          <w:tab w:val="left" w:pos="10992"/>
+          <w:tab w:val="left" w:pos="11908"/>
+          <w:tab w:val="left" w:pos="12824"/>
+          <w:tab w:val="left" w:pos="13740"/>
+          <w:tab w:val="left" w:pos="14656"/>
+        </w:tabs>
+        <w:spacing w:after="0" w:line="240" w:lineRule="auto"/>
+        <w:rPr>
+          <w:rFonts w:ascii="Courier New" w:eastAsia="Times New Roman" w:hAnsi="Courier New" w:cs="Courier New"/>
+          <w:sz w:val="20"/>
+          <w:szCs w:val="20"/>
+        </w:rPr>
+      </w:pPr>
+      <w:r>
+        <w:rPr>
+          <w:rFonts w:ascii="Courier New" w:eastAsia="Times New Roman" w:hAnsi="Courier New" w:cs="Courier New"/>
+          <w:sz w:val="20"/>
+          <w:szCs w:val="20"/>
+        </w:rPr>
+        <w:t>Inspiring       1312</w:t>
+      </w:r>
+    </w:p>
+    <w:p>
+      <w:pPr>
+        <w:tabs>
+          <w:tab w:val="left" w:pos="916"/>
+          <w:tab w:val="left" w:pos="1832"/>
+          <w:tab w:val="left" w:pos="2748"/>
+          <w:tab w:val="left" w:pos="3664"/>
+          <w:tab w:val="left" w:pos="4580"/>
+          <w:tab w:val="left" w:pos="5496"/>
+          <w:tab w:val="left" w:pos="6412"/>
+          <w:tab w:val="left" w:pos="7328"/>
+          <w:tab w:val="left" w:pos="8244"/>
+          <w:tab w:val="left" w:pos="9160"/>
+          <w:tab w:val="left" w:pos="10076"/>
+          <w:tab w:val="left" w:pos="10992"/>
+          <w:tab w:val="left" w:pos="11908"/>
+          <w:tab w:val="left" w:pos="12824"/>
+          <w:tab w:val="left" w:pos="13740"/>
+          <w:tab w:val="left" w:pos="14656"/>
+        </w:tabs>
+        <w:spacing w:after="0" w:line="240" w:lineRule="auto"/>
+        <w:rPr>
+          <w:rFonts w:ascii="Courier New" w:eastAsia="Times New Roman" w:hAnsi="Courier New" w:cs="Courier New"/>
+          <w:sz w:val="20"/>
+          <w:szCs w:val="20"/>
+        </w:rPr>
+      </w:pPr>
+      <w:r>
+        <w:rPr>
+          <w:rFonts w:ascii="Courier New" w:eastAsia="Times New Roman" w:hAnsi="Courier New" w:cs="Courier New"/>
+          <w:sz w:val="20"/>
+          <w:szCs w:val="20"/>
+        </w:rPr>
+        <w:t>OK                 4</w:t>
+      </w:r>
+    </w:p>
+    <w:p>
+      <w:pPr>
+        <w:tabs>
+          <w:tab w:val="left" w:pos="916"/>
+          <w:tab w:val="left" w:pos="1832"/>
+          <w:tab w:val="left" w:pos="2748"/>
+          <w:tab w:val="left" w:pos="3664"/>
+          <w:tab w:val="left" w:pos="4580"/>
+          <w:tab w:val="left" w:pos="5496"/>
+          <w:tab w:val="left" w:pos="6412"/>
+          <w:tab w:val="left" w:pos="7328"/>
+          <w:tab w:val="left" w:pos="8244"/>
+          <w:tab w:val="left" w:pos="9160"/>
+          <w:tab w:val="left" w:pos="10076"/>
+          <w:tab w:val="left" w:pos="10992"/>
+          <w:tab w:val="left" w:pos="11908"/>
+          <w:tab w:val="left" w:pos="12824"/>
+          <w:tab w:val="left" w:pos="13740"/>
+          <w:tab w:val="left" w:pos="14656"/>
+        </w:tabs>
+        <w:spacing w:after="0" w:line="240" w:lineRule="auto"/>
+        <w:rPr>
+          <w:rFonts w:ascii="Courier New" w:eastAsia="Times New Roman" w:hAnsi="Courier New" w:cs="Courier New"/>
+          <w:sz w:val="20"/>
+          <w:szCs w:val="20"/>
+        </w:rPr>
+      </w:pPr>
+      <w:r>
+        <w:rPr>
+          <w:rFonts w:ascii="Courier New" w:eastAsia="Times New Roman" w:hAnsi="Courier New" w:cs="Courier New"/>
+          <w:sz w:val="20"/>
+          <w:szCs w:val="20"/>
+        </w:rPr>
+        <w:t>Unconvincing      38</w:t>
+      </w:r>
+    </w:p>
+    <w:p/>
+    <w:p>
+      <w:r>
+        <w:t xml:space="preserve">This is graphically shown in the figure below. </w:t>
+      </w:r>
+    </w:p>
+    <w:p>
+      <w:r>
+        <w:rPr>
+          <w:noProof/>
+        </w:rPr>
+        <w:lastRenderedPageBreak/>
+        <w:drawing>
+          <wp:inline distT="0" distB="0" distL="0" distR="0" wp14:anchorId="24AFDAE7" wp14:editId="3C2FEE63">
+            <wp:extent cx="5105400" cy="3571875"/>
+            <wp:effectExtent l="0" t="0" r="0" b="9525"/>
+            <wp:docPr id="2" name="Picture 2"/>
+            <wp:cNvGraphicFramePr>
+              <a:graphicFrameLocks xmlns:a="http://schemas.openxmlformats.org/drawingml/2006/main" noChangeAspect="1"/>
+            </wp:cNvGraphicFramePr>
+            <a:graphic xmlns:a="http://schemas.openxmlformats.org/drawingml/2006/main">
+              <a:graphicData uri="http://schemas.openxmlformats.org/drawingml/2006/picture">
+                <pic:pic xmlns:pic="http://schemas.openxmlformats.org/drawingml/2006/picture">
+                  <pic:nvPicPr>
+                    <pic:cNvPr id="0" name="Picture 3"/>
+                    <pic:cNvPicPr>
+                      <a:picLocks noChangeAspect="1" noChangeArrowheads="1"/>
+                    </pic:cNvPicPr>
+                  </pic:nvPicPr>
+                  <pic:blipFill>
+                    <a:blip r:embed="rId8">
+                      <a:extLst>
+                        <a:ext uri="{28A0092B-C50C-407E-A947-70E740481C1C}">
+                          <a14:useLocalDpi xmlns:a14="http://schemas.microsoft.com/office/drawing/2010/main" val="0"/>
+                        </a:ext>
+                      </a:extLst>
+                    </a:blip>
+                    <a:srcRect/>
+                    <a:stretch>
+                      <a:fillRect/>
+                    </a:stretch>
+                  </pic:blipFill>
+                  <pic:spPr bwMode="auto">
+                    <a:xfrm>
+                      <a:off x="0" y="0"/>
+                      <a:ext cx="5105400" cy="3571875"/>
+                    </a:xfrm>
+                    <a:prstGeom prst="rect">
+                      <a:avLst/>
+                    </a:prstGeom>
+                    <a:noFill/>
+                    <a:ln>
+                      <a:noFill/>
+                    </a:ln>
+                  </pic:spPr>
+                </pic:pic>
+              </a:graphicData>
+            </a:graphic>
+          </wp:inline>
+        </w:drawing>
+      </w:r>
+    </w:p>
+    <w:p>
+      <w:r>
+        <w:t>We also look at the distribution of talks in each of the major TED categories. The distributions are shown below</w:t>
+      </w:r>
+    </w:p>
+    <w:p>
+      <w:r>
+        <w:rPr>
+          <w:noProof/>
+        </w:rPr>
+        <w:drawing>
+          <wp:inline distT="0" distB="0" distL="0" distR="0" wp14:anchorId="6975956B" wp14:editId="4FC9C69C">
+            <wp:extent cx="5019675" cy="3819525"/>
+            <wp:effectExtent l="0" t="0" r="0" b="0"/>
+            <wp:docPr id="3" name="Picture 3"/>
+            <wp:cNvGraphicFramePr>
+              <a:graphicFrameLocks xmlns:a="http://schemas.openxmlformats.org/drawingml/2006/main" noChangeAspect="1"/>
+            </wp:cNvGraphicFramePr>
+            <a:graphic xmlns:a="http://schemas.openxmlformats.org/drawingml/2006/main">
+              <a:graphicData uri="http://schemas.openxmlformats.org/drawingml/2006/picture">
+                <pic:pic xmlns:pic="http://schemas.openxmlformats.org/drawingml/2006/picture">
+                  <pic:nvPicPr>
+                    <pic:cNvPr id="0" name="Picture 5"/>
+                    <pic:cNvPicPr>
+                      <a:picLocks noChangeAspect="1" noChangeArrowheads="1"/>
+                    </pic:cNvPicPr>
+                  </pic:nvPicPr>
+                  <pic:blipFill>
+                    <a:blip r:embed="rId9">
+                      <a:extLst>
+                        <a:ext uri="{28A0092B-C50C-407E-A947-70E740481C1C}">
+                          <a14:useLocalDpi xmlns:a14="http://schemas.microsoft.com/office/drawing/2010/main" val="0"/>
+                        </a:ext>
+                      </a:extLst>
+                    </a:blip>
+                    <a:srcRect/>
+                    <a:stretch>
+                      <a:fillRect/>
+                    </a:stretch>
+                  </pic:blipFill>
+                  <pic:spPr bwMode="auto">
+                    <a:xfrm>
+                      <a:off x="0" y="0"/>
+                      <a:ext cx="5019675" cy="3819525"/>
+                    </a:xfrm>
+                    <a:prstGeom prst="rect">
+                      <a:avLst/>
+                    </a:prstGeom>
+                    <a:noFill/>
+                    <a:ln>
+                      <a:noFill/>
+                    </a:ln>
+                  </pic:spPr>
+                </pic:pic>
+              </a:graphicData>
+            </a:graphic>
+          </wp:inline>
+        </w:drawing>
+      </w:r>
+    </w:p>
+    <w:p>
+      <w:r>
+        <w:lastRenderedPageBreak/>
+        <w:t>We see that based on the number of talks, traditional TED events are the most common. Amongst the variants, TEDx and TEDGlobal are the next most popular versions. Other events, like TED Women, TEDSalon and TEDMED are much smaller in scale. However, TED Youth and TEDActive have the fewest talks of all the events. All other less common variants are grouped under “Other” on the plot.</w:t>
+      </w:r>
+    </w:p>
+    <w:p>
+      <w:r>
+        <w:t xml:space="preserve">Looking at the talks themselves, we see the distribution of talk duration and words per minute as shown below. The mean for the distributions are marked in red. </w:t>
+      </w:r>
+    </w:p>
+    <w:p>
+      <w:r>
+        <w:rPr>
+          <w:noProof/>
+        </w:rPr>
+        <w:drawing>
+          <wp:inline distT="0" distB="0" distL="0" distR="0" wp14:anchorId="59907EB1" wp14:editId="4938EB16">
+            <wp:extent cx="4762500" cy="3324225"/>
+            <wp:effectExtent l="0" t="0" r="0" b="0"/>
+            <wp:docPr id="4" name="Picture 4"/>
+            <wp:cNvGraphicFramePr>
+              <a:graphicFrameLocks xmlns:a="http://schemas.openxmlformats.org/drawingml/2006/main" noChangeAspect="1"/>
+            </wp:cNvGraphicFramePr>
+            <a:graphic xmlns:a="http://schemas.openxmlformats.org/drawingml/2006/main">
+              <a:graphicData uri="http://schemas.openxmlformats.org/drawingml/2006/picture">
+                <pic:pic xmlns:pic="http://schemas.openxmlformats.org/drawingml/2006/picture">
+                  <pic:nvPicPr>
+                    <pic:cNvPr id="0" name="Picture 7"/>
+                    <pic:cNvPicPr>
+                      <a:picLocks noChangeAspect="1" noChangeArrowheads="1"/>
+                    </pic:cNvPicPr>
+                  </pic:nvPicPr>
+                  <pic:blipFill>
+                    <a:blip r:embed="rId10">
+                      <a:extLst>
+                        <a:ext uri="{28A0092B-C50C-407E-A947-70E740481C1C}">
+                          <a14:useLocalDpi xmlns:a14="http://schemas.microsoft.com/office/drawing/2010/main" val="0"/>
+                        </a:ext>
+                      </a:extLst>
+                    </a:blip>
+                    <a:srcRect/>
+                    <a:stretch>
+                      <a:fillRect/>
+                    </a:stretch>
+                  </pic:blipFill>
+                  <pic:spPr bwMode="auto">
+                    <a:xfrm>
+                      <a:off x="0" y="0"/>
+                      <a:ext cx="4762500" cy="3324225"/>
+                    </a:xfrm>
+                    <a:prstGeom prst="rect">
+                      <a:avLst/>
+                    </a:prstGeom>
+                    <a:noFill/>
+                    <a:ln>
+                      <a:noFill/>
+                    </a:ln>
+                  </pic:spPr>
+                </pic:pic>
+              </a:graphicData>
+            </a:graphic>
+          </wp:inline>
+        </w:drawing>
+      </w:r>
+    </w:p>
+    <w:p>
+      <w:r>
+        <w:rPr>
+          <w:noProof/>
+        </w:rPr>
+        <w:drawing>
+          <wp:inline distT="0" distB="0" distL="0" distR="0" wp14:anchorId="6B1A92BC" wp14:editId="74A97C87">
+            <wp:extent cx="4762500" cy="3324225"/>
+            <wp:effectExtent l="0" t="0" r="0" b="0"/>
+            <wp:docPr id="5" name="Picture 5"/>
+            <wp:cNvGraphicFramePr>
+              <a:graphicFrameLocks xmlns:a="http://schemas.openxmlformats.org/drawingml/2006/main" noChangeAspect="1"/>
+            </wp:cNvGraphicFramePr>
+            <a:graphic xmlns:a="http://schemas.openxmlformats.org/drawingml/2006/main">
+              <a:graphicData uri="http://schemas.openxmlformats.org/drawingml/2006/picture">
+                <pic:pic xmlns:pic="http://schemas.openxmlformats.org/drawingml/2006/picture">
+                  <pic:nvPicPr>
+                    <pic:cNvPr id="0" name="Picture 9"/>
+                    <pic:cNvPicPr>
+                      <a:picLocks noChangeAspect="1" noChangeArrowheads="1"/>
+                    </pic:cNvPicPr>
+                  </pic:nvPicPr>
+                  <pic:blipFill>
+                    <a:blip r:embed="rId11">
+                      <a:extLst>
+                        <a:ext uri="{28A0092B-C50C-407E-A947-70E740481C1C}">
+                          <a14:useLocalDpi xmlns:a14="http://schemas.microsoft.com/office/drawing/2010/main" val="0"/>
+                        </a:ext>
+                      </a:extLst>
+                    </a:blip>
+                    <a:srcRect/>
+                    <a:stretch>
+                      <a:fillRect/>
+                    </a:stretch>
+                  </pic:blipFill>
+                  <pic:spPr bwMode="auto">
+                    <a:xfrm>
+                      <a:off x="0" y="0"/>
+                      <a:ext cx="4762500" cy="3324225"/>
+                    </a:xfrm>
+                    <a:prstGeom prst="rect">
+                      <a:avLst/>
+                    </a:prstGeom>
+                    <a:noFill/>
+                    <a:ln>
+                      <a:noFill/>
+                    </a:ln>
+                  </pic:spPr>
+                </pic:pic>
+              </a:graphicData>
+            </a:graphic>
+          </wp:inline>
+        </w:drawing>
+      </w:r>
+    </w:p>
+    <w:p>
+      <w:r>
+        <w:lastRenderedPageBreak/>
+        <w:t xml:space="preserve">While both have a strong gaussian component, we see that they also have few outliers which are much outside the distribution. Looking at a few examples, we see that these are not traditional talks. These are either musical performances (Those with zero words per minute), product launches, interviews, ad-hoc interviews with notable persons and so on. To avoid these contaminating the dataset, we </w:t>
+      </w:r>
+      <w:r>
+        <w:t xml:space="preserve">drop the talks with ‘duration’ and ‘words_per_min’ lower than 0.01 percentile and greater than 0.99 percentile. </w:t>
+      </w:r>
+    </w:p>
+    <w:p>
+      <w:r>
+        <w:t xml:space="preserve">After filtering, we see that the average duration of a TED talk is about 13 minutes. Most of the talks have a average speed of about 156 words per minute. This is higher than the typical speaking speed for an average person. This is most likely due to the words per minute being contaminated with the audience reactions in the transcript. </w:t>
+      </w:r>
+    </w:p>
+    <w:p>
+      <w:r>
+        <w:t xml:space="preserve"> We also see interesting correlations between </w:t>
+      </w:r>
+      <w:r>
+        <w:t>the ratings and different metadata. As expected, we see that audience are more likely to rate the talk as ‘Funny’ if there are more audience reactions for ‘laughter’.</w:t>
+      </w:r>
+    </w:p>
+    <w:p>
+      <w:r>
+        <w:rPr>
+          <w:noProof/>
+        </w:rPr>
+        <w:drawing>
+          <wp:inline distT="0" distB="0" distL="0" distR="0" wp14:anchorId="0EA3DD9D" wp14:editId="7C3775D6">
+            <wp:extent cx="4905375" cy="3324225"/>
+            <wp:effectExtent l="0" t="0" r="9525" b="0"/>
+            <wp:docPr id="6" name="Picture 6"/>
+            <wp:cNvGraphicFramePr>
+              <a:graphicFrameLocks xmlns:a="http://schemas.openxmlformats.org/drawingml/2006/main" noChangeAspect="1"/>
+            </wp:cNvGraphicFramePr>
+            <a:graphic xmlns:a="http://schemas.openxmlformats.org/drawingml/2006/main">
+              <a:graphicData uri="http://schemas.openxmlformats.org/drawingml/2006/picture">
+                <pic:pic xmlns:pic="http://schemas.openxmlformats.org/drawingml/2006/picture">
+                  <pic:nvPicPr>
+                    <pic:cNvPr id="0" name="Picture 11"/>
+                    <pic:cNvPicPr>
+                      <a:picLocks noChangeAspect="1" noChangeArrowheads="1"/>
+                    </pic:cNvPicPr>
+                  </pic:nvPicPr>
+                  <pic:blipFill>
+                    <a:blip r:embed="rId12">
+                      <a:extLst>
+                        <a:ext uri="{28A0092B-C50C-407E-A947-70E740481C1C}">
+                          <a14:useLocalDpi xmlns:a14="http://schemas.microsoft.com/office/drawing/2010/main" val="0"/>
+                        </a:ext>
+                      </a:extLst>
+                    </a:blip>
+                    <a:srcRect/>
+                    <a:stretch>
+                      <a:fillRect/>
+                    </a:stretch>
+                  </pic:blipFill>
+                  <pic:spPr bwMode="auto">
+                    <a:xfrm>
+                      <a:off x="0" y="0"/>
+                      <a:ext cx="4905375" cy="3324225"/>
+                    </a:xfrm>
+                    <a:prstGeom prst="rect">
+                      <a:avLst/>
+                    </a:prstGeom>
+                    <a:noFill/>
+                    <a:ln>
+                      <a:noFill/>
+                    </a:ln>
+                  </pic:spPr>
+                </pic:pic>
+              </a:graphicData>
+            </a:graphic>
+          </wp:inline>
+        </w:drawing>
+      </w:r>
+    </w:p>
+    <w:p>
+      <w:r>
+        <w:t xml:space="preserve">We also see that </w:t>
+      </w:r>
+      <w:r>
+        <w:t>negative connotations are correlated to higher words per minute. However, we need to check if this dependence is statistically significant. This will be tested in the next part of the project.</w:t>
+      </w:r>
+    </w:p>
+    <w:p>
+      <w:r>
+        <w:t xml:space="preserve">At this point, the dataset has 2314 talks and 34 columns. Of these, 10 are related to the ratings. They are </w:t>
+      </w:r>
+    </w:p>
+    <w:p>
+      <w:r>
+        <w:rPr>
+          <w:i/>
+          <w:iCs/>
+        </w:rPr>
+        <w:t>'Courageous',</w:t>
+      </w:r>
+      <w:r>
+        <w:rPr>
+          <w:i/>
+          <w:iCs/>
+        </w:rPr>
+        <w:t xml:space="preserve"> </w:t>
+      </w:r>
+      <w:r>
+        <w:rPr>
+          <w:i/>
+          <w:iCs/>
+        </w:rPr>
+        <w:t xml:space="preserve"> 'Fascinating',</w:t>
+      </w:r>
+      <w:r>
+        <w:rPr>
+          <w:i/>
+          <w:iCs/>
+        </w:rPr>
+        <w:t xml:space="preserve"> </w:t>
+      </w:r>
+      <w:r>
+        <w:rPr>
+          <w:i/>
+          <w:iCs/>
+        </w:rPr>
+        <w:t xml:space="preserve"> 'Ingenious',</w:t>
+      </w:r>
+      <w:r>
+        <w:rPr>
+          <w:i/>
+          <w:iCs/>
+        </w:rPr>
+        <w:t xml:space="preserve"> </w:t>
+      </w:r>
+      <w:r>
+        <w:rPr>
+          <w:i/>
+          <w:iCs/>
+        </w:rPr>
+        <w:t xml:space="preserve"> 'OK',</w:t>
+      </w:r>
+      <w:r>
+        <w:rPr>
+          <w:i/>
+          <w:iCs/>
+        </w:rPr>
+        <w:t xml:space="preserve"> </w:t>
+      </w:r>
+      <w:r>
+        <w:rPr>
+          <w:i/>
+          <w:iCs/>
+        </w:rPr>
+        <w:t xml:space="preserve"> 'Funny',</w:t>
+      </w:r>
+      <w:r>
+        <w:rPr>
+          <w:i/>
+          <w:iCs/>
+        </w:rPr>
+        <w:t xml:space="preserve"> </w:t>
+      </w:r>
+      <w:r>
+        <w:rPr>
+          <w:i/>
+          <w:iCs/>
+        </w:rPr>
+        <w:t xml:space="preserve"> 'Inspiring',</w:t>
+      </w:r>
+      <w:r>
+        <w:rPr>
+          <w:i/>
+          <w:iCs/>
+        </w:rPr>
+        <w:t xml:space="preserve"> </w:t>
+      </w:r>
+      <w:r>
+        <w:rPr>
+          <w:i/>
+          <w:iCs/>
+        </w:rPr>
+        <w:t xml:space="preserve"> 'Confusing',</w:t>
+      </w:r>
+      <w:r>
+        <w:rPr>
+          <w:i/>
+          <w:iCs/>
+        </w:rPr>
+        <w:t xml:space="preserve"> </w:t>
+      </w:r>
+      <w:r>
+        <w:rPr>
+          <w:i/>
+          <w:iCs/>
+        </w:rPr>
+        <w:t xml:space="preserve"> 'Beautiful',</w:t>
+      </w:r>
+      <w:r>
+        <w:rPr>
+          <w:i/>
+          <w:iCs/>
+        </w:rPr>
+        <w:t xml:space="preserve"> </w:t>
+      </w:r>
+      <w:r>
+        <w:rPr>
+          <w:i/>
+          <w:iCs/>
+        </w:rPr>
+        <w:t xml:space="preserve"> 'Unconvincing',</w:t>
+      </w:r>
+      <w:r>
+        <w:rPr>
+          <w:i/>
+          <w:iCs/>
+        </w:rPr>
+        <w:t xml:space="preserve"> </w:t>
+      </w:r>
+      <w:r>
+        <w:rPr>
+          <w:i/>
+          <w:iCs/>
+        </w:rPr>
+        <w:t xml:space="preserve"> 'Informative'</w:t>
+      </w:r>
+      <w:r>
+        <w:rPr>
+          <w:i/>
+          <w:iCs/>
+        </w:rPr>
+        <w:t xml:space="preserve"> </w:t>
+      </w:r>
+    </w:p>
+    <w:p>
+      <w:r>
+        <w:t>Among these, we will model the main ratings with higher number of examples, like Inspiring, Informative and Funny based on the transcript and metadata.</w:t>
+      </w:r>
       <w:bookmarkStart w:id="1" w:name="_GoBack"/>
       <w:bookmarkEnd w:id="1"/>
-    </w:p>
+      <w:r>
+        <w:t xml:space="preserve"> </w:t>
+      </w:r>
+    </w:p>
+    <w:p>
+      <w:r>
+        <w:rPr>
+          <w:noProof/>
+        </w:rPr>
+        <w:lastRenderedPageBreak/>
+        <w:drawing>
+          <wp:inline distT="0" distB="0" distL="0" distR="0" wp14:anchorId="032F0EA7" wp14:editId="6BDAD99D">
+            <wp:extent cx="4905375" cy="3343275"/>
+            <wp:effectExtent l="0" t="0" r="0" b="5715"/>
+            <wp:docPr id="7" name="Picture 7"/>
+            <wp:cNvGraphicFramePr>
+              <a:graphicFrameLocks xmlns:a="http://schemas.openxmlformats.org/drawingml/2006/main" noChangeAspect="1"/>
+            </wp:cNvGraphicFramePr>
+            <a:graphic xmlns:a="http://schemas.openxmlformats.org/drawingml/2006/main">
+              <a:graphicData uri="http://schemas.openxmlformats.org/drawingml/2006/picture">
+                <pic:pic xmlns:pic="http://schemas.openxmlformats.org/drawingml/2006/picture">
+                  <pic:nvPicPr>
+                    <pic:cNvPr id="0" name="Picture 13"/>
+                    <pic:cNvPicPr>
+                      <a:picLocks noChangeAspect="1" noChangeArrowheads="1"/>
+                    </pic:cNvPicPr>
+                  </pic:nvPicPr>
+                  <pic:blipFill>
+                    <a:blip r:embed="rId13">
+                      <a:extLst>
+                        <a:ext uri="{28A0092B-C50C-407E-A947-70E740481C1C}">
+                          <a14:useLocalDpi xmlns:a14="http://schemas.microsoft.com/office/drawing/2010/main" val="0"/>
+                        </a:ext>
+                      </a:extLst>
+                    </a:blip>
+                    <a:srcRect/>
+                    <a:stretch>
+                      <a:fillRect/>
+                    </a:stretch>
+                  </pic:blipFill>
+                  <pic:spPr bwMode="auto">
+                    <a:xfrm>
+                      <a:off x="0" y="0"/>
+                      <a:ext cx="4905375" cy="3343275"/>
+                    </a:xfrm>
+                    <a:prstGeom prst="rect">
+                      <a:avLst/>
+                    </a:prstGeom>
+                    <a:noFill/>
+                    <a:ln>
+                      <a:noFill/>
+                    </a:ln>
+                  </pic:spPr>
+                </pic:pic>
+              </a:graphicData>
+            </a:graphic>
+          </wp:inline>
+        </w:drawing>
+      </w:r>
+    </w:p>
+    <w:p>
+      <w:r>
+        <w:rPr>
+          <w:noProof/>
+        </w:rPr>
+        <w:drawing>
+          <wp:inline distT="0" distB="0" distL="0" distR="0" wp14:anchorId="373181F6" wp14:editId="053E896A">
+            <wp:extent cx="4981575" cy="3343275"/>
+            <wp:effectExtent l="0" t="0" r="9525" b="0"/>
+            <wp:docPr id="8" name="Picture 8"/>
+            <wp:cNvGraphicFramePr>
+              <a:graphicFrameLocks xmlns:a="http://schemas.openxmlformats.org/drawingml/2006/main" noChangeAspect="1"/>
+            </wp:cNvGraphicFramePr>
+            <a:graphic xmlns:a="http://schemas.openxmlformats.org/drawingml/2006/main">
+              <a:graphicData uri="http://schemas.openxmlformats.org/drawingml/2006/picture">
+                <pic:pic xmlns:pic="http://schemas.openxmlformats.org/drawingml/2006/picture">
+                  <pic:nvPicPr>
+                    <pic:cNvPr id="0" name="Picture 15"/>
+                    <pic:cNvPicPr>
+                      <a:picLocks noChangeAspect="1" noChangeArrowheads="1"/>
+                    </pic:cNvPicPr>
+                  </pic:nvPicPr>
+                  <pic:blipFill>
+                    <a:blip r:embed="rId14">
+                      <a:extLst>
+                        <a:ext uri="{28A0092B-C50C-407E-A947-70E740481C1C}">
+                          <a14:useLocalDpi xmlns:a14="http://schemas.microsoft.com/office/drawing/2010/main" val="0"/>
+                        </a:ext>
+                      </a:extLst>
+                    </a:blip>
+                    <a:srcRect/>
+                    <a:stretch>
+                      <a:fillRect/>
+                    </a:stretch>
+                  </pic:blipFill>
+                  <pic:spPr bwMode="auto">
+                    <a:xfrm>
+                      <a:off x="0" y="0"/>
+                      <a:ext cx="4981575" cy="3343275"/>
+                    </a:xfrm>
+                    <a:prstGeom prst="rect">
+                      <a:avLst/>
+                    </a:prstGeom>
+                    <a:noFill/>
+                    <a:ln>
+                      <a:noFill/>
+                    </a:ln>
+                  </pic:spPr>
+                </pic:pic>
+              </a:graphicData>
+            </a:graphic>
+          </wp:inline>
+        </w:drawing>
+      </w:r>
+    </w:p>
+    <w:p>
+      <w:r>
+        <w:t xml:space="preserve"> </w:t>
+      </w:r>
+    </w:p>
+    <w:p/>
+    <w:p/>
+    <w:p/>
     <w:sectPr>
       <w:pgSz w:w="12240" w:h="15840"/>
       <w:pgMar w:top="1440" w:right="1440" w:bottom="1440" w:left="1440" w:header="720" w:footer="720" w:gutter="0"/>
@@ -2924,6 +3692,95 @@
     <w:nsid w:val="2DF12C81"/>
     <w:multiLevelType w:val="hybridMultilevel"/>
     <w:tmpl w:val="BB8A1FE4"/>
+    <w:lvl w:ilvl="0" w:tplc="0409000F">
+      <w:start w:val="1"/>
+      <w:numFmt w:val="decimal"/>
+      <w:lvlText w:val="%1."/>
+      <w:lvlJc w:val="left"/>
+      <w:pPr>
+        <w:ind w:left="720" w:hanging="360"/>
+      </w:pPr>
+      <w:rPr>
+        <w:rFonts w:hint="default"/>
+      </w:rPr>
+    </w:lvl>
+    <w:lvl w:ilvl="1" w:tplc="04090019" w:tentative="1">
+      <w:start w:val="1"/>
+      <w:numFmt w:val="lowerLetter"/>
+      <w:lvlText w:val="%2."/>
+      <w:lvlJc w:val="left"/>
+      <w:pPr>
+        <w:ind w:left="1440" w:hanging="360"/>
+      </w:pPr>
+    </w:lvl>
+    <w:lvl w:ilvl="2" w:tplc="0409001B" w:tentative="1">
+      <w:start w:val="1"/>
+      <w:numFmt w:val="lowerRoman"/>
+      <w:lvlText w:val="%3."/>
+      <w:lvlJc w:val="right"/>
+      <w:pPr>
+        <w:ind w:left="2160" w:hanging="180"/>
+      </w:pPr>
+    </w:lvl>
+    <w:lvl w:ilvl="3" w:tplc="0409000F" w:tentative="1">
+      <w:start w:val="1"/>
+      <w:numFmt w:val="decimal"/>
+      <w:lvlText w:val="%4."/>
+      <w:lvlJc w:val="left"/>
+      <w:pPr>
+        <w:ind w:left="2880" w:hanging="360"/>
+      </w:pPr>
+    </w:lvl>
+    <w:lvl w:ilvl="4" w:tplc="04090019" w:tentative="1">
+      <w:start w:val="1"/>
+      <w:numFmt w:val="lowerLetter"/>
+      <w:lvlText w:val="%5."/>
+      <w:lvlJc w:val="left"/>
+      <w:pPr>
+        <w:ind w:left="3600" w:hanging="360"/>
+      </w:pPr>
+    </w:lvl>
+    <w:lvl w:ilvl="5" w:tplc="0409001B" w:tentative="1">
+      <w:start w:val="1"/>
+      <w:numFmt w:val="lowerRoman"/>
+      <w:lvlText w:val="%6."/>
+      <w:lvlJc w:val="right"/>
+      <w:pPr>
+        <w:ind w:left="4320" w:hanging="180"/>
+      </w:pPr>
+    </w:lvl>
+    <w:lvl w:ilvl="6" w:tplc="0409000F" w:tentative="1">
+      <w:start w:val="1"/>
+      <w:numFmt w:val="decimal"/>
+      <w:lvlText w:val="%7."/>
+      <w:lvlJc w:val="left"/>
+      <w:pPr>
+        <w:ind w:left="5040" w:hanging="360"/>
+      </w:pPr>
+    </w:lvl>
+    <w:lvl w:ilvl="7" w:tplc="04090019" w:tentative="1">
+      <w:start w:val="1"/>
+      <w:numFmt w:val="lowerLetter"/>
+      <w:lvlText w:val="%8."/>
+      <w:lvlJc w:val="left"/>
+      <w:pPr>
+        <w:ind w:left="5760" w:hanging="360"/>
+      </w:pPr>
+    </w:lvl>
+    <w:lvl w:ilvl="8" w:tplc="0409001B" w:tentative="1">
+      <w:start w:val="1"/>
+      <w:numFmt w:val="lowerRoman"/>
+      <w:lvlText w:val="%9."/>
+      <w:lvlJc w:val="right"/>
+      <w:pPr>
+        <w:ind w:left="6480" w:hanging="180"/>
+      </w:pPr>
+    </w:lvl>
+  </w:abstractNum>
+  <w:abstractNum w:abstractNumId="4" w15:restartNumberingAfterBreak="0">
+    <w:nsid w:val="6A9E08BD"/>
+    <w:multiLevelType w:val="hybridMultilevel"/>
+    <w:tmpl w:val="D23CF0F6"/>
     <w:lvl w:ilvl="0" w:tplc="0409000F">
       <w:start w:val="1"/>
       <w:numFmt w:val="decimal"/>
@@ -3047,6 +3904,9 @@
   </w:num>
   <w:num w:numId="13">
     <w:abstractNumId w:val="1"/>
+  </w:num>
+  <w:num w:numId="14">
+    <w:abstractNumId w:val="4"/>
   </w:num>
 </w:numbering>
 </file>

</xml_diff>

<commit_message>
Updated Milestone Report and Complete Statistics
</commit_message>
<xml_diff>
--- a/Capstone1_PavanPoosarla.docx
+++ b/Capstone1_PavanPoosarla.docx
@@ -7,15 +7,7 @@
         <w:pStyle w:val="Title"/>
       </w:pPr>
       <w:r>
-        <w:t xml:space="preserve">Springboard Capstone </w:t>
-      </w:r>
-      <w:proofErr w:type="gramStart"/>
-      <w:r>
-        <w:t>1 :</w:t>
-      </w:r>
-      <w:proofErr w:type="gramEnd"/>
-      <w:r>
-        <w:t xml:space="preserve"> TED Talk Text Analysis</w:t>
+        <w:t>Springboard Capstone 1 : TED Talk Text Analysis</w:t>
       </w:r>
     </w:p>
     <w:p>
@@ -34,8 +26,10 @@
         </w:r>
       </w:hyperlink>
       <w:r>
-        <w:t xml:space="preserve"> ; Sep, 2019-Feb, 2020</w:t>
-      </w:r>
+        <w:t xml:space="preserve"> </w:t>
+      </w:r>
+      <w:bookmarkStart w:id="0" w:name="_GoBack"/>
+      <w:bookmarkEnd w:id="0"/>
     </w:p>
     <w:p>
       <w:pPr>
@@ -109,7 +103,6 @@
         <w:t xml:space="preserve">containing information from about 2550 talks from &gt;350 individual TED and TEDx events across the world. This gives </w:t>
       </w:r>
       <w:proofErr w:type="spellStart"/>
-      <w:proofErr w:type="gramStart"/>
       <w:r>
         <w:rPr>
           <w:rFonts w:ascii="Calibri" w:hAnsi="Calibri" w:cs="Calibri"/>
@@ -117,7 +110,6 @@
         <w:t>a</w:t>
       </w:r>
       <w:proofErr w:type="spellEnd"/>
-      <w:proofErr w:type="gramEnd"/>
       <w:r>
         <w:rPr>
           <w:rFonts w:ascii="Calibri" w:hAnsi="Calibri" w:cs="Calibri"/>
@@ -131,7 +123,6 @@
           <w:rFonts w:ascii="Calibri" w:hAnsi="Calibri" w:cs="Calibri"/>
         </w:rPr>
       </w:pPr>
-      <w:proofErr w:type="gramStart"/>
       <w:r>
         <w:rPr>
           <w:rFonts w:ascii="Calibri" w:hAnsi="Calibri" w:cs="Calibri"/>
@@ -154,16 +145,7 @@
           <w:b/>
           <w:bCs/>
         </w:rPr>
-        <w:t xml:space="preserve"> :</w:t>
-      </w:r>
-      <w:proofErr w:type="gramEnd"/>
-      <w:r>
-        <w:rPr>
-          <w:rFonts w:ascii="Calibri" w:hAnsi="Calibri" w:cs="Calibri"/>
-          <w:b/>
-          <w:bCs/>
-        </w:rPr>
-        <w:t xml:space="preserve"> </w:t>
+        <w:t xml:space="preserve"> : </w:t>
       </w:r>
       <w:r>
         <w:rPr>
@@ -992,7 +974,6 @@
           <w:rFonts w:ascii="Calibri" w:hAnsi="Calibri" w:cs="Calibri"/>
         </w:rPr>
       </w:pPr>
-      <w:proofErr w:type="gramStart"/>
       <w:r>
         <w:rPr>
           <w:rFonts w:ascii="Calibri" w:hAnsi="Calibri" w:cs="Calibri"/>
@@ -1000,16 +981,7 @@
           <w:bCs/>
         </w:rPr>
         <w:lastRenderedPageBreak/>
-        <w:t>transcripts.csv :</w:t>
-      </w:r>
-      <w:proofErr w:type="gramEnd"/>
-      <w:r>
-        <w:rPr>
-          <w:rFonts w:ascii="Calibri" w:hAnsi="Calibri" w:cs="Calibri"/>
-          <w:b/>
-          <w:bCs/>
-        </w:rPr>
-        <w:t xml:space="preserve"> </w:t>
+        <w:t xml:space="preserve">transcripts.csv : </w:t>
       </w:r>
       <w:r>
         <w:rPr>
@@ -1166,14 +1138,14 @@
       <w:pPr>
         <w:pStyle w:val="Heading1"/>
       </w:pPr>
-      <w:bookmarkStart w:id="0" w:name="_Hlk29064151"/>
+      <w:bookmarkStart w:id="1" w:name="_Hlk29064151"/>
       <w:r>
         <w:t xml:space="preserve"> </w:t>
       </w:r>
       <w:r>
         <w:t>Objective</w:t>
       </w:r>
-      <w:bookmarkEnd w:id="0"/>
+      <w:bookmarkEnd w:id="1"/>
     </w:p>
     <w:p>
       <w:r>
@@ -1226,7 +1198,6 @@
           <w:numId w:val="11"/>
         </w:numPr>
       </w:pPr>
-      <w:proofErr w:type="gramStart"/>
       <w:r>
         <w:rPr>
           <w:b/>
@@ -1235,11 +1206,7 @@
         <w:t xml:space="preserve">Join </w:t>
       </w:r>
       <w:r>
-        <w:t>:</w:t>
-      </w:r>
-      <w:proofErr w:type="gramEnd"/>
-      <w:r>
-        <w:t xml:space="preserve"> The two individual files, ‘ted_main.csv’ and ‘transcripts.csv’ are merged on the column </w:t>
+        <w:t xml:space="preserve">: The two individual files, ‘ted_main.csv’ and ‘transcripts.csv’ are merged on the column </w:t>
       </w:r>
       <w:proofErr w:type="spellStart"/>
       <w:r>
@@ -1283,22 +1250,10 @@
           <w:b/>
           <w:bCs/>
         </w:rPr>
-        <w:t xml:space="preserve">Missing </w:t>
-      </w:r>
-      <w:proofErr w:type="gramStart"/>
-      <w:r>
-        <w:rPr>
-          <w:b/>
-          <w:bCs/>
-        </w:rPr>
-        <w:t xml:space="preserve">Data </w:t>
-      </w:r>
-      <w:r>
-        <w:t>:</w:t>
-      </w:r>
-      <w:proofErr w:type="gramEnd"/>
-      <w:r>
-        <w:t xml:space="preserve"> Looking for missing values in </w:t>
+        <w:t xml:space="preserve">Missing Data </w:t>
+      </w:r>
+      <w:r>
+        <w:t xml:space="preserve">: Looking for missing values in </w:t>
       </w:r>
       <w:r>
         <w:t>all the columns, we find the dataset to be relatively clean. Only column having missing values is the ‘</w:t>
@@ -1329,23 +1284,7 @@
           <w:b/>
           <w:bCs/>
         </w:rPr>
-        <w:t xml:space="preserve">Remove </w:t>
-      </w:r>
-      <w:proofErr w:type="gramStart"/>
-      <w:r>
-        <w:rPr>
-          <w:b/>
-          <w:bCs/>
-        </w:rPr>
-        <w:t>Outliers :</w:t>
-      </w:r>
-      <w:proofErr w:type="gramEnd"/>
-      <w:r>
-        <w:rPr>
-          <w:b/>
-          <w:bCs/>
-        </w:rPr>
-        <w:t xml:space="preserve"> </w:t>
+        <w:t xml:space="preserve">Remove Outliers : </w:t>
       </w:r>
       <w:r>
         <w:t xml:space="preserve">We also drop the talks with more than 1 speaker. As we have a very few talks with more than 1 speaker, we do not want to contaminate the training data with these talks. </w:t>
@@ -1368,115 +1307,74 @@
           <w:b/>
           <w:bCs/>
         </w:rPr>
-        <w:t xml:space="preserve">Drop Extra </w:t>
-      </w:r>
-      <w:proofErr w:type="gramStart"/>
+        <w:t>Drop Extra Columns :</w:t>
+      </w:r>
+      <w:r>
+        <w:t xml:space="preserve"> Next, we drop the columns which are either redundant or unnecessary for </w:t>
+      </w:r>
+      <w:proofErr w:type="spellStart"/>
+      <w:r>
+        <w:t>out</w:t>
+      </w:r>
+      <w:proofErr w:type="spellEnd"/>
+      <w:r>
+        <w:t xml:space="preserve"> analysis.  </w:t>
+      </w:r>
+      <w:r>
+        <w:t xml:space="preserve">The columns dropped and the justification is shown in the </w:t>
+      </w:r>
+      <w:r>
+        <w:t>table on the next page</w:t>
+      </w:r>
+      <w:r>
+        <w:t xml:space="preserve">. </w:t>
+      </w:r>
+      <w:r>
+        <w:t>Note that some of these columns will provide insights into the data storytelling , but may not be relevant to the machine learning aspects (Categorical with too many categories, etc.)</w:t>
+      </w:r>
+    </w:p>
+    <w:p>
       <w:r>
         <w:rPr>
           <w:b/>
           <w:bCs/>
         </w:rPr>
-        <w:t>Columns :</w:t>
-      </w:r>
-      <w:proofErr w:type="gramEnd"/>
-      <w:r>
-        <w:t xml:space="preserve"> Next, we drop the columns which are either redundant or unnecessary for </w:t>
+        <w:t xml:space="preserve">Format Changes : </w:t>
+      </w:r>
+      <w:r>
+        <w:t xml:space="preserve">Another change we do is to convert the date/time fields , </w:t>
       </w:r>
       <w:proofErr w:type="spellStart"/>
       <w:r>
-        <w:t>out</w:t>
+        <w:t>i.e</w:t>
       </w:r>
       <w:proofErr w:type="spellEnd"/>
       <w:r>
-        <w:t xml:space="preserve"> analysis.  </w:t>
-      </w:r>
-      <w:r>
-        <w:t xml:space="preserve">The columns dropped and the justification is shown in the </w:t>
-      </w:r>
-      <w:r>
-        <w:t>table on the next page</w:t>
-      </w:r>
-      <w:r>
-        <w:t xml:space="preserve">. </w:t>
-      </w:r>
-      <w:r>
-        <w:t xml:space="preserve">Note that some of these columns will provide insights into the data </w:t>
-      </w:r>
-      <w:proofErr w:type="gramStart"/>
-      <w:r>
-        <w:t>storytelling ,</w:t>
-      </w:r>
-      <w:proofErr w:type="gramEnd"/>
-      <w:r>
-        <w:t xml:space="preserve"> but may not be relevant to the machine learning aspects (Categorical with too many categories, etc.)</w:t>
-      </w:r>
-    </w:p>
-    <w:p>
-      <w:r>
-        <w:rPr>
-          <w:b/>
-          <w:bCs/>
-        </w:rPr>
-        <w:t xml:space="preserve">Format </w:t>
-      </w:r>
-      <w:proofErr w:type="gramStart"/>
-      <w:r>
-        <w:rPr>
-          <w:b/>
-          <w:bCs/>
-        </w:rPr>
-        <w:t>Changes :</w:t>
-      </w:r>
-      <w:proofErr w:type="gramEnd"/>
-      <w:r>
-        <w:rPr>
-          <w:b/>
-          <w:bCs/>
-        </w:rPr>
-        <w:t xml:space="preserve"> </w:t>
-      </w:r>
-      <w:r>
-        <w:t xml:space="preserve">Another change we do is to convert the date/time fields , </w:t>
+        <w:t>, ‘</w:t>
       </w:r>
       <w:proofErr w:type="spellStart"/>
       <w:r>
-        <w:t>i.e</w:t>
+        <w:t>film_datestamp</w:t>
       </w:r>
       <w:proofErr w:type="spellEnd"/>
       <w:r>
-        <w:t>, ‘</w:t>
+        <w:t>’ and ‘</w:t>
       </w:r>
       <w:proofErr w:type="spellStart"/>
       <w:r>
-        <w:t>film_datestamp</w:t>
+        <w:t>pub_datestamp</w:t>
       </w:r>
       <w:proofErr w:type="spellEnd"/>
       <w:r>
-        <w:t>’ and ‘</w:t>
+        <w:t xml:space="preserve">’ into python datetime format. This makes it easier to perform datetime manipulations of these </w:t>
       </w:r>
       <w:proofErr w:type="spellStart"/>
       <w:r>
-        <w:t>pub_datestamp</w:t>
+        <w:t>datefields</w:t>
       </w:r>
       <w:proofErr w:type="spellEnd"/>
       <w:r>
-        <w:t xml:space="preserve">’ into python datetime format. This makes it easier to perform datetime manipulations of these </w:t>
-      </w:r>
-      <w:proofErr w:type="spellStart"/>
-      <w:r>
-        <w:t>datefields</w:t>
-      </w:r>
-      <w:proofErr w:type="spellEnd"/>
-      <w:r>
-        <w:t xml:space="preserve"> in the future. It also makes </w:t>
-      </w:r>
-      <w:proofErr w:type="gramStart"/>
-      <w:r>
-        <w:t>these column data human</w:t>
-      </w:r>
-      <w:proofErr w:type="gramEnd"/>
-      <w:r>
-        <w:t xml:space="preserve"> readable. </w:t>
+        <w:t xml:space="preserve"> in the future. It also makes these column data human readable. </w:t>
       </w:r>
     </w:p>
     <w:p/>
@@ -2147,23 +2045,11 @@
           <w:i/>
           <w:iCs/>
         </w:rPr>
-        <w:t>entence_</w:t>
-      </w:r>
-      <w:proofErr w:type="gramStart"/>
-      <w:r>
-        <w:rPr>
-          <w:i/>
-          <w:iCs/>
-        </w:rPr>
-        <w:t>count</w:t>
+        <w:t>entence_count</w:t>
       </w:r>
       <w:proofErr w:type="spellEnd"/>
       <w:r>
-        <w:t xml:space="preserve"> :</w:t>
-      </w:r>
-      <w:proofErr w:type="gramEnd"/>
-      <w:r>
-        <w:t xml:space="preserve"> Counts the number of sentences in the transcript. </w:t>
+        <w:t xml:space="preserve"> : Counts the number of sentences in the transcript. </w:t>
       </w:r>
     </w:p>
     <w:p>
@@ -2184,28 +2070,19 @@
           <w:i/>
           <w:iCs/>
         </w:rPr>
-        <w:t>word_</w:t>
-      </w:r>
-      <w:proofErr w:type="gramStart"/>
+        <w:t>word_count</w:t>
+      </w:r>
+      <w:proofErr w:type="spellEnd"/>
       <w:r>
         <w:rPr>
           <w:i/>
           <w:iCs/>
         </w:rPr>
-        <w:t>count</w:t>
-      </w:r>
-      <w:proofErr w:type="spellEnd"/>
-      <w:r>
-        <w:rPr>
-          <w:i/>
-          <w:iCs/>
-        </w:rPr>
         <w:t xml:space="preserve"> </w:t>
       </w:r>
       <w:r>
         <w:t>:</w:t>
       </w:r>
-      <w:proofErr w:type="gramEnd"/>
       <w:r>
         <w:t xml:space="preserve"> Counts the number of words in the transcript</w:t>
       </w:r>
@@ -2228,22 +2105,14 @@
           <w:i/>
           <w:iCs/>
         </w:rPr>
-        <w:t>aud_reaction_</w:t>
-      </w:r>
-      <w:proofErr w:type="gramStart"/>
+        <w:t>aud_reaction_dict</w:t>
+      </w:r>
+      <w:proofErr w:type="spellEnd"/>
       <w:r>
         <w:rPr>
           <w:i/>
           <w:iCs/>
         </w:rPr>
-        <w:t>dict</w:t>
-      </w:r>
-      <w:proofErr w:type="spellEnd"/>
-      <w:r>
-        <w:rPr>
-          <w:i/>
-          <w:iCs/>
-        </w:rPr>
         <w:t xml:space="preserve"> </w:t>
       </w:r>
       <w:r>
@@ -2253,7 +2122,6 @@
         </w:rPr>
         <w:t>:</w:t>
       </w:r>
-      <w:proofErr w:type="gramEnd"/>
       <w:r>
         <w:rPr>
           <w:b/>
@@ -2297,31 +2165,15 @@
           <w:i/>
           <w:iCs/>
         </w:rPr>
-        <w:t>_</w:t>
-      </w:r>
-      <w:proofErr w:type="gramStart"/>
+        <w:t>_dict</w:t>
+      </w:r>
+      <w:proofErr w:type="spellEnd"/>
       <w:r>
         <w:rPr>
           <w:i/>
           <w:iCs/>
         </w:rPr>
-        <w:t>dict</w:t>
-      </w:r>
-      <w:proofErr w:type="spellEnd"/>
-      <w:r>
-        <w:rPr>
-          <w:i/>
-          <w:iCs/>
-        </w:rPr>
-        <w:t xml:space="preserve"> :</w:t>
-      </w:r>
-      <w:proofErr w:type="gramEnd"/>
-      <w:r>
-        <w:rPr>
-          <w:i/>
-          <w:iCs/>
-        </w:rPr>
-        <w:t xml:space="preserve"> </w:t>
+        <w:t xml:space="preserve"> : </w:t>
       </w:r>
       <w:r>
         <w:t>Use a inbuilt function to convert the ratings to a dictionary.</w:t>
@@ -2415,25 +2267,7 @@
           <w:sz w:val="22"/>
           <w:szCs w:val="22"/>
         </w:rPr>
-        <w:t xml:space="preserve"> have also been consolidated. The final list of audience reactions </w:t>
-      </w:r>
-      <w:proofErr w:type="gramStart"/>
-      <w:r>
-        <w:rPr>
-          <w:rFonts w:asciiTheme="minorHAnsi" w:hAnsiTheme="minorHAnsi" w:cstheme="minorHAnsi"/>
-          <w:sz w:val="22"/>
-          <w:szCs w:val="22"/>
-        </w:rPr>
-        <w:t>are</w:t>
-      </w:r>
-      <w:proofErr w:type="gramEnd"/>
-      <w:r>
-        <w:rPr>
-          <w:rFonts w:asciiTheme="minorHAnsi" w:hAnsiTheme="minorHAnsi" w:cstheme="minorHAnsi"/>
-          <w:sz w:val="22"/>
-          <w:szCs w:val="22"/>
-        </w:rPr>
-        <w:t xml:space="preserve"> </w:t>
+        <w:t xml:space="preserve"> have also been consolidated. The final list of audience reactions are </w:t>
       </w:r>
     </w:p>
     <w:p>
@@ -2628,7 +2462,13 @@
     </w:p>
     <w:p>
       <w:r>
-        <w:t xml:space="preserve">Of these, we start off with 14 columns describing the ratings. We would like to reduce these and also finalize the predictor for the future problem. To do this, we look at correlations between different ratings to see which can be dropped and which can be consolidated with others. </w:t>
+        <w:t xml:space="preserve">The talks in the dataset are </w:t>
+      </w:r>
+      <w:r>
+        <w:t xml:space="preserve">from multiple TED event types. </w:t>
+      </w:r>
+      <w:r>
+        <w:t>We look at the distribution of talks in each of the major TED categories. The distributions are shown below</w:t>
       </w:r>
     </w:p>
     <w:p>
@@ -2637,10 +2477,10 @@
           <w:noProof/>
         </w:rPr>
         <w:drawing>
-          <wp:inline distT="0" distB="0" distL="0" distR="0" wp14:anchorId="11BFF52B" wp14:editId="4A1CAFCF">
-            <wp:extent cx="5943600" cy="5696585"/>
-            <wp:effectExtent l="0" t="0" r="0" b="0"/>
-            <wp:docPr id="1" name="Picture 1"/>
+          <wp:inline distT="0" distB="0" distL="0" distR="0" wp14:anchorId="3EAF053D" wp14:editId="6F628688">
+            <wp:extent cx="5019675" cy="4029075"/>
+            <wp:effectExtent l="0" t="0" r="9525" b="0"/>
+            <wp:docPr id="10" name="Picture 10"/>
             <wp:cNvGraphicFramePr>
               <a:graphicFrameLocks xmlns:a="http://schemas.openxmlformats.org/drawingml/2006/main" noChangeAspect="1"/>
             </wp:cNvGraphicFramePr>
@@ -2648,13 +2488,254 @@
               <a:graphicData uri="http://schemas.openxmlformats.org/drawingml/2006/picture">
                 <pic:pic xmlns:pic="http://schemas.openxmlformats.org/drawingml/2006/picture">
                   <pic:nvPicPr>
-                    <pic:cNvPr id="0" name="Picture 1"/>
+                    <pic:cNvPr id="0" name="Picture 3"/>
                     <pic:cNvPicPr>
                       <a:picLocks noChangeAspect="1" noChangeArrowheads="1"/>
                     </pic:cNvPicPr>
                   </pic:nvPicPr>
                   <pic:blipFill>
                     <a:blip r:embed="rId7">
+                      <a:extLst>
+                        <a:ext uri="{28A0092B-C50C-407E-A947-70E740481C1C}">
+                          <a14:useLocalDpi xmlns:a14="http://schemas.microsoft.com/office/drawing/2010/main" val="0"/>
+                        </a:ext>
+                      </a:extLst>
+                    </a:blip>
+                    <a:srcRect/>
+                    <a:stretch>
+                      <a:fillRect/>
+                    </a:stretch>
+                  </pic:blipFill>
+                  <pic:spPr bwMode="auto">
+                    <a:xfrm>
+                      <a:off x="0" y="0"/>
+                      <a:ext cx="5019675" cy="4029075"/>
+                    </a:xfrm>
+                    <a:prstGeom prst="rect">
+                      <a:avLst/>
+                    </a:prstGeom>
+                    <a:noFill/>
+                    <a:ln>
+                      <a:noFill/>
+                    </a:ln>
+                  </pic:spPr>
+                </pic:pic>
+              </a:graphicData>
+            </a:graphic>
+          </wp:inline>
+        </w:drawing>
+      </w:r>
+    </w:p>
+    <w:p>
+      <w:r>
+        <w:t xml:space="preserve">We see that based on the number of talks, traditional TED events are the most common. Amongst the variants, TEDx and </w:t>
+      </w:r>
+      <w:proofErr w:type="spellStart"/>
+      <w:r>
+        <w:t>TEDGlobal</w:t>
+      </w:r>
+      <w:proofErr w:type="spellEnd"/>
+      <w:r>
+        <w:t xml:space="preserve"> are the next most popular versions. Other events, like TED Women, </w:t>
+      </w:r>
+      <w:proofErr w:type="spellStart"/>
+      <w:r>
+        <w:t>TEDSalon</w:t>
+      </w:r>
+      <w:proofErr w:type="spellEnd"/>
+      <w:r>
+        <w:t xml:space="preserve"> and TEDMED are much smaller in scale. However, TED Youth and </w:t>
+      </w:r>
+      <w:proofErr w:type="spellStart"/>
+      <w:r>
+        <w:t>TEDActive</w:t>
+      </w:r>
+      <w:proofErr w:type="spellEnd"/>
+      <w:r>
+        <w:t xml:space="preserve"> have the fewest talks of all the events. All other less common variants are grouped under “Other” on the plot.</w:t>
+      </w:r>
+    </w:p>
+    <w:p>
+      <w:r>
+        <w:t xml:space="preserve">Looking at the talks themselves, we see the distribution of talk duration and words per minute as shown below. The mean for the distributions are marked in red. </w:t>
+      </w:r>
+    </w:p>
+    <w:p>
+      <w:r>
+        <w:rPr>
+          <w:noProof/>
+        </w:rPr>
+        <w:lastRenderedPageBreak/>
+        <w:drawing>
+          <wp:inline distT="0" distB="0" distL="0" distR="0" wp14:anchorId="50339BD2" wp14:editId="6AC74308">
+            <wp:extent cx="4762500" cy="3533775"/>
+            <wp:effectExtent l="0" t="0" r="0" b="0"/>
+            <wp:docPr id="11" name="Picture 11"/>
+            <wp:cNvGraphicFramePr>
+              <a:graphicFrameLocks xmlns:a="http://schemas.openxmlformats.org/drawingml/2006/main" noChangeAspect="1"/>
+            </wp:cNvGraphicFramePr>
+            <a:graphic xmlns:a="http://schemas.openxmlformats.org/drawingml/2006/main">
+              <a:graphicData uri="http://schemas.openxmlformats.org/drawingml/2006/picture">
+                <pic:pic xmlns:pic="http://schemas.openxmlformats.org/drawingml/2006/picture">
+                  <pic:nvPicPr>
+                    <pic:cNvPr id="0" name="Picture 5"/>
+                    <pic:cNvPicPr>
+                      <a:picLocks noChangeAspect="1" noChangeArrowheads="1"/>
+                    </pic:cNvPicPr>
+                  </pic:nvPicPr>
+                  <pic:blipFill>
+                    <a:blip r:embed="rId8">
+                      <a:extLst>
+                        <a:ext uri="{28A0092B-C50C-407E-A947-70E740481C1C}">
+                          <a14:useLocalDpi xmlns:a14="http://schemas.microsoft.com/office/drawing/2010/main" val="0"/>
+                        </a:ext>
+                      </a:extLst>
+                    </a:blip>
+                    <a:srcRect/>
+                    <a:stretch>
+                      <a:fillRect/>
+                    </a:stretch>
+                  </pic:blipFill>
+                  <pic:spPr bwMode="auto">
+                    <a:xfrm>
+                      <a:off x="0" y="0"/>
+                      <a:ext cx="4762500" cy="3533775"/>
+                    </a:xfrm>
+                    <a:prstGeom prst="rect">
+                      <a:avLst/>
+                    </a:prstGeom>
+                    <a:noFill/>
+                    <a:ln>
+                      <a:noFill/>
+                    </a:ln>
+                  </pic:spPr>
+                </pic:pic>
+              </a:graphicData>
+            </a:graphic>
+          </wp:inline>
+        </w:drawing>
+      </w:r>
+    </w:p>
+    <w:p>
+      <w:r>
+        <w:rPr>
+          <w:noProof/>
+        </w:rPr>
+        <w:drawing>
+          <wp:inline distT="0" distB="0" distL="0" distR="0" wp14:anchorId="6E3AE757" wp14:editId="2851B036">
+            <wp:extent cx="4762500" cy="3533775"/>
+            <wp:effectExtent l="0" t="0" r="0" b="0"/>
+            <wp:docPr id="12" name="Picture 12"/>
+            <wp:cNvGraphicFramePr>
+              <a:graphicFrameLocks xmlns:a="http://schemas.openxmlformats.org/drawingml/2006/main" noChangeAspect="1"/>
+            </wp:cNvGraphicFramePr>
+            <a:graphic xmlns:a="http://schemas.openxmlformats.org/drawingml/2006/main">
+              <a:graphicData uri="http://schemas.openxmlformats.org/drawingml/2006/picture">
+                <pic:pic xmlns:pic="http://schemas.openxmlformats.org/drawingml/2006/picture">
+                  <pic:nvPicPr>
+                    <pic:cNvPr id="0" name="Picture 7"/>
+                    <pic:cNvPicPr>
+                      <a:picLocks noChangeAspect="1" noChangeArrowheads="1"/>
+                    </pic:cNvPicPr>
+                  </pic:nvPicPr>
+                  <pic:blipFill>
+                    <a:blip r:embed="rId9">
+                      <a:extLst>
+                        <a:ext uri="{28A0092B-C50C-407E-A947-70E740481C1C}">
+                          <a14:useLocalDpi xmlns:a14="http://schemas.microsoft.com/office/drawing/2010/main" val="0"/>
+                        </a:ext>
+                      </a:extLst>
+                    </a:blip>
+                    <a:srcRect/>
+                    <a:stretch>
+                      <a:fillRect/>
+                    </a:stretch>
+                  </pic:blipFill>
+                  <pic:spPr bwMode="auto">
+                    <a:xfrm>
+                      <a:off x="0" y="0"/>
+                      <a:ext cx="4762500" cy="3533775"/>
+                    </a:xfrm>
+                    <a:prstGeom prst="rect">
+                      <a:avLst/>
+                    </a:prstGeom>
+                    <a:noFill/>
+                    <a:ln>
+                      <a:noFill/>
+                    </a:ln>
+                  </pic:spPr>
+                </pic:pic>
+              </a:graphicData>
+            </a:graphic>
+          </wp:inline>
+        </w:drawing>
+      </w:r>
+    </w:p>
+    <w:p>
+      <w:r>
+        <w:t>While both have a strong gaussian component, we see that they also have few outliers which are much outside the distribution. Looking at a few examples, we see that these are not traditional talks. These are either musical performances (Those with zero words per minute), product launches, interviews, ad-hoc interviews with notable persons and so on. To avoid these contaminating the dataset, we drop the talks with ‘duration’ and ‘</w:t>
+      </w:r>
+      <w:proofErr w:type="spellStart"/>
+      <w:r>
+        <w:t>words_per_min</w:t>
+      </w:r>
+      <w:proofErr w:type="spellEnd"/>
+      <w:r>
+        <w:t xml:space="preserve">’ lower than 0.01 percentile and greater than 0.99 percentile. </w:t>
+      </w:r>
+    </w:p>
+    <w:p>
+      <w:r>
+        <w:lastRenderedPageBreak/>
+        <w:t xml:space="preserve">After filtering, we see that the average duration of a TED talk is about 13 minutes. Most of the talks have </w:t>
+      </w:r>
+      <w:proofErr w:type="spellStart"/>
+      <w:r>
+        <w:t>a</w:t>
+      </w:r>
+      <w:proofErr w:type="spellEnd"/>
+      <w:r>
+        <w:t xml:space="preserve"> average speed of about 156 words per minute. This is higher than the typical speaking speed for an average person. This is most likely due to the words per minute being contaminated with the audience reactions in the transcript. </w:t>
+      </w:r>
+    </w:p>
+    <w:p>
+      <w:r>
+        <w:t xml:space="preserve">To understand the impact of various predictors on our target variable, we will look at the various columns related to ratings. We have 14 columns related to the ratings. </w:t>
+      </w:r>
+      <w:r>
+        <w:t xml:space="preserve">We would like to reduce these and also finalize the predictor for </w:t>
+      </w:r>
+      <w:r>
+        <w:t xml:space="preserve">applying machine learning to predict the rating. </w:t>
+      </w:r>
+      <w:r>
+        <w:t xml:space="preserve">To do this, we look at correlations between different ratings to see which can be dropped and which can be consolidated with others. </w:t>
+      </w:r>
+    </w:p>
+    <w:p>
+      <w:r>
+        <w:rPr>
+          <w:noProof/>
+        </w:rPr>
+        <w:drawing>
+          <wp:inline distT="0" distB="0" distL="0" distR="0" wp14:anchorId="2986355D" wp14:editId="0DCF17C1">
+            <wp:extent cx="5943600" cy="5696585"/>
+            <wp:effectExtent l="0" t="0" r="0" b="0"/>
+            <wp:docPr id="13" name="Picture 13"/>
+            <wp:cNvGraphicFramePr>
+              <a:graphicFrameLocks xmlns:a="http://schemas.openxmlformats.org/drawingml/2006/main" noChangeAspect="1"/>
+            </wp:cNvGraphicFramePr>
+            <a:graphic xmlns:a="http://schemas.openxmlformats.org/drawingml/2006/main">
+              <a:graphicData uri="http://schemas.openxmlformats.org/drawingml/2006/picture">
+                <pic:pic xmlns:pic="http://schemas.openxmlformats.org/drawingml/2006/picture">
+                  <pic:nvPicPr>
+                    <pic:cNvPr id="0" name="Picture 9"/>
+                    <pic:cNvPicPr>
+                      <a:picLocks noChangeAspect="1" noChangeArrowheads="1"/>
+                    </pic:cNvPicPr>
+                  </pic:nvPicPr>
+                  <pic:blipFill>
+                    <a:blip r:embed="rId10">
                       <a:extLst>
                         <a:ext uri="{28A0092B-C50C-407E-A947-70E740481C1C}">
                           <a14:useLocalDpi xmlns:a14="http://schemas.microsoft.com/office/drawing/2010/main" val="0"/>
@@ -2734,12 +2815,10 @@
         <w:t xml:space="preserve">4. 'Ingenious' is also </w:t>
       </w:r>
       <w:proofErr w:type="spellStart"/>
-      <w:proofErr w:type="gramStart"/>
       <w:r>
         <w:t>a</w:t>
       </w:r>
       <w:proofErr w:type="spellEnd"/>
-      <w:proofErr w:type="gramEnd"/>
       <w:r>
         <w:t xml:space="preserve"> independent reaction, not directly correlated to other emotions</w:t>
       </w:r>
@@ -2794,15 +2873,7 @@
     </w:p>
     <w:p>
       <w:r>
-        <w:t xml:space="preserve">After this, we capture the dominant </w:t>
-      </w:r>
-      <w:proofErr w:type="gramStart"/>
-      <w:r>
-        <w:t>rating( maximum</w:t>
-      </w:r>
-      <w:proofErr w:type="gramEnd"/>
-      <w:r>
-        <w:t xml:space="preserve"> counts) and look at the distribution. We see that, positive talks are in general more common than negative talks, which is expected as most TED talks have an elaborate screening process. The counts we see are</w:t>
+        <w:t>After this, we capture the dominant rating( maximum counts) and look at the distribution. We see that, positive talks are in general more common than negative talks, which is expected as most TED talks have an elaborate screening process. The counts we see are</w:t>
       </w:r>
     </w:p>
     <w:p>
@@ -3224,10 +3295,10 @@
         </w:rPr>
         <w:lastRenderedPageBreak/>
         <w:drawing>
-          <wp:inline distT="0" distB="0" distL="0" distR="0" wp14:anchorId="24AFDAE7" wp14:editId="3C2FEE63">
-            <wp:extent cx="5105400" cy="3571875"/>
-            <wp:effectExtent l="0" t="0" r="0" b="9525"/>
-            <wp:docPr id="2" name="Picture 2"/>
+          <wp:inline distT="0" distB="0" distL="0" distR="0" wp14:anchorId="68DECDA6" wp14:editId="441A9767">
+            <wp:extent cx="5057775" cy="4114800"/>
+            <wp:effectExtent l="0" t="0" r="0" b="0"/>
+            <wp:docPr id="14" name="Picture 14"/>
             <wp:cNvGraphicFramePr>
               <a:graphicFrameLocks xmlns:a="http://schemas.openxmlformats.org/drawingml/2006/main" noChangeAspect="1"/>
             </wp:cNvGraphicFramePr>
@@ -3235,236 +3306,7 @@
               <a:graphicData uri="http://schemas.openxmlformats.org/drawingml/2006/picture">
                 <pic:pic xmlns:pic="http://schemas.openxmlformats.org/drawingml/2006/picture">
                   <pic:nvPicPr>
-                    <pic:cNvPr id="0" name="Picture 3"/>
-                    <pic:cNvPicPr>
-                      <a:picLocks noChangeAspect="1" noChangeArrowheads="1"/>
-                    </pic:cNvPicPr>
-                  </pic:nvPicPr>
-                  <pic:blipFill>
-                    <a:blip r:embed="rId8">
-                      <a:extLst>
-                        <a:ext uri="{28A0092B-C50C-407E-A947-70E740481C1C}">
-                          <a14:useLocalDpi xmlns:a14="http://schemas.microsoft.com/office/drawing/2010/main" val="0"/>
-                        </a:ext>
-                      </a:extLst>
-                    </a:blip>
-                    <a:srcRect/>
-                    <a:stretch>
-                      <a:fillRect/>
-                    </a:stretch>
-                  </pic:blipFill>
-                  <pic:spPr bwMode="auto">
-                    <a:xfrm>
-                      <a:off x="0" y="0"/>
-                      <a:ext cx="5105400" cy="3571875"/>
-                    </a:xfrm>
-                    <a:prstGeom prst="rect">
-                      <a:avLst/>
-                    </a:prstGeom>
-                    <a:noFill/>
-                    <a:ln>
-                      <a:noFill/>
-                    </a:ln>
-                  </pic:spPr>
-                </pic:pic>
-              </a:graphicData>
-            </a:graphic>
-          </wp:inline>
-        </w:drawing>
-      </w:r>
-    </w:p>
-    <w:p>
-      <w:r>
-        <w:t>We also look at the distribution of talks in each of the major TED categories. The distributions are shown below</w:t>
-      </w:r>
-    </w:p>
-    <w:p>
-      <w:r>
-        <w:rPr>
-          <w:noProof/>
-        </w:rPr>
-        <w:drawing>
-          <wp:inline distT="0" distB="0" distL="0" distR="0" wp14:anchorId="6975956B" wp14:editId="4FC9C69C">
-            <wp:extent cx="5019675" cy="3819525"/>
-            <wp:effectExtent l="0" t="0" r="0" b="0"/>
-            <wp:docPr id="3" name="Picture 3"/>
-            <wp:cNvGraphicFramePr>
-              <a:graphicFrameLocks xmlns:a="http://schemas.openxmlformats.org/drawingml/2006/main" noChangeAspect="1"/>
-            </wp:cNvGraphicFramePr>
-            <a:graphic xmlns:a="http://schemas.openxmlformats.org/drawingml/2006/main">
-              <a:graphicData uri="http://schemas.openxmlformats.org/drawingml/2006/picture">
-                <pic:pic xmlns:pic="http://schemas.openxmlformats.org/drawingml/2006/picture">
-                  <pic:nvPicPr>
-                    <pic:cNvPr id="0" name="Picture 5"/>
-                    <pic:cNvPicPr>
-                      <a:picLocks noChangeAspect="1" noChangeArrowheads="1"/>
-                    </pic:cNvPicPr>
-                  </pic:nvPicPr>
-                  <pic:blipFill>
-                    <a:blip r:embed="rId9">
-                      <a:extLst>
-                        <a:ext uri="{28A0092B-C50C-407E-A947-70E740481C1C}">
-                          <a14:useLocalDpi xmlns:a14="http://schemas.microsoft.com/office/drawing/2010/main" val="0"/>
-                        </a:ext>
-                      </a:extLst>
-                    </a:blip>
-                    <a:srcRect/>
-                    <a:stretch>
-                      <a:fillRect/>
-                    </a:stretch>
-                  </pic:blipFill>
-                  <pic:spPr bwMode="auto">
-                    <a:xfrm>
-                      <a:off x="0" y="0"/>
-                      <a:ext cx="5019675" cy="3819525"/>
-                    </a:xfrm>
-                    <a:prstGeom prst="rect">
-                      <a:avLst/>
-                    </a:prstGeom>
-                    <a:noFill/>
-                    <a:ln>
-                      <a:noFill/>
-                    </a:ln>
-                  </pic:spPr>
-                </pic:pic>
-              </a:graphicData>
-            </a:graphic>
-          </wp:inline>
-        </w:drawing>
-      </w:r>
-    </w:p>
-    <w:p>
-      <w:r>
-        <w:lastRenderedPageBreak/>
-        <w:t xml:space="preserve">We see that based on the number of </w:t>
-      </w:r>
-      <w:proofErr w:type="gramStart"/>
-      <w:r>
-        <w:t>talks,</w:t>
-      </w:r>
-      <w:proofErr w:type="gramEnd"/>
-      <w:r>
-        <w:t xml:space="preserve"> traditional TED events are the most common. Amongst the variants, TEDx and </w:t>
-      </w:r>
-      <w:proofErr w:type="spellStart"/>
-      <w:r>
-        <w:t>TEDGlobal</w:t>
-      </w:r>
-      <w:proofErr w:type="spellEnd"/>
-      <w:r>
-        <w:t xml:space="preserve"> are the next most popular versions. Other events, like TED Women, </w:t>
-      </w:r>
-      <w:proofErr w:type="spellStart"/>
-      <w:r>
-        <w:t>TEDSalon</w:t>
-      </w:r>
-      <w:proofErr w:type="spellEnd"/>
-      <w:r>
-        <w:t xml:space="preserve"> and TEDMED are much smaller in scale. However, TED Youth and </w:t>
-      </w:r>
-      <w:proofErr w:type="spellStart"/>
-      <w:r>
-        <w:t>TEDActive</w:t>
-      </w:r>
-      <w:proofErr w:type="spellEnd"/>
-      <w:r>
-        <w:t xml:space="preserve"> have the fewest talks of all the events. All other </w:t>
-      </w:r>
-      <w:proofErr w:type="gramStart"/>
-      <w:r>
-        <w:t>less</w:t>
-      </w:r>
-      <w:proofErr w:type="gramEnd"/>
-      <w:r>
-        <w:t xml:space="preserve"> common variants are grouped under “Other” on the plot.</w:t>
-      </w:r>
-    </w:p>
-    <w:p>
-      <w:r>
-        <w:t xml:space="preserve">Looking at the talks themselves, we see the distribution of talk duration and words per minute as shown below. The mean for the distributions </w:t>
-      </w:r>
-      <w:proofErr w:type="gramStart"/>
-      <w:r>
-        <w:t>are</w:t>
-      </w:r>
-      <w:proofErr w:type="gramEnd"/>
-      <w:r>
-        <w:t xml:space="preserve"> marked in red. </w:t>
-      </w:r>
-    </w:p>
-    <w:p>
-      <w:r>
-        <w:rPr>
-          <w:noProof/>
-        </w:rPr>
-        <w:drawing>
-          <wp:inline distT="0" distB="0" distL="0" distR="0" wp14:anchorId="59907EB1" wp14:editId="4938EB16">
-            <wp:extent cx="4762500" cy="3324225"/>
-            <wp:effectExtent l="0" t="0" r="0" b="0"/>
-            <wp:docPr id="4" name="Picture 4"/>
-            <wp:cNvGraphicFramePr>
-              <a:graphicFrameLocks xmlns:a="http://schemas.openxmlformats.org/drawingml/2006/main" noChangeAspect="1"/>
-            </wp:cNvGraphicFramePr>
-            <a:graphic xmlns:a="http://schemas.openxmlformats.org/drawingml/2006/main">
-              <a:graphicData uri="http://schemas.openxmlformats.org/drawingml/2006/picture">
-                <pic:pic xmlns:pic="http://schemas.openxmlformats.org/drawingml/2006/picture">
-                  <pic:nvPicPr>
-                    <pic:cNvPr id="0" name="Picture 7"/>
-                    <pic:cNvPicPr>
-                      <a:picLocks noChangeAspect="1" noChangeArrowheads="1"/>
-                    </pic:cNvPicPr>
-                  </pic:nvPicPr>
-                  <pic:blipFill>
-                    <a:blip r:embed="rId10">
-                      <a:extLst>
-                        <a:ext uri="{28A0092B-C50C-407E-A947-70E740481C1C}">
-                          <a14:useLocalDpi xmlns:a14="http://schemas.microsoft.com/office/drawing/2010/main" val="0"/>
-                        </a:ext>
-                      </a:extLst>
-                    </a:blip>
-                    <a:srcRect/>
-                    <a:stretch>
-                      <a:fillRect/>
-                    </a:stretch>
-                  </pic:blipFill>
-                  <pic:spPr bwMode="auto">
-                    <a:xfrm>
-                      <a:off x="0" y="0"/>
-                      <a:ext cx="4762500" cy="3324225"/>
-                    </a:xfrm>
-                    <a:prstGeom prst="rect">
-                      <a:avLst/>
-                    </a:prstGeom>
-                    <a:noFill/>
-                    <a:ln>
-                      <a:noFill/>
-                    </a:ln>
-                  </pic:spPr>
-                </pic:pic>
-              </a:graphicData>
-            </a:graphic>
-          </wp:inline>
-        </w:drawing>
-      </w:r>
-    </w:p>
-    <w:p>
-      <w:r>
-        <w:rPr>
-          <w:noProof/>
-        </w:rPr>
-        <w:drawing>
-          <wp:inline distT="0" distB="0" distL="0" distR="0" wp14:anchorId="6B1A92BC" wp14:editId="74A97C87">
-            <wp:extent cx="4762500" cy="3324225"/>
-            <wp:effectExtent l="0" t="0" r="0" b="0"/>
-            <wp:docPr id="5" name="Picture 5"/>
-            <wp:cNvGraphicFramePr>
-              <a:graphicFrameLocks xmlns:a="http://schemas.openxmlformats.org/drawingml/2006/main" noChangeAspect="1"/>
-            </wp:cNvGraphicFramePr>
-            <a:graphic xmlns:a="http://schemas.openxmlformats.org/drawingml/2006/main">
-              <a:graphicData uri="http://schemas.openxmlformats.org/drawingml/2006/picture">
-                <pic:pic xmlns:pic="http://schemas.openxmlformats.org/drawingml/2006/picture">
-                  <pic:nvPicPr>
-                    <pic:cNvPr id="0" name="Picture 9"/>
+                    <pic:cNvPr id="0" name="Picture 11"/>
                     <pic:cNvPicPr>
                       <a:picLocks noChangeAspect="1" noChangeArrowheads="1"/>
                     </pic:cNvPicPr>
@@ -3485,7 +3327,7 @@
                   <pic:spPr bwMode="auto">
                     <a:xfrm>
                       <a:off x="0" y="0"/>
-                      <a:ext cx="4762500" cy="3324225"/>
+                      <a:ext cx="5057775" cy="4114800"/>
                     </a:xfrm>
                     <a:prstGeom prst="rect">
                       <a:avLst/>
@@ -3504,39 +3346,7 @@
     </w:p>
     <w:p>
       <w:r>
-        <w:lastRenderedPageBreak/>
-        <w:t xml:space="preserve">While both have a strong gaussian component, we see that they also have few outliers which are much outside the distribution. Looking at a few examples, we see that these are not traditional talks. These are either musical performances (Those with zero words per minute), product launches, interviews, ad-hoc interviews with notable persons and so on. To avoid these contaminating the dataset, we </w:t>
-      </w:r>
-      <w:r>
-        <w:t>drop the talks with ‘duration’ and ‘</w:t>
-      </w:r>
-      <w:proofErr w:type="spellStart"/>
-      <w:r>
-        <w:t>words_per_min</w:t>
-      </w:r>
-      <w:proofErr w:type="spellEnd"/>
-      <w:r>
-        <w:t xml:space="preserve">’ lower than 0.01 percentile and greater than 0.99 percentile. </w:t>
-      </w:r>
-    </w:p>
-    <w:p>
-      <w:r>
-        <w:t xml:space="preserve">After filtering, we see that the average duration of a TED talk is about 13 minutes. Most of the talks have </w:t>
-      </w:r>
-      <w:proofErr w:type="spellStart"/>
-      <w:proofErr w:type="gramStart"/>
-      <w:r>
-        <w:t>a</w:t>
-      </w:r>
-      <w:proofErr w:type="spellEnd"/>
-      <w:proofErr w:type="gramEnd"/>
-      <w:r>
-        <w:t xml:space="preserve"> average speed of about 156 words per minute. This is higher than the typical speaking speed for an average person. This is most likely due to the words per minute being contaminated with the audience reactions in the transcript. </w:t>
-      </w:r>
-    </w:p>
-    <w:p>
-      <w:r>
-        <w:t xml:space="preserve"> We also see interesting correlations between </w:t>
+        <w:t xml:space="preserve">We also see interesting correlations between </w:t>
       </w:r>
       <w:r>
         <w:t>the ratings and different metadata. As expected, we see that audience are more likely to rate the talk as ‘Funny’ if there are more audience reactions for ‘laughter’.</w:t>
@@ -3548,10 +3358,10 @@
           <w:noProof/>
         </w:rPr>
         <w:drawing>
-          <wp:inline distT="0" distB="0" distL="0" distR="0" wp14:anchorId="0EA3DD9D" wp14:editId="7C3775D6">
-            <wp:extent cx="4905375" cy="3324225"/>
-            <wp:effectExtent l="0" t="0" r="9525" b="0"/>
-            <wp:docPr id="6" name="Picture 6"/>
+          <wp:inline distT="0" distB="0" distL="0" distR="0" wp14:anchorId="5D37E18C" wp14:editId="3975FD03">
+            <wp:extent cx="4561601" cy="3286125"/>
+            <wp:effectExtent l="0" t="0" r="0" b="0"/>
+            <wp:docPr id="15" name="Picture 15"/>
             <wp:cNvGraphicFramePr>
               <a:graphicFrameLocks xmlns:a="http://schemas.openxmlformats.org/drawingml/2006/main" noChangeAspect="1"/>
             </wp:cNvGraphicFramePr>
@@ -3559,7 +3369,7 @@
               <a:graphicData uri="http://schemas.openxmlformats.org/drawingml/2006/picture">
                 <pic:pic xmlns:pic="http://schemas.openxmlformats.org/drawingml/2006/picture">
                   <pic:nvPicPr>
-                    <pic:cNvPr id="0" name="Picture 11"/>
+                    <pic:cNvPr id="0" name="Picture 13"/>
                     <pic:cNvPicPr>
                       <a:picLocks noChangeAspect="1" noChangeArrowheads="1"/>
                     </pic:cNvPicPr>
@@ -3580,7 +3390,7 @@
                   <pic:spPr bwMode="auto">
                     <a:xfrm>
                       <a:off x="0" y="0"/>
-                      <a:ext cx="4905375" cy="3324225"/>
+                      <a:ext cx="4599598" cy="3313498"/>
                     </a:xfrm>
                     <a:prstGeom prst="rect">
                       <a:avLst/>
@@ -3599,52 +3409,14 @@
     </w:p>
     <w:p>
       <w:r>
+        <w:lastRenderedPageBreak/>
         <w:t xml:space="preserve">We also see that </w:t>
       </w:r>
       <w:r>
-        <w:t>negative connotations are correlated to higher words per minute. However, we need to check if this dependence is statistically significant. This will be tested in the next part of the project.</w:t>
-      </w:r>
-    </w:p>
-    <w:p>
-      <w:r>
-        <w:t xml:space="preserve">At this point, the dataset has 2314 talks and 34 columns. Of these, 10 are related to the ratings. They are </w:t>
-      </w:r>
-    </w:p>
-    <w:p>
-      <w:r>
-        <w:rPr>
-          <w:i/>
-          <w:iCs/>
-        </w:rPr>
-        <w:t>'Courageous</w:t>
-      </w:r>
-      <w:proofErr w:type="gramStart"/>
-      <w:r>
-        <w:rPr>
-          <w:i/>
-          <w:iCs/>
-        </w:rPr>
-        <w:t>',  '</w:t>
-      </w:r>
-      <w:proofErr w:type="gramEnd"/>
-      <w:r>
-        <w:rPr>
-          <w:i/>
-          <w:iCs/>
-        </w:rPr>
-        <w:t>Fascinating',  'Ingenious',  'OK',  'Funny',  'Inspiring',  'Confusing',  'Beautiful',  'Unconvincing',  'Informative'</w:t>
-      </w:r>
-      <w:r>
-        <w:rPr>
-          <w:i/>
-          <w:iCs/>
-        </w:rPr>
-        <w:t xml:space="preserve"> </w:t>
-      </w:r>
-    </w:p>
-    <w:p>
-      <w:r>
-        <w:t xml:space="preserve">Among these, we will model the main ratings with higher number of examples, like Inspiring, Informative and Funny based on the transcript and metadata. </w:t>
+        <w:t>negative connotations are correlated to higher words per minute</w:t>
+      </w:r>
+      <w:r>
+        <w:t xml:space="preserve">. This may be due to the talks where the speaker is too fast being confusing to the audience. </w:t>
       </w:r>
     </w:p>
     <w:p>
@@ -3652,12 +3424,11 @@
         <w:rPr>
           <w:noProof/>
         </w:rPr>
-        <w:lastRenderedPageBreak/>
         <w:drawing>
-          <wp:inline distT="0" distB="0" distL="0" distR="0" wp14:anchorId="032F0EA7" wp14:editId="6BDAD99D">
-            <wp:extent cx="4905375" cy="3343275"/>
-            <wp:effectExtent l="0" t="0" r="0" b="5715"/>
-            <wp:docPr id="7" name="Picture 7"/>
+          <wp:inline distT="0" distB="0" distL="0" distR="0" wp14:anchorId="30A40861" wp14:editId="1FB8E1DD">
+            <wp:extent cx="4905375" cy="3543300"/>
+            <wp:effectExtent l="0" t="0" r="9525" b="0"/>
+            <wp:docPr id="16" name="Picture 16"/>
             <wp:cNvGraphicFramePr>
               <a:graphicFrameLocks xmlns:a="http://schemas.openxmlformats.org/drawingml/2006/main" noChangeAspect="1"/>
             </wp:cNvGraphicFramePr>
@@ -3665,7 +3436,7 @@
               <a:graphicData uri="http://schemas.openxmlformats.org/drawingml/2006/picture">
                 <pic:pic xmlns:pic="http://schemas.openxmlformats.org/drawingml/2006/picture">
                   <pic:nvPicPr>
-                    <pic:cNvPr id="0" name="Picture 13"/>
+                    <pic:cNvPr id="0" name="Picture 15"/>
                     <pic:cNvPicPr>
                       <a:picLocks noChangeAspect="1" noChangeArrowheads="1"/>
                     </pic:cNvPicPr>
@@ -3686,7 +3457,7 @@
                   <pic:spPr bwMode="auto">
                     <a:xfrm>
                       <a:off x="0" y="0"/>
-                      <a:ext cx="4905375" cy="3343275"/>
+                      <a:ext cx="4905375" cy="3543300"/>
                     </a:xfrm>
                     <a:prstGeom prst="rect">
                       <a:avLst/>
@@ -3709,10 +3480,10 @@
           <w:noProof/>
         </w:rPr>
         <w:drawing>
-          <wp:inline distT="0" distB="0" distL="0" distR="0" wp14:anchorId="373181F6" wp14:editId="053E896A">
-            <wp:extent cx="4981575" cy="3343275"/>
+          <wp:inline distT="0" distB="0" distL="0" distR="0" wp14:anchorId="1735CD5D" wp14:editId="35333EB6">
+            <wp:extent cx="4981575" cy="3543300"/>
             <wp:effectExtent l="0" t="0" r="9525" b="0"/>
-            <wp:docPr id="8" name="Picture 8"/>
+            <wp:docPr id="17" name="Picture 17"/>
             <wp:cNvGraphicFramePr>
               <a:graphicFrameLocks xmlns:a="http://schemas.openxmlformats.org/drawingml/2006/main" noChangeAspect="1"/>
             </wp:cNvGraphicFramePr>
@@ -3720,7 +3491,7 @@
               <a:graphicData uri="http://schemas.openxmlformats.org/drawingml/2006/picture">
                 <pic:pic xmlns:pic="http://schemas.openxmlformats.org/drawingml/2006/picture">
                   <pic:nvPicPr>
-                    <pic:cNvPr id="0" name="Picture 15"/>
+                    <pic:cNvPr id="0" name="Picture 17"/>
                     <pic:cNvPicPr>
                       <a:picLocks noChangeAspect="1" noChangeArrowheads="1"/>
                     </pic:cNvPicPr>
@@ -3741,7 +3512,7 @@
                   <pic:spPr bwMode="auto">
                     <a:xfrm>
                       <a:off x="0" y="0"/>
-                      <a:ext cx="4981575" cy="3343275"/>
+                      <a:ext cx="4981575" cy="3543300"/>
                     </a:xfrm>
                     <a:prstGeom prst="rect">
                       <a:avLst/>
@@ -3760,18 +3531,36 @@
     </w:p>
     <w:p>
       <w:r>
+        <w:t xml:space="preserve">At this point, the dataset has 2314 talks and 34 columns. Of these, 10 are related to the ratings. They are </w:t>
+      </w:r>
+    </w:p>
+    <w:p>
+      <w:r>
+        <w:rPr>
+          <w:i/>
+          <w:iCs/>
+        </w:rPr>
+        <w:lastRenderedPageBreak/>
+        <w:t>'Courageous',  'Fascinating',  'Ingenious',  'OK',  'Funny',  'Inspiring',  'Confusing',  'Beautiful',  'Unconvincing',  'Informative'</w:t>
+      </w:r>
+      <w:r>
+        <w:rPr>
+          <w:i/>
+          <w:iCs/>
+        </w:rPr>
         <w:t xml:space="preserve"> </w:t>
       </w:r>
     </w:p>
-    <w:p/>
-    <w:p/>
-    <w:p/>
+    <w:p>
+      <w:r>
+        <w:t xml:space="preserve">Among these, we will model the main ratings with higher number of examples, like Inspiring, Informative and Funny based on the transcript and metadata. </w:t>
+      </w:r>
+    </w:p>
     <w:p>
       <w:pPr>
         <w:pStyle w:val="Heading1"/>
       </w:pPr>
       <w:r>
-        <w:lastRenderedPageBreak/>
         <w:t>Statistical Data Analysis</w:t>
       </w:r>
     </w:p>
@@ -3851,29 +3640,520 @@
     </w:p>
     <w:p>
       <w:r>
-        <w:t xml:space="preserve">Of these, we create binary columns in our dataset for the following </w:t>
-      </w:r>
-      <w:proofErr w:type="gramStart"/>
-      <w:r>
-        <w:t>tags :</w:t>
-      </w:r>
-      <w:proofErr w:type="gramEnd"/>
-      <w:r>
-        <w:t xml:space="preserve"> </w:t>
+        <w:t xml:space="preserve">Of these, we create binary columns in our dataset for the following tags : </w:t>
       </w:r>
       <w:r>
         <w:rPr>
           <w:b/>
           <w:bCs/>
         </w:rPr>
-        <w:t>technology, science, global issues, culture and design</w:t>
-      </w:r>
-    </w:p>
-    <w:p>
-      <w:bookmarkStart w:id="1" w:name="_GoBack"/>
-      <w:bookmarkEnd w:id="1"/>
+        <w:t>technology</w:t>
+      </w:r>
+      <w:r>
+        <w:rPr>
+          <w:b/>
+          <w:bCs/>
+        </w:rPr>
+        <w:t>,</w:t>
+      </w:r>
+      <w:r>
+        <w:rPr>
+          <w:b/>
+          <w:bCs/>
+        </w:rPr>
+        <w:t xml:space="preserve"> </w:t>
+      </w:r>
+      <w:r>
+        <w:rPr>
+          <w:b/>
+          <w:bCs/>
+        </w:rPr>
+        <w:t xml:space="preserve">science, </w:t>
+      </w:r>
+      <w:r>
+        <w:rPr>
+          <w:b/>
+          <w:bCs/>
+        </w:rPr>
+        <w:t xml:space="preserve">global issues, culture </w:t>
+      </w:r>
+      <w:r>
+        <w:rPr>
+          <w:b/>
+          <w:bCs/>
+        </w:rPr>
+        <w:t>,</w:t>
+      </w:r>
+      <w:r>
+        <w:rPr>
+          <w:b/>
+          <w:bCs/>
+        </w:rPr>
+        <w:t>design</w:t>
+      </w:r>
+      <w:r>
+        <w:rPr>
+          <w:b/>
+          <w:bCs/>
+        </w:rPr>
+        <w:t>,</w:t>
+      </w:r>
+      <w:r>
+        <w:rPr>
+          <w:b/>
+          <w:bCs/>
+        </w:rPr>
+        <w:t xml:space="preserve"> business</w:t>
+      </w:r>
+      <w:r>
+        <w:rPr>
+          <w:b/>
+          <w:bCs/>
+        </w:rPr>
+        <w:t xml:space="preserve"> and entertainment</w:t>
+      </w:r>
+      <w:r>
+        <w:rPr>
+          <w:b/>
+          <w:bCs/>
+        </w:rPr>
+        <w:t>.</w:t>
+      </w:r>
+      <w:r>
+        <w:rPr>
+          <w:b/>
+          <w:bCs/>
+        </w:rPr>
+        <w:t xml:space="preserve"> </w:t>
+      </w:r>
+      <w:r>
+        <w:t>Statistical methods are used to get a quantitative measure of correlation and dependence between various factors and ratings</w:t>
+      </w:r>
+      <w:r>
+        <w:br/>
+      </w:r>
+    </w:p>
+    <w:p>
+      <w:r>
+        <w:lastRenderedPageBreak/>
+        <w:t xml:space="preserve">T-test is used to understand the impact of tags on the ratings. Specifically, t-test is used to answer the following questions, </w:t>
+      </w:r>
+    </w:p>
+    <w:p>
+      <w:r>
+        <w:t xml:space="preserve">Q1 : </w:t>
+      </w:r>
+      <w:r>
+        <w:t xml:space="preserve">Are talks with tag 'technology' score differently compared to talks without this tag on the rating 'Informative'? </w:t>
+      </w:r>
+    </w:p>
+    <w:p>
+      <w:r>
+        <w:t>To perform the analysis, we postulate the following null and alternate hypothesis</w:t>
+      </w:r>
+    </w:p>
+    <w:p>
+      <w:r>
+        <w:t xml:space="preserve">Null </w:t>
+      </w:r>
+      <w:proofErr w:type="spellStart"/>
+      <w:r>
+        <w:t>Hypotheis</w:t>
+      </w:r>
+      <w:proofErr w:type="spellEnd"/>
+      <w:r>
+        <w:t xml:space="preserve"> : Talks with and without 'technology' tag score similar on 'Informative</w:t>
+      </w:r>
+    </w:p>
+    <w:p>
+      <w:r>
+        <w:t xml:space="preserve">Alt </w:t>
+      </w:r>
+      <w:proofErr w:type="spellStart"/>
+      <w:r>
+        <w:t>Hypotheis</w:t>
+      </w:r>
+      <w:proofErr w:type="spellEnd"/>
+      <w:r>
+        <w:t xml:space="preserve"> : Two groups are different</w:t>
+      </w:r>
+      <w:r>
+        <w:t xml:space="preserve"> </w:t>
+      </w:r>
+    </w:p>
+    <w:p>
+      <w:r>
+        <w:t xml:space="preserve">Performing t-test, the result obtained is </w:t>
+      </w:r>
+    </w:p>
+    <w:p>
+      <w:pPr>
+        <w:tabs>
+          <w:tab w:val="left" w:pos="916"/>
+          <w:tab w:val="left" w:pos="1832"/>
+          <w:tab w:val="left" w:pos="2748"/>
+          <w:tab w:val="left" w:pos="3664"/>
+          <w:tab w:val="left" w:pos="4580"/>
+          <w:tab w:val="left" w:pos="5496"/>
+          <w:tab w:val="left" w:pos="6412"/>
+          <w:tab w:val="left" w:pos="7328"/>
+          <w:tab w:val="left" w:pos="8244"/>
+          <w:tab w:val="left" w:pos="9160"/>
+          <w:tab w:val="left" w:pos="10076"/>
+          <w:tab w:val="left" w:pos="10992"/>
+          <w:tab w:val="left" w:pos="11908"/>
+          <w:tab w:val="left" w:pos="12824"/>
+          <w:tab w:val="left" w:pos="13740"/>
+          <w:tab w:val="left" w:pos="14656"/>
+        </w:tabs>
+        <w:spacing w:after="0" w:line="240" w:lineRule="auto"/>
+        <w:rPr>
+          <w:rFonts w:ascii="Courier New" w:eastAsia="Times New Roman" w:hAnsi="Courier New" w:cs="Courier New"/>
+          <w:sz w:val="20"/>
+          <w:szCs w:val="20"/>
+        </w:rPr>
+      </w:pPr>
+      <w:proofErr w:type="spellStart"/>
+      <w:r>
+        <w:rPr>
+          <w:rFonts w:ascii="Courier New" w:eastAsia="Times New Roman" w:hAnsi="Courier New" w:cs="Courier New"/>
+          <w:sz w:val="20"/>
+          <w:szCs w:val="20"/>
+        </w:rPr>
+        <w:t>Ttest_indResult</w:t>
+      </w:r>
+      <w:proofErr w:type="spellEnd"/>
+      <w:r>
+        <w:rPr>
+          <w:rFonts w:ascii="Courier New" w:eastAsia="Times New Roman" w:hAnsi="Courier New" w:cs="Courier New"/>
+          <w:sz w:val="20"/>
+          <w:szCs w:val="20"/>
+        </w:rPr>
+        <w:t xml:space="preserve">(statistic=6.227420675983781, </w:t>
+      </w:r>
+      <w:proofErr w:type="spellStart"/>
+      <w:r>
+        <w:rPr>
+          <w:rFonts w:ascii="Courier New" w:eastAsia="Times New Roman" w:hAnsi="Courier New" w:cs="Courier New"/>
+          <w:sz w:val="20"/>
+          <w:szCs w:val="20"/>
+        </w:rPr>
+        <w:t>pvalue</w:t>
+      </w:r>
+      <w:proofErr w:type="spellEnd"/>
+      <w:r>
+        <w:rPr>
+          <w:rFonts w:ascii="Courier New" w:eastAsia="Times New Roman" w:hAnsi="Courier New" w:cs="Courier New"/>
+          <w:sz w:val="20"/>
+          <w:szCs w:val="20"/>
+        </w:rPr>
+        <w:t>=6.344877075326349e-10)</w:t>
+      </w:r>
     </w:p>
     <w:p/>
+    <w:p>
+      <w:r>
+        <w:t>For a alpha of 5%, we can safely conclude that null hypothesis is disproved. Thus, technology tag has an impact on whether a talk is rated as ‘Informative’. As can be seen from the box plot, talks with technology tag rate higher than those without</w:t>
+      </w:r>
+    </w:p>
+    <w:p>
+      <w:r>
+        <w:rPr>
+          <w:noProof/>
+        </w:rPr>
+        <w:drawing>
+          <wp:inline distT="0" distB="0" distL="0" distR="0" wp14:anchorId="632C06FC" wp14:editId="78E2383D">
+            <wp:extent cx="4848225" cy="3619500"/>
+            <wp:effectExtent l="0" t="0" r="0" b="0"/>
+            <wp:docPr id="18" name="Picture 18"/>
+            <wp:cNvGraphicFramePr>
+              <a:graphicFrameLocks xmlns:a="http://schemas.openxmlformats.org/drawingml/2006/main" noChangeAspect="1"/>
+            </wp:cNvGraphicFramePr>
+            <a:graphic xmlns:a="http://schemas.openxmlformats.org/drawingml/2006/main">
+              <a:graphicData uri="http://schemas.openxmlformats.org/drawingml/2006/picture">
+                <pic:pic xmlns:pic="http://schemas.openxmlformats.org/drawingml/2006/picture">
+                  <pic:nvPicPr>
+                    <pic:cNvPr id="0" name="Picture 19"/>
+                    <pic:cNvPicPr>
+                      <a:picLocks noChangeAspect="1" noChangeArrowheads="1"/>
+                    </pic:cNvPicPr>
+                  </pic:nvPicPr>
+                  <pic:blipFill>
+                    <a:blip r:embed="rId16">
+                      <a:extLst>
+                        <a:ext uri="{28A0092B-C50C-407E-A947-70E740481C1C}">
+                          <a14:useLocalDpi xmlns:a14="http://schemas.microsoft.com/office/drawing/2010/main" val="0"/>
+                        </a:ext>
+                      </a:extLst>
+                    </a:blip>
+                    <a:srcRect/>
+                    <a:stretch>
+                      <a:fillRect/>
+                    </a:stretch>
+                  </pic:blipFill>
+                  <pic:spPr bwMode="auto">
+                    <a:xfrm>
+                      <a:off x="0" y="0"/>
+                      <a:ext cx="4848225" cy="3619500"/>
+                    </a:xfrm>
+                    <a:prstGeom prst="rect">
+                      <a:avLst/>
+                    </a:prstGeom>
+                    <a:noFill/>
+                    <a:ln>
+                      <a:noFill/>
+                    </a:ln>
+                  </pic:spPr>
+                </pic:pic>
+              </a:graphicData>
+            </a:graphic>
+          </wp:inline>
+        </w:drawing>
+      </w:r>
+      <w:r>
+        <w:t xml:space="preserve"> </w:t>
+      </w:r>
+    </w:p>
+    <w:p>
+      <w:r>
+        <w:t xml:space="preserve">Similarly, it is also concluded that ‘design’ tag impacts the rating of a talk as ‘Inspiring’. </w:t>
+      </w:r>
+      <w:r>
+        <w:t>The test result is shown below</w:t>
+      </w:r>
+    </w:p>
+    <w:p>
+      <w:r>
+        <w:t>Q2 : Do talks with tag 'design' score differently on 'inspiring' compared to talks without?</w:t>
+      </w:r>
+    </w:p>
+    <w:p>
+      <w:r>
+        <w:t xml:space="preserve">Null </w:t>
+      </w:r>
+      <w:proofErr w:type="spellStart"/>
+      <w:r>
+        <w:t>Hypotheis</w:t>
+      </w:r>
+      <w:proofErr w:type="spellEnd"/>
+      <w:r>
+        <w:t xml:space="preserve"> : Talks with and without</w:t>
+      </w:r>
+      <w:r>
+        <w:t xml:space="preserve"> </w:t>
+      </w:r>
+      <w:r>
+        <w:t>tag ‘design’</w:t>
+      </w:r>
+      <w:r>
+        <w:t xml:space="preserve"> get rated similarly on ‘Inspiring’</w:t>
+      </w:r>
+    </w:p>
+    <w:p>
+      <w:r>
+        <w:t>Alt Hypothesis : They rate differently</w:t>
+      </w:r>
+    </w:p>
+    <w:p>
+      <w:r>
+        <w:lastRenderedPageBreak/>
+        <w:t>T-test result</w:t>
+      </w:r>
+    </w:p>
+    <w:p>
+      <w:pPr>
+        <w:tabs>
+          <w:tab w:val="left" w:pos="916"/>
+          <w:tab w:val="left" w:pos="1832"/>
+          <w:tab w:val="left" w:pos="2748"/>
+          <w:tab w:val="left" w:pos="3664"/>
+          <w:tab w:val="left" w:pos="4580"/>
+          <w:tab w:val="left" w:pos="5496"/>
+          <w:tab w:val="left" w:pos="6412"/>
+          <w:tab w:val="left" w:pos="7328"/>
+          <w:tab w:val="left" w:pos="8244"/>
+          <w:tab w:val="left" w:pos="9160"/>
+          <w:tab w:val="left" w:pos="10076"/>
+          <w:tab w:val="left" w:pos="10992"/>
+          <w:tab w:val="left" w:pos="11908"/>
+          <w:tab w:val="left" w:pos="12824"/>
+          <w:tab w:val="left" w:pos="13740"/>
+          <w:tab w:val="left" w:pos="14656"/>
+        </w:tabs>
+        <w:spacing w:after="0" w:line="240" w:lineRule="auto"/>
+        <w:rPr>
+          <w:rFonts w:ascii="Courier New" w:eastAsia="Times New Roman" w:hAnsi="Courier New" w:cs="Courier New"/>
+          <w:sz w:val="20"/>
+          <w:szCs w:val="20"/>
+        </w:rPr>
+      </w:pPr>
+      <w:proofErr w:type="spellStart"/>
+      <w:r>
+        <w:rPr>
+          <w:rFonts w:ascii="Courier New" w:eastAsia="Times New Roman" w:hAnsi="Courier New" w:cs="Courier New"/>
+          <w:sz w:val="20"/>
+          <w:szCs w:val="20"/>
+        </w:rPr>
+        <w:t>Ttest_indResult</w:t>
+      </w:r>
+      <w:proofErr w:type="spellEnd"/>
+      <w:r>
+        <w:rPr>
+          <w:rFonts w:ascii="Courier New" w:eastAsia="Times New Roman" w:hAnsi="Courier New" w:cs="Courier New"/>
+          <w:sz w:val="20"/>
+          <w:szCs w:val="20"/>
+        </w:rPr>
+        <w:t xml:space="preserve">(statistic=-6.615982464579601, </w:t>
+      </w:r>
+      <w:proofErr w:type="spellStart"/>
+      <w:r>
+        <w:rPr>
+          <w:rFonts w:ascii="Courier New" w:eastAsia="Times New Roman" w:hAnsi="Courier New" w:cs="Courier New"/>
+          <w:sz w:val="20"/>
+          <w:szCs w:val="20"/>
+        </w:rPr>
+        <w:t>pvalue</w:t>
+      </w:r>
+      <w:proofErr w:type="spellEnd"/>
+      <w:r>
+        <w:rPr>
+          <w:rFonts w:ascii="Courier New" w:eastAsia="Times New Roman" w:hAnsi="Courier New" w:cs="Courier New"/>
+          <w:sz w:val="20"/>
+          <w:szCs w:val="20"/>
+        </w:rPr>
+        <w:t>=8.34047782299715e-11)</w:t>
+      </w:r>
+    </w:p>
+    <w:p/>
+    <w:p>
+      <w:r>
+        <w:rPr>
+          <w:noProof/>
+        </w:rPr>
+        <w:drawing>
+          <wp:inline distT="0" distB="0" distL="0" distR="0" wp14:anchorId="7DF70C0A" wp14:editId="0F639B10">
+            <wp:extent cx="3924300" cy="2929733"/>
+            <wp:effectExtent l="0" t="0" r="0" b="4445"/>
+            <wp:docPr id="19" name="Picture 19"/>
+            <wp:cNvGraphicFramePr>
+              <a:graphicFrameLocks xmlns:a="http://schemas.openxmlformats.org/drawingml/2006/main" noChangeAspect="1"/>
+            </wp:cNvGraphicFramePr>
+            <a:graphic xmlns:a="http://schemas.openxmlformats.org/drawingml/2006/main">
+              <a:graphicData uri="http://schemas.openxmlformats.org/drawingml/2006/picture">
+                <pic:pic xmlns:pic="http://schemas.openxmlformats.org/drawingml/2006/picture">
+                  <pic:nvPicPr>
+                    <pic:cNvPr id="0" name="Picture 21"/>
+                    <pic:cNvPicPr>
+                      <a:picLocks noChangeAspect="1" noChangeArrowheads="1"/>
+                    </pic:cNvPicPr>
+                  </pic:nvPicPr>
+                  <pic:blipFill>
+                    <a:blip r:embed="rId17">
+                      <a:extLst>
+                        <a:ext uri="{28A0092B-C50C-407E-A947-70E740481C1C}">
+                          <a14:useLocalDpi xmlns:a14="http://schemas.microsoft.com/office/drawing/2010/main" val="0"/>
+                        </a:ext>
+                      </a:extLst>
+                    </a:blip>
+                    <a:srcRect/>
+                    <a:stretch>
+                      <a:fillRect/>
+                    </a:stretch>
+                  </pic:blipFill>
+                  <pic:spPr bwMode="auto">
+                    <a:xfrm>
+                      <a:off x="0" y="0"/>
+                      <a:ext cx="3953251" cy="2951347"/>
+                    </a:xfrm>
+                    <a:prstGeom prst="rect">
+                      <a:avLst/>
+                    </a:prstGeom>
+                    <a:noFill/>
+                    <a:ln>
+                      <a:noFill/>
+                    </a:ln>
+                  </pic:spPr>
+                </pic:pic>
+              </a:graphicData>
+            </a:graphic>
+          </wp:inline>
+        </w:drawing>
+      </w:r>
+    </w:p>
+    <w:p>
+      <w:r>
+        <w:t>We see that talks with tag ‘design’ get rated differently from those without the tag on ‘Inspiring’. Talks with ‘design’ tag score lower</w:t>
+      </w:r>
+    </w:p>
+    <w:p>
+      <w:r>
+        <w:t>Finally, we look at correlation between different tags and ratings. As we represent various tags by one-hot encoding, we use point-biserial correlation to calculate the correlation. The result is shown below</w:t>
+      </w:r>
+    </w:p>
+    <w:p>
+      <w:r>
+        <w:rPr>
+          <w:noProof/>
+        </w:rPr>
+        <w:drawing>
+          <wp:inline distT="0" distB="0" distL="0" distR="0" wp14:anchorId="51B462E5" wp14:editId="4FF0F5C5">
+            <wp:extent cx="5943600" cy="3428365"/>
+            <wp:effectExtent l="0" t="0" r="0" b="635"/>
+            <wp:docPr id="20" name="Picture 20"/>
+            <wp:cNvGraphicFramePr>
+              <a:graphicFrameLocks xmlns:a="http://schemas.openxmlformats.org/drawingml/2006/main" noChangeAspect="1"/>
+            </wp:cNvGraphicFramePr>
+            <a:graphic xmlns:a="http://schemas.openxmlformats.org/drawingml/2006/main">
+              <a:graphicData uri="http://schemas.openxmlformats.org/drawingml/2006/picture">
+                <pic:pic xmlns:pic="http://schemas.openxmlformats.org/drawingml/2006/picture">
+                  <pic:nvPicPr>
+                    <pic:cNvPr id="0" name="Picture 23"/>
+                    <pic:cNvPicPr>
+                      <a:picLocks noChangeAspect="1" noChangeArrowheads="1"/>
+                    </pic:cNvPicPr>
+                  </pic:nvPicPr>
+                  <pic:blipFill>
+                    <a:blip r:embed="rId18">
+                      <a:extLst>
+                        <a:ext uri="{28A0092B-C50C-407E-A947-70E740481C1C}">
+                          <a14:useLocalDpi xmlns:a14="http://schemas.microsoft.com/office/drawing/2010/main" val="0"/>
+                        </a:ext>
+                      </a:extLst>
+                    </a:blip>
+                    <a:srcRect/>
+                    <a:stretch>
+                      <a:fillRect/>
+                    </a:stretch>
+                  </pic:blipFill>
+                  <pic:spPr bwMode="auto">
+                    <a:xfrm>
+                      <a:off x="0" y="0"/>
+                      <a:ext cx="5943600" cy="3428365"/>
+                    </a:xfrm>
+                    <a:prstGeom prst="rect">
+                      <a:avLst/>
+                    </a:prstGeom>
+                    <a:noFill/>
+                    <a:ln>
+                      <a:noFill/>
+                    </a:ln>
+                  </pic:spPr>
+                </pic:pic>
+              </a:graphicData>
+            </a:graphic>
+          </wp:inline>
+        </w:drawing>
+      </w:r>
+    </w:p>
+    <w:p>
+      <w:r>
+        <w:lastRenderedPageBreak/>
+        <w:t xml:space="preserve">From the point-biserial correlation heatmap, we see that the tag ‘science’ is highly correlated to the ratings ‘Fascinating’ and </w:t>
+      </w:r>
+      <w:r>
+        <w:t>‘Informative’. Similarly, ‘technology’ and ‘design’ are correlated to ‘Ingenious’.  ‘Global Issues’ tend to be correlated to ‘Inspiring’. We also notice that ‘Funny’ is correlated to ‘entertainment’ but not to any other tags considered. Similarly, negative ratings like ‘Confusing’, ‘Unconvincing’ and ‘OK’ are also not correlated to any specific tags</w:t>
+      </w:r>
+    </w:p>
     <w:p/>
     <w:sectPr>
       <w:pgSz w:w="12240" w:h="15840"/>
@@ -5038,7 +5318,6 @@
   <w:style w:type="character" w:default="1" w:styleId="DefaultParagraphFont">
     <w:name w:val="Default Paragraph Font"/>
     <w:uiPriority w:val="1"/>
-    <w:semiHidden/>
     <w:unhideWhenUsed/>
   </w:style>
   <w:style w:type="table" w:default="1" w:styleId="TableNormal">

</xml_diff>